<commit_message>
Added BPMN for Dashboard
</commit_message>
<xml_diff>
--- a/Documentacion.docx
+++ b/Documentacion.docx
@@ -1,6 +1,6 @@
 
 <file path=word/document.xml><?xml version="1.0" encoding="utf-8"?>
-<w:document xmlns:wpc="http://schemas.microsoft.com/office/word/2010/wordprocessingCanvas" xmlns:mc="http://schemas.openxmlformats.org/markup-compatibility/2006" xmlns:o="urn:schemas-microsoft-com:office:office" xmlns:r="http://schemas.openxmlformats.org/officeDocument/2006/relationships" xmlns:m="http://schemas.openxmlformats.org/officeDocument/2006/math" xmlns:v="urn:schemas-microsoft-com:vml" xmlns:wp14="http://schemas.microsoft.com/office/word/2010/wordprocessingDrawing" xmlns:wp="http://schemas.openxmlformats.org/drawingml/2006/wordprocessingDrawing" xmlns:w10="urn:schemas-microsoft-com:office:word" xmlns:w="http://schemas.openxmlformats.org/wordprocessingml/2006/main" xmlns:w14="http://schemas.microsoft.com/office/word/2010/wordml" xmlns:w15="http://schemas.microsoft.com/office/word/2012/wordml" xmlns:wpg="http://schemas.microsoft.com/office/word/2010/wordprocessingGroup" xmlns:wpi="http://schemas.microsoft.com/office/word/2010/wordprocessingInk" xmlns:wne="http://schemas.microsoft.com/office/word/2006/wordml" xmlns:wps="http://schemas.microsoft.com/office/word/2010/wordprocessingShape" mc:Ignorable="w14 w15 wp14">
+<w:document xmlns:wpc="http://schemas.microsoft.com/office/word/2010/wordprocessingCanvas" xmlns:cx="http://schemas.microsoft.com/office/drawing/2014/chartex" xmlns:cx1="http://schemas.microsoft.com/office/drawing/2015/9/8/chartex" xmlns:cx2="http://schemas.microsoft.com/office/drawing/2015/10/21/chartex" xmlns:cx3="http://schemas.microsoft.com/office/drawing/2016/5/9/chartex" xmlns:cx4="http://schemas.microsoft.com/office/drawing/2016/5/10/chartex" xmlns:cx5="http://schemas.microsoft.com/office/drawing/2016/5/11/chartex" xmlns:cx6="http://schemas.microsoft.com/office/drawing/2016/5/12/chartex" xmlns:cx7="http://schemas.microsoft.com/office/drawing/2016/5/13/chartex" xmlns:cx8="http://schemas.microsoft.com/office/drawing/2016/5/14/chartex" xmlns:mc="http://schemas.openxmlformats.org/markup-compatibility/2006" xmlns:o="urn:schemas-microsoft-com:office:office" xmlns:r="http://schemas.openxmlformats.org/officeDocument/2006/relationships" xmlns:m="http://schemas.openxmlformats.org/officeDocument/2006/math" xmlns:v="urn:schemas-microsoft-com:vml" xmlns:wp14="http://schemas.microsoft.com/office/word/2010/wordprocessingDrawing" xmlns:wp="http://schemas.openxmlformats.org/drawingml/2006/wordprocessingDrawing" xmlns:w10="urn:schemas-microsoft-com:office:word" xmlns:w="http://schemas.openxmlformats.org/wordprocessingml/2006/main" xmlns:w14="http://schemas.microsoft.com/office/word/2010/wordml" xmlns:w15="http://schemas.microsoft.com/office/word/2012/wordml" xmlns:w16se="http://schemas.microsoft.com/office/word/2015/wordml/symex" xmlns:wpg="http://schemas.microsoft.com/office/word/2010/wordprocessingGroup" xmlns:wpi="http://schemas.microsoft.com/office/word/2010/wordprocessingInk" xmlns:wne="http://schemas.microsoft.com/office/word/2006/wordml" xmlns:wps="http://schemas.microsoft.com/office/word/2010/wordprocessingShape" mc:Ignorable="w14 w15 w16se wp14">
   <w:body>
     <w:sdt>
       <w:sdtPr>
@@ -354,12 +354,12 @@
               <mc:Fallback>
                 <w:pict>
                   <v:group w14:anchorId="502467DF" id="Grupo 7" o:spid="_x0000_s1026" style="position:absolute;left:0;text-align:left;margin-left:192.6pt;margin-top:0;width:243.8pt;height:11in;z-index:251658240;mso-height-percent:1000;mso-position-horizontal:right;mso-position-horizontal-relative:page;mso-position-vertical:top;mso-position-vertical-relative:page;mso-height-percent:1000" coordsize="30964,100584" o:gfxdata="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">
-                    <v:rect id="Rectángulo 10" o:spid="_x0000_s1027" style="position:absolute;left:1246;width:29718;height:100584;visibility:visible;mso-wrap-style:square;v-text-anchor:top" o:gfxdata="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" fillcolor="#a8d08d [1945]" stroked="f" strokecolor="#d8d8d8"/>
-                    <v:rect id="Rectángulo 11" o:spid="_x0000_s1028" alt="Light vertical" style="position:absolute;width:1385;height:100584;visibility:visible;mso-wrap-style:square;v-text-anchor:middle" o:gfxdata="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" fillcolor="#a8d08d [1945]" stroked="f" strokecolor="white" strokeweight="1pt">
+                    <v:rect id="Rectángulo 10" o:spid="_x0000_s1027" style="position:absolute;left:1246;width:29718;height:100584;visibility:visible;mso-wrap-style:square;v-text-anchor:top" o:gfxdata="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" fillcolor="#a8d08d [1945]" stroked="f" strokecolor="#d8d8d8"/>
+                    <v:rect id="Rectángulo 11" o:spid="_x0000_s1028" alt="Light vertical" style="position:absolute;width:1385;height:100584;visibility:visible;mso-wrap-style:square;v-text-anchor:middle" o:gfxdata="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" fillcolor="#a8d08d [1945]" stroked="f" strokecolor="white" strokeweight="1pt">
                       <v:fill r:id="rId10" o:title="" opacity="52428f" color2="white [3212]" o:opacity2="52428f" type="pattern"/>
                       <v:shadow color="#d8d8d8" offset="3pt,3pt"/>
                     </v:rect>
-                    <v:rect id="Rectángulo 9" o:spid="_x0000_s1029" style="position:absolute;top:67610;width:30895;height:28333;visibility:visible;mso-wrap-style:square;v-text-anchor:bottom" o:gfxdata="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" filled="f" stroked="f" strokecolor="white" strokeweight="1pt">
+                    <v:rect id="Rectángulo 9" o:spid="_x0000_s1029" style="position:absolute;top:67610;width:30895;height:28333;visibility:visible;mso-wrap-style:square;v-text-anchor:bottom" o:gfxdata="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" filled="f" stroked="f" strokecolor="white" strokeweight="1pt">
                       <v:fill opacity="52428f"/>
                       <v:shadow color="#d8d8d8" offset="3pt,3pt"/>
                       <v:textbox inset="28.8pt,14.4pt,14.4pt,14.4pt">
@@ -700,6 +700,7 @@
                             <w:dataBinding w:prefixMappings="xmlns:ns0='http://schemas.openxmlformats.org/package/2006/metadata/core-properties' xmlns:ns1='http://purl.org/dc/elements/1.1/'" w:xpath="/ns0:coreProperties[1]/ns1:title[1]" w:storeItemID="{6C3C8BC8-F283-45AE-878A-BAB7291924A1}"/>
                             <w:text/>
                           </w:sdtPr>
+                          <w:sdtEndPr/>
                           <w:sdtContent>
                             <w:p>
                               <w:pPr>
@@ -2079,8 +2080,8 @@
         <w:br w:type="page"/>
       </w:r>
     </w:p>
-    <w:bookmarkStart w:id="2" w:name="_Toc322984055" w:displacedByCustomXml="next"/>
-    <w:bookmarkStart w:id="3" w:name="_Toc322985971" w:displacedByCustomXml="next"/>
+    <w:bookmarkStart w:id="2" w:name="_Toc322985971" w:displacedByCustomXml="next"/>
+    <w:bookmarkStart w:id="3" w:name="_Toc322984055" w:displacedByCustomXml="next"/>
     <w:sdt>
       <w:sdtPr>
         <w:rPr>
@@ -2107,7 +2108,7 @@
       <w:sdtContent>
         <w:p>
           <w:pPr>
-            <w:pStyle w:val="TtulodeTDC"/>
+            <w:pStyle w:val="TtuloTDC"/>
             <w:rPr>
               <w:lang w:val="en-GB"/>
             </w:rPr>
@@ -5251,21 +5252,7 @@
         <w:rPr>
           <w:lang w:val="en-GB"/>
         </w:rPr>
-        <w:t xml:space="preserve">" which is taught by the professors. The course is part of the Degree in Software Engineering, School of Computer Science Engineering, </w:t>
-      </w:r>
-      <w:proofErr w:type="gramStart"/>
-      <w:r>
-        <w:rPr>
-          <w:lang w:val="en-GB"/>
-        </w:rPr>
-        <w:t>University</w:t>
-      </w:r>
-      <w:proofErr w:type="gramEnd"/>
-      <w:r>
-        <w:rPr>
-          <w:lang w:val="en-GB"/>
-        </w:rPr>
-        <w:t xml:space="preserve"> of Oviedo.</w:t>
+        <w:t>" which is taught by the professors. The course is part of the Degree in Software Engineering, School of Computer Science Engineering, University of Oviedo.</w:t>
       </w:r>
     </w:p>
     <w:p>
@@ -6337,14 +6324,12 @@
         </w:rPr>
         <w:fldChar w:fldCharType="end"/>
       </w:r>
-      <w:proofErr w:type="gramStart"/>
       <w:r>
         <w:rPr>
           <w:lang w:val="en-GB"/>
         </w:rPr>
         <w:t>￼</w:t>
       </w:r>
-      <w:proofErr w:type="gramEnd"/>
       <w:sdt>
         <w:sdtPr>
           <w:rPr>
@@ -17729,6 +17714,7 @@
                 <w:szCs w:val="18"/>
                 <w:lang w:val="en-GB"/>
               </w:rPr>
+              <w:lastRenderedPageBreak/>
               <w:t>AT017</w:t>
             </w:r>
           </w:p>
@@ -18464,7 +18450,6 @@
                 <w:szCs w:val="18"/>
                 <w:lang w:val="en-GB"/>
               </w:rPr>
-              <w:lastRenderedPageBreak/>
               <w:t>AT020</w:t>
             </w:r>
           </w:p>
@@ -19489,21 +19474,7 @@
         <w:rPr>
           <w:lang w:val="en-GB"/>
         </w:rPr>
-        <w:t xml:space="preserve"> </w:t>
-      </w:r>
-      <w:proofErr w:type="gramStart"/>
-      <w:r>
-        <w:rPr>
-          <w:lang w:val="en-GB"/>
-        </w:rPr>
-        <w:t>interests</w:t>
-      </w:r>
-      <w:proofErr w:type="gramEnd"/>
-      <w:r>
-        <w:rPr>
-          <w:lang w:val="en-GB"/>
-        </w:rPr>
-        <w:t xml:space="preserve"> vs quality attributes</w:t>
+        <w:t xml:space="preserve"> interests vs quality attributes</w:t>
       </w:r>
     </w:p>
     <w:p>
@@ -21881,7 +21852,7 @@
           <w:lang w:val="en-GB" w:eastAsia="es-ES"/>
         </w:rPr>
         <w:pict w14:anchorId="42CC3367">
-          <v:shape id="_x0000_i1030" type="#_x0000_t75" style="width:425pt;height:196.5pt">
+          <v:shape id="_x0000_i1027" type="#_x0000_t75" style="width:425.05pt;height:196.4pt">
             <v:imagedata r:id="rId19" o:title="Business Context"/>
           </v:shape>
         </w:pict>
@@ -21931,8 +21902,6 @@
         </w:rPr>
         <w:t>Participation System and Dashboard Business Context</w:t>
       </w:r>
-      <w:bookmarkStart w:id="94" w:name="_GoBack"/>
-      <w:bookmarkEnd w:id="94"/>
     </w:p>
     <w:p>
       <w:pPr>
@@ -21954,7 +21923,7 @@
           <w:lang w:val="en-GB" w:eastAsia="es-ES"/>
         </w:rPr>
         <w:pict w14:anchorId="0F02E01B">
-          <v:shape id="_x0000_i1027" type="#_x0000_t75" style="width:453pt;height:278pt">
+          <v:shape id="_x0000_i1028" type="#_x0000_t75" style="width:453pt;height:277.9pt">
             <v:imagedata r:id="rId20" o:title="BPMN" cropright="21933f"/>
           </v:shape>
         </w:pict>
@@ -21990,7 +21959,7 @@
         <w:rPr>
           <w:lang w:val="en-GB"/>
         </w:rPr>
-        <w:t>3</w:t>
+        <w:t>4</w:t>
       </w:r>
       <w:r>
         <w:rPr>
@@ -22024,19 +21993,125 @@
           <w:lang w:val="en-GB" w:eastAsia="es-ES"/>
         </w:rPr>
       </w:pPr>
+      <w:r>
+        <w:rPr>
+          <w:noProof/>
+          <w:lang w:eastAsia="es-ES"/>
+        </w:rPr>
+        <w:drawing>
+          <wp:inline distT="0" distB="0" distL="0" distR="0" wp14:anchorId="2EE0BB60" wp14:editId="7E811801">
+            <wp:extent cx="3409950" cy="3038475"/>
+            <wp:effectExtent l="0" t="0" r="0" b="9525"/>
+            <wp:docPr id="2" name="Imagen 2"/>
+            <wp:cNvGraphicFramePr>
+              <a:graphicFrameLocks xmlns:a="http://schemas.openxmlformats.org/drawingml/2006/main" noChangeAspect="1"/>
+            </wp:cNvGraphicFramePr>
+            <a:graphic xmlns:a="http://schemas.openxmlformats.org/drawingml/2006/main">
+              <a:graphicData uri="http://schemas.openxmlformats.org/drawingml/2006/picture">
+                <pic:pic xmlns:pic="http://schemas.openxmlformats.org/drawingml/2006/picture">
+                  <pic:nvPicPr>
+                    <pic:cNvPr id="1" name=""/>
+                    <pic:cNvPicPr/>
+                  </pic:nvPicPr>
+                  <pic:blipFill>
+                    <a:blip r:embed="rId21"/>
+                    <a:stretch>
+                      <a:fillRect/>
+                    </a:stretch>
+                  </pic:blipFill>
+                  <pic:spPr>
+                    <a:xfrm>
+                      <a:off x="0" y="0"/>
+                      <a:ext cx="3409950" cy="3038475"/>
+                    </a:xfrm>
+                    <a:prstGeom prst="rect">
+                      <a:avLst/>
+                    </a:prstGeom>
+                  </pic:spPr>
+                </pic:pic>
+              </a:graphicData>
+            </a:graphic>
+          </wp:inline>
+        </w:drawing>
+      </w:r>
     </w:p>
     <w:p>
       <w:pPr>
+        <w:pStyle w:val="Descripcin"/>
+        <w:jc w:val="center"/>
+        <w:rPr>
+          <w:lang w:val="en-GB"/>
+        </w:rPr>
+      </w:pPr>
+      <w:r>
+        <w:rPr>
+          <w:lang w:val="en-GB"/>
+        </w:rPr>
+        <w:t>Figur</w:t>
+      </w:r>
+      <w:r>
+        <w:rPr>
+          <w:lang w:val="en-GB"/>
+        </w:rPr>
+        <w:t>e</w:t>
+      </w:r>
+      <w:r>
+        <w:rPr>
+          <w:lang w:val="en-GB"/>
+        </w:rPr>
+        <w:t xml:space="preserve"> </w:t>
+      </w:r>
+      <w:r>
+        <w:rPr>
+          <w:lang w:val="en-GB"/>
+        </w:rPr>
+        <w:t>5</w:t>
+      </w:r>
+      <w:r>
+        <w:rPr>
+          <w:lang w:val="en-GB"/>
+        </w:rPr>
+        <w:t>.</w:t>
+      </w:r>
+      <w:r>
+        <w:rPr>
+          <w:lang w:val="en-GB"/>
+        </w:rPr>
+        <w:t xml:space="preserve"> </w:t>
+      </w:r>
+      <w:r>
+        <w:rPr>
+          <w:lang w:val="en-GB"/>
+        </w:rPr>
+        <w:t xml:space="preserve">Dashboard </w:t>
+      </w:r>
+      <w:r>
+        <w:rPr>
+          <w:lang w:val="en-GB"/>
+        </w:rPr>
+        <w:t>BPMN Diagram</w:t>
+      </w:r>
+    </w:p>
+    <w:p>
+      <w:pPr>
+        <w:jc w:val="center"/>
+        <w:rPr>
+          <w:lang w:val="en-GB" w:eastAsia="es-ES"/>
+        </w:rPr>
+      </w:pPr>
+    </w:p>
+    <w:p>
+      <w:pPr>
         <w:pStyle w:val="Ttulo1"/>
         <w:rPr>
           <w:lang w:val="en-GB"/>
         </w:rPr>
       </w:pPr>
-      <w:bookmarkStart w:id="95" w:name="_Toc472933782"/>
-      <w:bookmarkStart w:id="96" w:name="_Toc472933898"/>
-      <w:bookmarkStart w:id="97" w:name="_Toc472935149"/>
-      <w:bookmarkStart w:id="98" w:name="_Toc442041835"/>
-      <w:bookmarkStart w:id="99" w:name="_Toc482009039"/>
+      <w:bookmarkStart w:id="94" w:name="_Toc472933782"/>
+      <w:bookmarkStart w:id="95" w:name="_Toc472933898"/>
+      <w:bookmarkStart w:id="96" w:name="_Toc472935149"/>
+      <w:bookmarkStart w:id="97" w:name="_Toc442041835"/>
+      <w:bookmarkStart w:id="98" w:name="_Toc482009039"/>
       <w:r>
         <w:rPr>
           <w:lang w:val="en-GB"/>
@@ -22044,11 +22119,11 @@
         <w:lastRenderedPageBreak/>
         <w:t>Quality Scenarios</w:t>
       </w:r>
+      <w:bookmarkEnd w:id="94"/>
       <w:bookmarkEnd w:id="95"/>
       <w:bookmarkEnd w:id="96"/>
       <w:bookmarkEnd w:id="97"/>
       <w:bookmarkEnd w:id="98"/>
-      <w:bookmarkEnd w:id="99"/>
     </w:p>
     <w:p>
       <w:pPr>
@@ -22275,12 +22350,14 @@
               </w:rPr>
               <w:instrText>“</w:instrText>
             </w:r>
+            <w:proofErr w:type="spellStart"/>
             <w:r>
               <w:rPr>
                 <w:lang w:val="en-GB"/>
               </w:rPr>
               <w:instrText>Artefacto</w:instrText>
             </w:r>
+            <w:proofErr w:type="spellEnd"/>
             <w:r>
               <w:rPr>
                 <w:lang w:val="en-GB"/>
@@ -27695,8 +27772,8 @@
           <w:lang w:val="en-GB"/>
         </w:rPr>
         <w:sectPr>
-          <w:footerReference w:type="even" r:id="rId21"/>
-          <w:footerReference w:type="default" r:id="rId22"/>
+          <w:footerReference w:type="even" r:id="rId22"/>
+          <w:footerReference w:type="default" r:id="rId23"/>
           <w:pgSz w:w="11906" w:h="16838"/>
           <w:pgMar w:top="1276" w:right="1701" w:bottom="1701" w:left="1701" w:header="720" w:footer="720" w:gutter="0"/>
           <w:cols w:space="720"/>
@@ -27766,11 +27843,11 @@
           <w:lang w:val="en-GB"/>
         </w:rPr>
       </w:pPr>
-      <w:bookmarkStart w:id="100" w:name="_Toc472933783"/>
-      <w:bookmarkStart w:id="101" w:name="_Toc472933899"/>
-      <w:bookmarkStart w:id="102" w:name="_Toc472935150"/>
-      <w:bookmarkStart w:id="103" w:name="_Toc442041836"/>
-      <w:bookmarkStart w:id="104" w:name="_Toc482009040"/>
+      <w:bookmarkStart w:id="99" w:name="_Toc472933783"/>
+      <w:bookmarkStart w:id="100" w:name="_Toc472933899"/>
+      <w:bookmarkStart w:id="101" w:name="_Toc472935150"/>
+      <w:bookmarkStart w:id="102" w:name="_Toc442041836"/>
+      <w:bookmarkStart w:id="103" w:name="_Toc482009040"/>
       <w:r>
         <w:rPr>
           <w:lang w:val="en-GB"/>
@@ -27778,11 +27855,11 @@
         <w:lastRenderedPageBreak/>
         <w:t>Views</w:t>
       </w:r>
+      <w:bookmarkEnd w:id="99"/>
       <w:bookmarkEnd w:id="100"/>
       <w:bookmarkEnd w:id="101"/>
       <w:bookmarkEnd w:id="102"/>
       <w:bookmarkEnd w:id="103"/>
-      <w:bookmarkEnd w:id="104"/>
     </w:p>
     <w:p>
       <w:pPr>
@@ -28601,12 +28678,12 @@
           <w:lang w:val="en-GB"/>
         </w:rPr>
       </w:pPr>
-      <w:bookmarkStart w:id="105" w:name="_Ref441917715"/>
-      <w:bookmarkStart w:id="106" w:name="_Toc472933784"/>
-      <w:bookmarkStart w:id="107" w:name="_Toc472933900"/>
-      <w:bookmarkStart w:id="108" w:name="_Toc472935151"/>
-      <w:bookmarkStart w:id="109" w:name="_Toc442041837"/>
-      <w:bookmarkStart w:id="110" w:name="_Toc482009041"/>
+      <w:bookmarkStart w:id="104" w:name="_Ref441917715"/>
+      <w:bookmarkStart w:id="105" w:name="_Toc472933784"/>
+      <w:bookmarkStart w:id="106" w:name="_Toc472933900"/>
+      <w:bookmarkStart w:id="107" w:name="_Toc472935151"/>
+      <w:bookmarkStart w:id="108" w:name="_Toc442041837"/>
+      <w:bookmarkStart w:id="109" w:name="_Toc482009041"/>
       <w:r>
         <w:rPr>
           <w:lang w:val="en-GB"/>
@@ -28614,12 +28691,12 @@
         <w:lastRenderedPageBreak/>
         <w:t>Context</w:t>
       </w:r>
+      <w:bookmarkEnd w:id="104"/>
       <w:bookmarkEnd w:id="105"/>
       <w:bookmarkEnd w:id="106"/>
       <w:bookmarkEnd w:id="107"/>
       <w:bookmarkEnd w:id="108"/>
       <w:bookmarkEnd w:id="109"/>
-      <w:bookmarkEnd w:id="110"/>
       <w:r>
         <w:fldChar w:fldCharType="begin"/>
       </w:r>
@@ -28668,11 +28745,11 @@
           <w:lang w:val="en-GB"/>
         </w:rPr>
       </w:pPr>
-      <w:bookmarkStart w:id="111" w:name="_Toc472933785"/>
-      <w:bookmarkStart w:id="112" w:name="_Toc472933901"/>
-      <w:bookmarkStart w:id="113" w:name="_Toc472935152"/>
-      <w:bookmarkStart w:id="114" w:name="_Toc442041838"/>
-      <w:bookmarkStart w:id="115" w:name="_Toc482009042"/>
+      <w:bookmarkStart w:id="110" w:name="_Toc472933785"/>
+      <w:bookmarkStart w:id="111" w:name="_Toc472933901"/>
+      <w:bookmarkStart w:id="112" w:name="_Toc472935152"/>
+      <w:bookmarkStart w:id="113" w:name="_Toc442041838"/>
+      <w:bookmarkStart w:id="114" w:name="_Toc482009042"/>
       <w:r>
         <w:rPr>
           <w:lang w:val="en-GB"/>
@@ -28685,11 +28762,11 @@
         </w:rPr>
         <w:t>overview</w:t>
       </w:r>
+      <w:bookmarkEnd w:id="110"/>
       <w:bookmarkEnd w:id="111"/>
       <w:bookmarkEnd w:id="112"/>
       <w:bookmarkEnd w:id="113"/>
       <w:bookmarkEnd w:id="114"/>
-      <w:bookmarkEnd w:id="115"/>
       <w:r>
         <w:fldChar w:fldCharType="begin"/>
       </w:r>
@@ -28729,8 +28806,8 @@
           <w:lang w:eastAsia="es-ES"/>
         </w:rPr>
         <w:pict w14:anchorId="50B8BD1D">
-          <v:shape id="_x0000_i1028" type="#_x0000_t75" style="width:426.5pt;height:498.5pt">
-            <v:imagedata r:id="rId23" o:title="Context View Completo" cropbottom="14073f"/>
+          <v:shape id="_x0000_i1029" type="#_x0000_t75" style="width:426.7pt;height:498.7pt">
+            <v:imagedata r:id="rId24" o:title="Context View Completo" cropbottom="14073f"/>
           </v:shape>
         </w:pict>
       </w:r>
@@ -28743,14 +28820,12 @@
           <w:lang w:val="en-GB"/>
         </w:rPr>
       </w:pPr>
-      <w:proofErr w:type="spellStart"/>
-      <w:r>
-        <w:rPr>
-          <w:lang w:val="en-GB"/>
-        </w:rPr>
-        <w:t>Figura</w:t>
-      </w:r>
-      <w:proofErr w:type="spellEnd"/>
+      <w:r>
+        <w:rPr>
+          <w:lang w:val="en-GB"/>
+        </w:rPr>
+        <w:t>Figure</w:t>
+      </w:r>
       <w:r>
         <w:rPr>
           <w:lang w:val="en-GB"/>
@@ -28758,29 +28833,7 @@
         <w:t xml:space="preserve"> </w:t>
       </w:r>
       <w:r>
-        <w:fldChar w:fldCharType="begin"/>
-      </w:r>
-      <w:r>
-        <w:rPr>
-          <w:lang w:val="en-GB"/>
-        </w:rPr>
-        <w:instrText xml:space="preserve"> SEQ Figura \* ARABIC </w:instrText>
-      </w:r>
-      <w:r>
-        <w:rPr>
-          <w:lang w:val="en-GB"/>
-        </w:rPr>
-        <w:fldChar w:fldCharType="separate"/>
-      </w:r>
-      <w:r>
-        <w:rPr>
-          <w:noProof/>
-          <w:lang w:val="en-GB"/>
-        </w:rPr>
-        <w:t>3</w:t>
-      </w:r>
-      <w:r>
-        <w:fldChar w:fldCharType="end"/>
+        <w:t>6</w:t>
       </w:r>
       <w:r>
         <w:rPr>
@@ -28822,11 +28875,11 @@
           <w:lang w:val="en-GB"/>
         </w:rPr>
       </w:pPr>
-      <w:bookmarkStart w:id="116" w:name="_Toc472933786"/>
-      <w:bookmarkStart w:id="117" w:name="_Toc472933902"/>
-      <w:bookmarkStart w:id="118" w:name="_Toc472935153"/>
-      <w:bookmarkStart w:id="119" w:name="_Toc442041839"/>
-      <w:bookmarkStart w:id="120" w:name="_Toc482009043"/>
+      <w:bookmarkStart w:id="115" w:name="_Toc472933786"/>
+      <w:bookmarkStart w:id="116" w:name="_Toc472933902"/>
+      <w:bookmarkStart w:id="117" w:name="_Toc472935153"/>
+      <w:bookmarkStart w:id="118" w:name="_Toc442041839"/>
+      <w:bookmarkStart w:id="119" w:name="_Toc482009043"/>
       <w:r>
         <w:rPr>
           <w:lang w:val="en-GB"/>
@@ -28834,11 +28887,11 @@
         <w:lastRenderedPageBreak/>
         <w:t>Elements Catalogue</w:t>
       </w:r>
+      <w:bookmarkEnd w:id="115"/>
       <w:bookmarkEnd w:id="116"/>
       <w:bookmarkEnd w:id="117"/>
       <w:bookmarkEnd w:id="118"/>
       <w:bookmarkEnd w:id="119"/>
-      <w:bookmarkEnd w:id="120"/>
     </w:p>
     <w:p>
       <w:pPr>
@@ -28974,25 +29027,7 @@
                 <w:szCs w:val="20"/>
                 <w:lang w:val="en-GB"/>
               </w:rPr>
-              <w:t xml:space="preserve">It introduces </w:t>
-            </w:r>
-            <w:proofErr w:type="gramStart"/>
-            <w:r>
-              <w:rPr>
-                <w:sz w:val="20"/>
-                <w:szCs w:val="20"/>
-                <w:lang w:val="en-GB"/>
-              </w:rPr>
-              <w:t>citizens</w:t>
-            </w:r>
-            <w:proofErr w:type="gramEnd"/>
-            <w:r>
-              <w:rPr>
-                <w:sz w:val="20"/>
-                <w:szCs w:val="20"/>
-                <w:lang w:val="en-GB"/>
-              </w:rPr>
-              <w:t xml:space="preserve"> data in the system. It reads an Excel file with data, generates passwords, personal letters and reports any errors.</w:t>
+              <w:t>It introduces citizens data in the system. It reads an Excel file with data, generates passwords, personal letters and reports any errors.</w:t>
             </w:r>
           </w:p>
         </w:tc>
@@ -29230,19 +29265,11 @@
           <w:lang w:val="en-GB"/>
         </w:rPr>
       </w:pPr>
-      <w:proofErr w:type="gramStart"/>
-      <w:r>
-        <w:rPr>
-          <w:lang w:val="en-GB"/>
-        </w:rPr>
-        <w:t>Citizens</w:t>
-      </w:r>
-      <w:proofErr w:type="gramEnd"/>
-      <w:r>
-        <w:rPr>
-          <w:lang w:val="en-GB"/>
-        </w:rPr>
-        <w:t xml:space="preserve"> data are introduced in the system through the interface </w:t>
+      <w:r>
+        <w:rPr>
+          <w:lang w:val="en-GB"/>
+        </w:rPr>
+        <w:t xml:space="preserve">Citizens data are introduced in the system through the interface </w:t>
       </w:r>
       <w:proofErr w:type="spellStart"/>
       <w:r>
@@ -32299,7 +32326,7 @@
           <w:lang w:val="en-GB"/>
         </w:rPr>
       </w:pPr>
-      <w:bookmarkStart w:id="121" w:name="_Ref441917549"/>
+      <w:bookmarkStart w:id="120" w:name="_Ref441917549"/>
       <w:proofErr w:type="spellStart"/>
       <w:r>
         <w:rPr>
@@ -32307,7 +32334,7 @@
         </w:rPr>
         <w:t>DataBase</w:t>
       </w:r>
-      <w:bookmarkEnd w:id="121"/>
+      <w:bookmarkEnd w:id="120"/>
       <w:proofErr w:type="spellEnd"/>
     </w:p>
     <w:p>
@@ -32344,14 +32371,14 @@
           <w:lang w:val="en-GB"/>
         </w:rPr>
       </w:pPr>
-      <w:bookmarkStart w:id="122" w:name="_Toc482009044"/>
+      <w:bookmarkStart w:id="121" w:name="_Toc482009044"/>
       <w:r>
         <w:rPr>
           <w:lang w:val="en-GB"/>
         </w:rPr>
         <w:t>Citizens List</w:t>
       </w:r>
-      <w:bookmarkEnd w:id="122"/>
+      <w:bookmarkEnd w:id="121"/>
       <w:r>
         <w:fldChar w:fldCharType="begin"/>
       </w:r>
@@ -32375,22 +32402,22 @@
           <w:lang w:val="en-GB"/>
         </w:rPr>
       </w:pPr>
-      <w:bookmarkStart w:id="123" w:name="_Toc472933788"/>
-      <w:bookmarkStart w:id="124" w:name="_Toc472933904"/>
-      <w:bookmarkStart w:id="125" w:name="_Toc472935155"/>
-      <w:bookmarkStart w:id="126" w:name="_Toc442041841"/>
-      <w:bookmarkStart w:id="127" w:name="_Toc482009045"/>
+      <w:bookmarkStart w:id="122" w:name="_Toc472933788"/>
+      <w:bookmarkStart w:id="123" w:name="_Toc472933904"/>
+      <w:bookmarkStart w:id="124" w:name="_Toc472935155"/>
+      <w:bookmarkStart w:id="125" w:name="_Toc442041841"/>
+      <w:bookmarkStart w:id="126" w:name="_Toc482009045"/>
       <w:r>
         <w:rPr>
           <w:lang w:val="en-GB"/>
         </w:rPr>
         <w:t>Main overview</w:t>
       </w:r>
+      <w:bookmarkEnd w:id="122"/>
       <w:bookmarkEnd w:id="123"/>
       <w:bookmarkEnd w:id="124"/>
       <w:bookmarkEnd w:id="125"/>
       <w:bookmarkEnd w:id="126"/>
-      <w:bookmarkEnd w:id="127"/>
       <w:r>
         <w:fldChar w:fldCharType="begin"/>
       </w:r>
@@ -32436,7 +32463,7 @@
                     <pic:cNvPicPr/>
                   </pic:nvPicPr>
                   <pic:blipFill>
-                    <a:blip r:embed="rId24">
+                    <a:blip r:embed="rId25">
                       <a:extLst>
                         <a:ext uri="{28A0092B-C50C-407E-A947-70E740481C1C}">
                           <a14:useLocalDpi xmlns:a14="http://schemas.microsoft.com/office/drawing/2010/main" val="0"/>
@@ -32480,14 +32507,12 @@
           <w:lang w:val="en-GB"/>
         </w:rPr>
       </w:pPr>
-      <w:proofErr w:type="spellStart"/>
-      <w:r>
-        <w:rPr>
-          <w:lang w:val="en-GB"/>
-        </w:rPr>
-        <w:t>Figura</w:t>
-      </w:r>
-      <w:proofErr w:type="spellEnd"/>
+      <w:r>
+        <w:rPr>
+          <w:lang w:val="en-GB"/>
+        </w:rPr>
+        <w:t>Figure</w:t>
+      </w:r>
       <w:r>
         <w:rPr>
           <w:lang w:val="en-GB"/>
@@ -32495,29 +32520,7 @@
         <w:t xml:space="preserve"> </w:t>
       </w:r>
       <w:r>
-        <w:fldChar w:fldCharType="begin"/>
-      </w:r>
-      <w:r>
-        <w:rPr>
-          <w:lang w:val="en-GB"/>
-        </w:rPr>
-        <w:instrText xml:space="preserve"> SEQ Figura \* ARABIC </w:instrText>
-      </w:r>
-      <w:r>
-        <w:rPr>
-          <w:lang w:val="en-GB"/>
-        </w:rPr>
-        <w:fldChar w:fldCharType="separate"/>
-      </w:r>
-      <w:r>
-        <w:rPr>
-          <w:noProof/>
-          <w:lang w:val="en-GB"/>
-        </w:rPr>
-        <w:t>4</w:t>
-      </w:r>
-      <w:r>
-        <w:fldChar w:fldCharType="end"/>
+        <w:t>7</w:t>
       </w:r>
       <w:r>
         <w:rPr>
@@ -32551,11 +32554,11 @@
           <w:lang w:val="en-GB"/>
         </w:rPr>
       </w:pPr>
-      <w:bookmarkStart w:id="128" w:name="_Toc472933789"/>
-      <w:bookmarkStart w:id="129" w:name="_Toc472933905"/>
-      <w:bookmarkStart w:id="130" w:name="_Toc472935156"/>
-      <w:bookmarkStart w:id="131" w:name="_Toc442041842"/>
-      <w:bookmarkStart w:id="132" w:name="_Toc482009046"/>
+      <w:bookmarkStart w:id="127" w:name="_Toc472933789"/>
+      <w:bookmarkStart w:id="128" w:name="_Toc472933905"/>
+      <w:bookmarkStart w:id="129" w:name="_Toc472935156"/>
+      <w:bookmarkStart w:id="130" w:name="_Toc442041842"/>
+      <w:bookmarkStart w:id="131" w:name="_Toc482009046"/>
       <w:r>
         <w:rPr>
           <w:lang w:val="en-GB"/>
@@ -32563,11 +32566,11 @@
         <w:lastRenderedPageBreak/>
         <w:t>Catalogue of Elements</w:t>
       </w:r>
+      <w:bookmarkEnd w:id="127"/>
       <w:bookmarkEnd w:id="128"/>
       <w:bookmarkEnd w:id="129"/>
       <w:bookmarkEnd w:id="130"/>
       <w:bookmarkEnd w:id="131"/>
-      <w:bookmarkEnd w:id="132"/>
     </w:p>
     <w:p>
       <w:pPr>
@@ -32970,28 +32973,28 @@
           <w:lang w:val="en-GB"/>
         </w:rPr>
       </w:pPr>
+      <w:r>
+        <w:rPr>
+          <w:lang w:val="en-GB"/>
+        </w:rPr>
+        <w:t>Interfaces</w:t>
+      </w:r>
+      <w:r>
+        <w:fldChar w:fldCharType="begin"/>
+      </w:r>
+      <w:r>
+        <w:rPr>
+          <w:lang w:val="en-GB"/>
+        </w:rPr>
+        <w:instrText xml:space="preserve"> XE "Interfaces" </w:instrText>
+      </w:r>
+      <w:r>
+        <w:rPr>
+          <w:lang w:val="en-GB"/>
+        </w:rPr>
+        <w:fldChar w:fldCharType="end"/>
+      </w:r>
       <w:proofErr w:type="spellStart"/>
-      <w:r>
-        <w:rPr>
-          <w:lang w:val="en-GB"/>
-        </w:rPr>
-        <w:t>Interfaces</w:t>
-      </w:r>
-      <w:r>
-        <w:fldChar w:fldCharType="begin"/>
-      </w:r>
-      <w:r>
-        <w:rPr>
-          <w:lang w:val="en-GB"/>
-        </w:rPr>
-        <w:instrText xml:space="preserve"> XE "Interfaces" </w:instrText>
-      </w:r>
-      <w:r>
-        <w:rPr>
-          <w:lang w:val="en-GB"/>
-        </w:rPr>
-        <w:fldChar w:fldCharType="end"/>
-      </w:r>
       <w:r>
         <w:rPr>
           <w:lang w:val="en-GB"/>
@@ -33232,25 +33235,7 @@
                 <w:szCs w:val="20"/>
                 <w:lang w:val="en-GB"/>
               </w:rPr>
-              <w:t xml:space="preserve">Read the Excel file with the </w:t>
-            </w:r>
-            <w:proofErr w:type="gramStart"/>
-            <w:r>
-              <w:rPr>
-                <w:sz w:val="20"/>
-                <w:szCs w:val="20"/>
-                <w:lang w:val="en-GB"/>
-              </w:rPr>
-              <w:t>citizens</w:t>
-            </w:r>
-            <w:proofErr w:type="gramEnd"/>
-            <w:r>
-              <w:rPr>
-                <w:sz w:val="20"/>
-                <w:szCs w:val="20"/>
-                <w:lang w:val="en-GB"/>
-              </w:rPr>
-              <w:t xml:space="preserve"> data. </w:t>
+              <w:t xml:space="preserve">Read the Excel file with the citizens data. </w:t>
             </w:r>
           </w:p>
         </w:tc>
@@ -33576,7 +33561,7 @@
           <w:lang w:val="en-GB"/>
         </w:rPr>
       </w:pPr>
-      <w:bookmarkStart w:id="133" w:name="_Ref350621845"/>
+      <w:bookmarkStart w:id="132" w:name="_Ref350621845"/>
       <w:proofErr w:type="spellStart"/>
       <w:r>
         <w:rPr>
@@ -34101,7 +34086,7 @@
         </w:tc>
       </w:tr>
     </w:tbl>
-    <w:bookmarkEnd w:id="133"/>
+    <w:bookmarkEnd w:id="132"/>
     <w:p>
       <w:pPr>
         <w:pStyle w:val="Ttulo5"/>
@@ -34427,14 +34412,14 @@
           <w:lang w:val="en-GB"/>
         </w:rPr>
       </w:pPr>
-      <w:bookmarkStart w:id="134" w:name="_Ref441917425"/>
+      <w:bookmarkStart w:id="133" w:name="_Ref441917425"/>
       <w:r>
         <w:rPr>
           <w:lang w:val="en-GB"/>
         </w:rPr>
         <w:t>Parser</w:t>
       </w:r>
-      <w:bookmarkEnd w:id="134"/>
+      <w:bookmarkEnd w:id="133"/>
     </w:p>
     <w:p>
       <w:pPr>
@@ -34890,22 +34875,22 @@
           <w:lang w:val="en-GB"/>
         </w:rPr>
       </w:pPr>
-      <w:bookmarkStart w:id="135" w:name="_Toc472933790"/>
-      <w:bookmarkStart w:id="136" w:name="_Toc472933906"/>
-      <w:bookmarkStart w:id="137" w:name="_Toc472935157"/>
-      <w:bookmarkStart w:id="138" w:name="_Toc442041843"/>
-      <w:bookmarkStart w:id="139" w:name="_Toc482009047"/>
+      <w:bookmarkStart w:id="134" w:name="_Toc472933790"/>
+      <w:bookmarkStart w:id="135" w:name="_Toc472933906"/>
+      <w:bookmarkStart w:id="136" w:name="_Toc472935157"/>
+      <w:bookmarkStart w:id="137" w:name="_Toc442041843"/>
+      <w:bookmarkStart w:id="138" w:name="_Toc482009047"/>
       <w:r>
         <w:rPr>
           <w:lang w:val="en-GB"/>
         </w:rPr>
         <w:t>Context Diagram</w:t>
       </w:r>
+      <w:bookmarkEnd w:id="134"/>
       <w:bookmarkEnd w:id="135"/>
       <w:bookmarkEnd w:id="136"/>
       <w:bookmarkEnd w:id="137"/>
       <w:bookmarkEnd w:id="138"/>
-      <w:bookmarkEnd w:id="139"/>
       <w:r>
         <w:fldChar w:fldCharType="begin"/>
       </w:r>
@@ -34972,20 +34957,20 @@
           <w:lang w:val="en-GB"/>
         </w:rPr>
       </w:pPr>
-      <w:bookmarkStart w:id="140" w:name="_Toc472933791"/>
-      <w:bookmarkStart w:id="141" w:name="_Toc472933907"/>
-      <w:bookmarkStart w:id="142" w:name="_Toc472935158"/>
-      <w:bookmarkStart w:id="143" w:name="_Toc482009048"/>
+      <w:bookmarkStart w:id="139" w:name="_Toc472933791"/>
+      <w:bookmarkStart w:id="140" w:name="_Toc472933907"/>
+      <w:bookmarkStart w:id="141" w:name="_Toc472935158"/>
+      <w:bookmarkStart w:id="142" w:name="_Toc482009048"/>
       <w:r>
         <w:rPr>
           <w:lang w:val="en-GB"/>
         </w:rPr>
         <w:t>Rationale</w:t>
       </w:r>
+      <w:bookmarkEnd w:id="139"/>
       <w:bookmarkEnd w:id="140"/>
       <w:bookmarkEnd w:id="141"/>
       <w:bookmarkEnd w:id="142"/>
-      <w:bookmarkEnd w:id="143"/>
     </w:p>
     <w:p>
       <w:pPr>
@@ -35014,6 +34999,7 @@
       <w:tr>
         <w:trPr>
           <w:cnfStyle w:val="100000000000" w:firstRow="1" w:lastRow="0" w:firstColumn="0" w:lastColumn="0" w:oddVBand="0" w:evenVBand="0" w:oddHBand="0" w:evenHBand="0" w:firstRowFirstColumn="0" w:firstRowLastColumn="0" w:lastRowFirstColumn="0" w:lastRowLastColumn="0"/>
+          <w:tblHeader/>
         </w:trPr>
         <w:tc>
           <w:tcPr>
@@ -35201,6 +35187,7 @@
                 <w:szCs w:val="18"/>
                 <w:lang w:val="en-GB"/>
               </w:rPr>
+              <w:lastRenderedPageBreak/>
               <w:t>3</w:t>
             </w:r>
           </w:p>
@@ -35269,7 +35256,6 @@
                 <w:szCs w:val="18"/>
                 <w:lang w:val="en-GB"/>
               </w:rPr>
-              <w:lastRenderedPageBreak/>
               <w:t>5</w:t>
             </w:r>
           </w:p>
@@ -35599,14 +35585,14 @@
           <w:lang w:val="en-GB"/>
         </w:rPr>
       </w:pPr>
-      <w:bookmarkStart w:id="144" w:name="_Toc482009049"/>
+      <w:bookmarkStart w:id="143" w:name="_Toc482009049"/>
       <w:r>
         <w:rPr>
           <w:lang w:val="en-GB"/>
         </w:rPr>
         <w:t>Participants</w:t>
       </w:r>
-      <w:bookmarkEnd w:id="144"/>
+      <w:bookmarkEnd w:id="143"/>
       <w:r>
         <w:fldChar w:fldCharType="begin"/>
       </w:r>
@@ -35630,22 +35616,22 @@
           <w:lang w:val="en-GB"/>
         </w:rPr>
       </w:pPr>
-      <w:bookmarkStart w:id="145" w:name="_Toc472933793"/>
-      <w:bookmarkStart w:id="146" w:name="_Toc472933909"/>
-      <w:bookmarkStart w:id="147" w:name="_Toc472935160"/>
-      <w:bookmarkStart w:id="148" w:name="_Toc442041846"/>
-      <w:bookmarkStart w:id="149" w:name="_Toc482009050"/>
+      <w:bookmarkStart w:id="144" w:name="_Toc472933793"/>
+      <w:bookmarkStart w:id="145" w:name="_Toc472933909"/>
+      <w:bookmarkStart w:id="146" w:name="_Toc472935160"/>
+      <w:bookmarkStart w:id="147" w:name="_Toc442041846"/>
+      <w:bookmarkStart w:id="148" w:name="_Toc482009050"/>
       <w:r>
         <w:rPr>
           <w:lang w:val="en-GB"/>
         </w:rPr>
         <w:t>Main overview</w:t>
       </w:r>
+      <w:bookmarkEnd w:id="144"/>
       <w:bookmarkEnd w:id="145"/>
       <w:bookmarkEnd w:id="146"/>
       <w:bookmarkEnd w:id="147"/>
       <w:bookmarkEnd w:id="148"/>
-      <w:bookmarkEnd w:id="149"/>
       <w:r>
         <w:fldChar w:fldCharType="begin"/>
       </w:r>
@@ -35691,7 +35677,7 @@
                     <pic:cNvPicPr/>
                   </pic:nvPicPr>
                   <pic:blipFill>
-                    <a:blip r:embed="rId25">
+                    <a:blip r:embed="rId26">
                       <a:extLst>
                         <a:ext uri="{28A0092B-C50C-407E-A947-70E740481C1C}">
                           <a14:useLocalDpi xmlns:a14="http://schemas.microsoft.com/office/drawing/2010/main" val="0"/>
@@ -35739,29 +35725,7 @@
         <w:t xml:space="preserve"> </w:t>
       </w:r>
       <w:r>
-        <w:fldChar w:fldCharType="begin"/>
-      </w:r>
-      <w:r>
-        <w:rPr>
-          <w:lang w:val="en-GB"/>
-        </w:rPr>
-        <w:instrText xml:space="preserve"> SEQ Figura \* ARABIC </w:instrText>
-      </w:r>
-      <w:r>
-        <w:rPr>
-          <w:lang w:val="en-GB"/>
-        </w:rPr>
-        <w:fldChar w:fldCharType="separate"/>
-      </w:r>
-      <w:r>
-        <w:rPr>
-          <w:noProof/>
-          <w:lang w:val="en-GB"/>
-        </w:rPr>
-        <w:t>5</w:t>
-      </w:r>
-      <w:r>
-        <w:fldChar w:fldCharType="end"/>
+        <w:t>8</w:t>
       </w:r>
       <w:r>
         <w:rPr>
@@ -35789,22 +35753,22 @@
           <w:lang w:val="en-GB"/>
         </w:rPr>
       </w:pPr>
-      <w:bookmarkStart w:id="150" w:name="_Toc472933794"/>
-      <w:bookmarkStart w:id="151" w:name="_Toc472933910"/>
-      <w:bookmarkStart w:id="152" w:name="_Toc472935161"/>
-      <w:bookmarkStart w:id="153" w:name="_Toc442041847"/>
-      <w:bookmarkStart w:id="154" w:name="_Toc482009051"/>
+      <w:bookmarkStart w:id="149" w:name="_Toc472933794"/>
+      <w:bookmarkStart w:id="150" w:name="_Toc472933910"/>
+      <w:bookmarkStart w:id="151" w:name="_Toc472935161"/>
+      <w:bookmarkStart w:id="152" w:name="_Toc442041847"/>
+      <w:bookmarkStart w:id="153" w:name="_Toc482009051"/>
       <w:r>
         <w:rPr>
           <w:lang w:val="en-GB"/>
         </w:rPr>
         <w:t>Catalogue of elements</w:t>
       </w:r>
+      <w:bookmarkEnd w:id="149"/>
       <w:bookmarkEnd w:id="150"/>
       <w:bookmarkEnd w:id="151"/>
       <w:bookmarkEnd w:id="152"/>
       <w:bookmarkEnd w:id="153"/>
-      <w:bookmarkEnd w:id="154"/>
     </w:p>
     <w:p>
       <w:pPr>
@@ -36031,7 +35995,6 @@
               <w:t xml:space="preserve">It offers two interfaces: </w:t>
             </w:r>
             <w:proofErr w:type="spellStart"/>
-            <w:proofErr w:type="gramStart"/>
             <w:r>
               <w:rPr>
                 <w:sz w:val="20"/>
@@ -36047,16 +36010,7 @@
                 <w:szCs w:val="20"/>
                 <w:lang w:val="en-GB"/>
               </w:rPr>
-              <w:t>, that</w:t>
-            </w:r>
-            <w:proofErr w:type="gramEnd"/>
-            <w:r>
-              <w:rPr>
-                <w:sz w:val="20"/>
-                <w:szCs w:val="20"/>
-                <w:lang w:val="en-GB"/>
-              </w:rPr>
-              <w:t xml:space="preserve"> returns the data of a participant from the database and (Optional) </w:t>
+              <w:t xml:space="preserve">, that returns the data of a participant from the database and (Optional) </w:t>
             </w:r>
             <w:proofErr w:type="spellStart"/>
             <w:r>
@@ -36093,6 +36047,7 @@
         <w:rPr>
           <w:lang w:val="en-GB"/>
         </w:rPr>
+        <w:lastRenderedPageBreak/>
         <w:t>Relationships</w:t>
       </w:r>
     </w:p>
@@ -36207,7 +36162,6 @@
         <w:rPr>
           <w:lang w:val="en-GB"/>
         </w:rPr>
-        <w:lastRenderedPageBreak/>
         <w:t>(</w:t>
       </w:r>
       <w:r>
@@ -37926,19 +37880,11 @@
           <w:lang w:val="en-GB"/>
         </w:rPr>
       </w:pPr>
-      <w:proofErr w:type="gramStart"/>
-      <w:r>
-        <w:rPr>
-          <w:lang w:val="en-GB"/>
-        </w:rPr>
-        <w:t>where</w:t>
-      </w:r>
-      <w:proofErr w:type="gramEnd"/>
-      <w:r>
-        <w:rPr>
-          <w:lang w:val="en-GB"/>
-        </w:rPr>
-        <w:t xml:space="preserve"> </w:t>
+      <w:r>
+        <w:rPr>
+          <w:lang w:val="en-GB"/>
+        </w:rPr>
+        <w:t xml:space="preserve">where </w:t>
       </w:r>
       <w:r>
         <w:rPr>
@@ -38069,21 +38015,7 @@
         <w:rPr>
           <w:lang w:val="en-GB"/>
         </w:rPr>
-        <w:t xml:space="preserve">) combination are available in the database the response will be 200 OK with </w:t>
-      </w:r>
-      <w:proofErr w:type="gramStart"/>
-      <w:r>
-        <w:rPr>
-          <w:lang w:val="en-GB"/>
-        </w:rPr>
-        <w:t>the a</w:t>
-      </w:r>
-      <w:proofErr w:type="gramEnd"/>
-      <w:r>
-        <w:rPr>
-          <w:lang w:val="en-GB"/>
-        </w:rPr>
-        <w:t xml:space="preserve"> JSON body of the form: </w:t>
+        <w:t xml:space="preserve">) combination are available in the database the response will be 200 OK with the a JSON body of the form: </w:t>
       </w:r>
     </w:p>
     <w:p>
@@ -38096,7 +38028,6 @@
           <w:lang w:val="en-GB"/>
         </w:rPr>
       </w:pPr>
-      <w:proofErr w:type="gramStart"/>
       <w:r>
         <w:rPr>
           <w:rFonts w:ascii="Consolas" w:eastAsia="Consolas" w:hAnsi="Consolas" w:cs="Consolas"/>
@@ -38104,10 +38035,10 @@
           <w:szCs w:val="20"/>
           <w:lang w:val="en-GB"/>
         </w:rPr>
+        <w:lastRenderedPageBreak/>
         <w:t>{ "</w:t>
       </w:r>
       <w:proofErr w:type="spellStart"/>
-      <w:proofErr w:type="gramEnd"/>
       <w:r>
         <w:rPr>
           <w:rFonts w:ascii="Consolas" w:eastAsia="Consolas" w:hAnsi="Consolas" w:cs="Consolas"/>
@@ -38169,7 +38100,6 @@
         <w:t xml:space="preserve">  "</w:t>
       </w:r>
       <w:proofErr w:type="spellStart"/>
-      <w:proofErr w:type="gramStart"/>
       <w:r>
         <w:rPr>
           <w:rFonts w:ascii="Consolas" w:eastAsia="Consolas" w:hAnsi="Consolas" w:cs="Consolas"/>
@@ -38180,7 +38110,6 @@
         <w:t>lastName</w:t>
       </w:r>
       <w:proofErr w:type="spellEnd"/>
-      <w:proofErr w:type="gramEnd"/>
       <w:r>
         <w:rPr>
           <w:rFonts w:ascii="Consolas" w:eastAsia="Consolas" w:hAnsi="Consolas" w:cs="Consolas"/>
@@ -38229,27 +38158,7 @@
           <w:szCs w:val="20"/>
           <w:lang w:val="en-GB"/>
         </w:rPr>
-        <w:t xml:space="preserve">  "</w:t>
-      </w:r>
-      <w:proofErr w:type="gramStart"/>
-      <w:r>
-        <w:rPr>
-          <w:rFonts w:ascii="Consolas" w:eastAsia="Consolas" w:hAnsi="Consolas" w:cs="Consolas"/>
-          <w:sz w:val="20"/>
-          <w:szCs w:val="20"/>
-          <w:lang w:val="en-GB"/>
-        </w:rPr>
-        <w:t>age</w:t>
-      </w:r>
-      <w:proofErr w:type="gramEnd"/>
-      <w:r>
-        <w:rPr>
-          <w:rFonts w:ascii="Consolas" w:eastAsia="Consolas" w:hAnsi="Consolas" w:cs="Consolas"/>
-          <w:sz w:val="20"/>
-          <w:szCs w:val="20"/>
-          <w:lang w:val="en-GB"/>
-        </w:rPr>
-        <w:t xml:space="preserve">": </w:t>
+        <w:t xml:space="preserve">  "age": </w:t>
       </w:r>
       <w:r>
         <w:rPr>
@@ -38318,27 +38227,7 @@
           <w:szCs w:val="20"/>
           <w:lang w:val="en-GB"/>
         </w:rPr>
-        <w:t xml:space="preserve">  "</w:t>
-      </w:r>
-      <w:proofErr w:type="gramStart"/>
-      <w:r>
-        <w:rPr>
-          <w:rFonts w:ascii="Consolas" w:eastAsia="Consolas" w:hAnsi="Consolas" w:cs="Consolas"/>
-          <w:sz w:val="20"/>
-          <w:szCs w:val="20"/>
-          <w:lang w:val="en-GB"/>
-        </w:rPr>
-        <w:t>email</w:t>
-      </w:r>
-      <w:proofErr w:type="gramEnd"/>
-      <w:r>
-        <w:rPr>
-          <w:rFonts w:ascii="Consolas" w:eastAsia="Consolas" w:hAnsi="Consolas" w:cs="Consolas"/>
-          <w:sz w:val="20"/>
-          <w:szCs w:val="20"/>
-          <w:lang w:val="en-GB"/>
-        </w:rPr>
-        <w:t xml:space="preserve">": </w:t>
+        <w:t xml:space="preserve">  "email": </w:t>
       </w:r>
       <w:r>
         <w:rPr>
@@ -38531,22 +38420,22 @@
           <w:lang w:val="en-GB"/>
         </w:rPr>
       </w:pPr>
-      <w:bookmarkStart w:id="155" w:name="_Toc472933795"/>
-      <w:bookmarkStart w:id="156" w:name="_Toc472933911"/>
-      <w:bookmarkStart w:id="157" w:name="_Toc472935162"/>
-      <w:bookmarkStart w:id="158" w:name="_Toc442041848"/>
-      <w:bookmarkStart w:id="159" w:name="_Toc482009052"/>
+      <w:bookmarkStart w:id="154" w:name="_Toc472933795"/>
+      <w:bookmarkStart w:id="155" w:name="_Toc472933911"/>
+      <w:bookmarkStart w:id="156" w:name="_Toc472935162"/>
+      <w:bookmarkStart w:id="157" w:name="_Toc442041848"/>
+      <w:bookmarkStart w:id="158" w:name="_Toc482009052"/>
       <w:r>
         <w:rPr>
           <w:lang w:val="en-GB"/>
         </w:rPr>
         <w:t>Context Diagram</w:t>
       </w:r>
+      <w:bookmarkEnd w:id="154"/>
       <w:bookmarkEnd w:id="155"/>
       <w:bookmarkEnd w:id="156"/>
       <w:bookmarkEnd w:id="157"/>
       <w:bookmarkEnd w:id="158"/>
-      <w:bookmarkEnd w:id="159"/>
     </w:p>
     <w:p>
       <w:pPr>
@@ -38604,20 +38493,20 @@
           <w:lang w:val="en-GB"/>
         </w:rPr>
       </w:pPr>
-      <w:bookmarkStart w:id="160" w:name="_Toc472933796"/>
-      <w:bookmarkStart w:id="161" w:name="_Toc472933912"/>
-      <w:bookmarkStart w:id="162" w:name="_Toc472935163"/>
-      <w:bookmarkStart w:id="163" w:name="_Toc482009053"/>
+      <w:bookmarkStart w:id="159" w:name="_Toc472933796"/>
+      <w:bookmarkStart w:id="160" w:name="_Toc472933912"/>
+      <w:bookmarkStart w:id="161" w:name="_Toc472935163"/>
+      <w:bookmarkStart w:id="162" w:name="_Toc482009053"/>
       <w:r>
         <w:rPr>
           <w:lang w:val="en-GB"/>
         </w:rPr>
         <w:t>Rationale</w:t>
       </w:r>
+      <w:bookmarkEnd w:id="159"/>
       <w:bookmarkEnd w:id="160"/>
       <w:bookmarkEnd w:id="161"/>
       <w:bookmarkEnd w:id="162"/>
-      <w:bookmarkEnd w:id="163"/>
     </w:p>
     <w:p>
       <w:pPr>
@@ -39284,7 +39173,7 @@
           <w:lang w:val="en-US"/>
         </w:rPr>
       </w:pPr>
-      <w:bookmarkStart w:id="164" w:name="_Toc482009054"/>
+      <w:bookmarkStart w:id="163" w:name="_Toc482009054"/>
       <w:r>
         <w:rPr>
           <w:lang w:val="en-US"/>
@@ -39292,7 +39181,7 @@
         <w:lastRenderedPageBreak/>
         <w:t>Dashboard</w:t>
       </w:r>
-      <w:bookmarkEnd w:id="164"/>
+      <w:bookmarkEnd w:id="163"/>
     </w:p>
     <w:p>
       <w:pPr>
@@ -39301,14 +39190,14 @@
           <w:lang w:val="en-GB"/>
         </w:rPr>
       </w:pPr>
-      <w:bookmarkStart w:id="165" w:name="_Toc482009055"/>
+      <w:bookmarkStart w:id="164" w:name="_Toc482009055"/>
       <w:r>
         <w:rPr>
           <w:lang w:val="en-GB"/>
         </w:rPr>
         <w:t>Main overview</w:t>
       </w:r>
-      <w:bookmarkEnd w:id="165"/>
+      <w:bookmarkEnd w:id="164"/>
       <w:r>
         <w:fldChar w:fldCharType="begin"/>
       </w:r>
@@ -39355,7 +39244,7 @@
                     <pic:cNvPicPr/>
                   </pic:nvPicPr>
                   <pic:blipFill>
-                    <a:blip r:embed="rId26"/>
+                    <a:blip r:embed="rId27"/>
                     <a:stretch>
                       <a:fillRect/>
                     </a:stretch>
@@ -39392,9 +39281,9 @@
       </w:r>
       <w:r>
         <w:rPr>
-          <w:lang w:val="en-US"/>
-        </w:rPr>
-        <w:t>6</w:t>
+          <w:lang w:val="en-GB"/>
+        </w:rPr>
+        <w:t>9</w:t>
       </w:r>
       <w:r>
         <w:rPr>
@@ -39410,14 +39299,14 @@
           <w:lang w:val="en-GB"/>
         </w:rPr>
       </w:pPr>
-      <w:bookmarkStart w:id="166" w:name="_Toc482009056"/>
+      <w:bookmarkStart w:id="165" w:name="_Toc482009056"/>
       <w:r>
         <w:rPr>
           <w:lang w:val="en-GB"/>
         </w:rPr>
         <w:t>Catalogue of elements</w:t>
       </w:r>
-      <w:bookmarkEnd w:id="166"/>
+      <w:bookmarkEnd w:id="165"/>
     </w:p>
     <w:p>
       <w:pPr>
@@ -40952,14 +40841,14 @@
           <w:lang w:val="en-GB"/>
         </w:rPr>
       </w:pPr>
-      <w:bookmarkStart w:id="167" w:name="_Toc482009057"/>
+      <w:bookmarkStart w:id="166" w:name="_Toc482009057"/>
       <w:r>
         <w:rPr>
           <w:lang w:val="en-GB"/>
         </w:rPr>
         <w:t>Context Diagram</w:t>
       </w:r>
-      <w:bookmarkEnd w:id="167"/>
+      <w:bookmarkEnd w:id="166"/>
     </w:p>
     <w:p>
       <w:pPr>
@@ -41017,14 +40906,14 @@
           <w:lang w:val="en-GB"/>
         </w:rPr>
       </w:pPr>
-      <w:bookmarkStart w:id="168" w:name="_Toc482009058"/>
+      <w:bookmarkStart w:id="167" w:name="_Toc482009058"/>
       <w:r>
         <w:rPr>
           <w:lang w:val="en-GB"/>
         </w:rPr>
         <w:t>Rationale</w:t>
       </w:r>
-      <w:bookmarkEnd w:id="168"/>
+      <w:bookmarkEnd w:id="167"/>
     </w:p>
     <w:p>
       <w:pPr>
@@ -41727,9 +41616,9 @@
           <w:lang w:val="en-GB" w:eastAsia="es-ES"/>
         </w:rPr>
       </w:pPr>
-      <w:bookmarkStart w:id="169" w:name="_Toc476555562"/>
-      <w:bookmarkStart w:id="170" w:name="_Toc476556101"/>
-      <w:bookmarkStart w:id="171" w:name="_Toc476556390"/>
+      <w:bookmarkStart w:id="168" w:name="_Toc476555562"/>
+      <w:bookmarkStart w:id="169" w:name="_Toc476556101"/>
+      <w:bookmarkStart w:id="170" w:name="_Toc476556390"/>
       <w:r>
         <w:rPr>
           <w:rFonts w:ascii="Cambria" w:eastAsiaTheme="majorEastAsia" w:hAnsi="Cambria" w:cstheme="majorBidi"/>
@@ -41742,9 +41631,9 @@
         </w:rPr>
         <w:t>Participation System</w:t>
       </w:r>
+      <w:bookmarkEnd w:id="168"/>
       <w:bookmarkEnd w:id="169"/>
       <w:bookmarkEnd w:id="170"/>
-      <w:bookmarkEnd w:id="171"/>
     </w:p>
     <w:p>
       <w:pPr>
@@ -41773,9 +41662,9 @@
           <w:lang w:val="en-GB" w:eastAsia="es-ES"/>
         </w:rPr>
       </w:pPr>
-      <w:bookmarkStart w:id="172" w:name="_Toc476555563"/>
-      <w:bookmarkStart w:id="173" w:name="_Toc476556102"/>
-      <w:bookmarkStart w:id="174" w:name="_Toc476556391"/>
+      <w:bookmarkStart w:id="171" w:name="_Toc476555563"/>
+      <w:bookmarkStart w:id="172" w:name="_Toc476556102"/>
+      <w:bookmarkStart w:id="173" w:name="_Toc476556391"/>
       <w:r>
         <w:rPr>
           <w:rFonts w:ascii="Cambria" w:eastAsiaTheme="majorEastAsia" w:hAnsi="Cambria" w:cstheme="majorBidi"/>
@@ -41787,31 +41676,71 @@
         </w:rPr>
         <w:t>Main Overview</w:t>
       </w:r>
+      <w:bookmarkEnd w:id="171"/>
       <w:bookmarkEnd w:id="172"/>
       <w:bookmarkEnd w:id="173"/>
-      <w:bookmarkEnd w:id="174"/>
     </w:p>
     <w:p>
       <w:pPr>
         <w:jc w:val="center"/>
-        <w:rPr>
-          <w:lang w:val="en-GB" w:eastAsia="es-ES"/>
-        </w:rPr>
-      </w:pPr>
-      <w:r>
         <w:rPr>
           <w:b/>
           <w:noProof/>
           <w:lang w:eastAsia="es-ES"/>
         </w:rPr>
+      </w:pPr>
+      <w:r>
+        <w:rPr>
+          <w:b/>
+          <w:noProof/>
+          <w:lang w:eastAsia="es-ES"/>
+        </w:rPr>
         <w:pict w14:anchorId="57B0E183">
-          <v:shape id="_x0000_i1029" type="#_x0000_t75" style="width:427pt;height:3in">
-            <v:imagedata r:id="rId27" o:title="ParticipationSystem"/>
+          <v:shape id="_x0000_i1030" type="#_x0000_t75" style="width:426.8pt;height:215.9pt">
+            <v:imagedata r:id="rId28" o:title="ParticipationSystem"/>
           </v:shape>
         </w:pict>
       </w:r>
     </w:p>
-    <w:p/>
+    <w:p>
+      <w:pPr>
+        <w:pStyle w:val="Descripcin"/>
+        <w:jc w:val="center"/>
+        <w:rPr>
+          <w:lang w:val="en-GB"/>
+        </w:rPr>
+      </w:pPr>
+      <w:r>
+        <w:rPr>
+          <w:lang w:val="en-GB"/>
+        </w:rPr>
+        <w:t xml:space="preserve">Figure </w:t>
+      </w:r>
+      <w:r>
+        <w:rPr>
+          <w:lang w:val="en-GB"/>
+        </w:rPr>
+        <w:t>10</w:t>
+      </w:r>
+      <w:r>
+        <w:rPr>
+          <w:lang w:val="en-GB"/>
+        </w:rPr>
+        <w:t xml:space="preserve"> </w:t>
+      </w:r>
+      <w:r>
+        <w:rPr>
+          <w:lang w:val="en-GB"/>
+        </w:rPr>
+        <w:t xml:space="preserve">Participation System </w:t>
+      </w:r>
+      <w:r>
+        <w:rPr>
+          <w:lang w:val="en-GB"/>
+        </w:rPr>
+        <w:t>View</w:t>
+      </w:r>
+    </w:p>
     <w:p>
       <w:pPr>
         <w:keepNext/>
@@ -41832,9 +41761,9 @@
           <w:lang w:val="en-GB" w:eastAsia="es-ES"/>
         </w:rPr>
       </w:pPr>
-      <w:bookmarkStart w:id="175" w:name="_Toc476555565"/>
-      <w:bookmarkStart w:id="176" w:name="_Toc476556103"/>
-      <w:bookmarkStart w:id="177" w:name="_Toc476556392"/>
+      <w:bookmarkStart w:id="174" w:name="_Toc476555565"/>
+      <w:bookmarkStart w:id="175" w:name="_Toc476556103"/>
+      <w:bookmarkStart w:id="176" w:name="_Toc476556392"/>
       <w:r>
         <w:rPr>
           <w:rFonts w:ascii="Cambria" w:eastAsiaTheme="majorEastAsia" w:hAnsi="Cambria" w:cstheme="majorBidi"/>
@@ -41846,9 +41775,9 @@
         </w:rPr>
         <w:t>Catalogue of elements</w:t>
       </w:r>
+      <w:bookmarkEnd w:id="174"/>
       <w:bookmarkEnd w:id="175"/>
       <w:bookmarkEnd w:id="176"/>
-      <w:bookmarkEnd w:id="177"/>
     </w:p>
     <w:p>
       <w:pPr>
@@ -41912,6 +41841,7 @@
       <w:tr>
         <w:trPr>
           <w:cnfStyle w:val="100000000000" w:firstRow="1" w:lastRow="0" w:firstColumn="0" w:lastColumn="0" w:oddVBand="0" w:evenVBand="0" w:oddHBand="0" w:evenHBand="0" w:firstRowFirstColumn="0" w:firstRowLastColumn="0" w:lastRowFirstColumn="0" w:lastRowLastColumn="0"/>
+          <w:tblHeader/>
         </w:trPr>
         <w:tc>
           <w:tcPr>
@@ -42151,6 +42081,7 @@
                 <w:szCs w:val="18"/>
                 <w:lang w:val="en-GB"/>
               </w:rPr>
+              <w:lastRenderedPageBreak/>
               <w:t>DBManagement</w:t>
             </w:r>
             <w:proofErr w:type="spellEnd"/>
@@ -42236,7 +42167,6 @@
                 <w:szCs w:val="18"/>
                 <w:lang w:val="en-GB"/>
               </w:rPr>
-              <w:lastRenderedPageBreak/>
               <w:t>Kafka Producer</w:t>
             </w:r>
           </w:p>
@@ -43643,6 +43573,7 @@
           <w:szCs w:val="24"/>
           <w:lang w:val="en-GB" w:eastAsia="es-ES"/>
         </w:rPr>
+        <w:lastRenderedPageBreak/>
         <w:t>KafkaProducer</w:t>
       </w:r>
       <w:proofErr w:type="spellEnd"/>
@@ -43660,7 +43591,6 @@
         <w:t xml:space="preserve">For each one of the events produced in the Participation System (create proposal, vote proposal, comment proposal, vote comment…) the </w:t>
       </w:r>
       <w:proofErr w:type="spellStart"/>
-      <w:proofErr w:type="gramStart"/>
       <w:r>
         <w:rPr>
           <w:lang w:val="en-GB"/>
@@ -43668,7 +43598,6 @@
         <w:t>kafka</w:t>
       </w:r>
       <w:proofErr w:type="spellEnd"/>
-      <w:proofErr w:type="gramEnd"/>
       <w:r>
         <w:rPr>
           <w:lang w:val="en-GB"/>
@@ -43698,7 +43627,6 @@
           <w:szCs w:val="24"/>
           <w:lang w:val="en-GB" w:eastAsia="es-ES"/>
         </w:rPr>
-        <w:lastRenderedPageBreak/>
         <w:t>DataBase</w:t>
       </w:r>
       <w:r>
@@ -43722,7 +43650,15 @@
         <w:rPr>
           <w:lang w:val="en-GB" w:eastAsia="es-ES"/>
         </w:rPr>
-        <w:t xml:space="preserve">All the operations done in this module will be integrated in a </w:t>
+        <w:t xml:space="preserve">All the operations done in this module </w:t>
+      </w:r>
+      <w:bookmarkStart w:id="177" w:name="_GoBack"/>
+      <w:bookmarkEnd w:id="177"/>
+      <w:r>
+        <w:rPr>
+          <w:lang w:val="en-GB" w:eastAsia="es-ES"/>
+        </w:rPr>
+        <w:t xml:space="preserve">will be integrated in a </w:t>
       </w:r>
       <w:r>
         <w:rPr>
@@ -44517,11 +44453,11 @@
         <w:br w:type="page"/>
       </w:r>
     </w:p>
-    <w:bookmarkStart w:id="184" w:name="_Toc472935164" w:displacedByCustomXml="next"/>
-    <w:bookmarkStart w:id="185" w:name="_Toc472933913" w:displacedByCustomXml="next"/>
+    <w:bookmarkStart w:id="184" w:name="_Toc482009059" w:displacedByCustomXml="next"/>
+    <w:bookmarkStart w:id="185" w:name="_Toc442041850" w:displacedByCustomXml="next"/>
     <w:bookmarkStart w:id="186" w:name="_Toc472933797" w:displacedByCustomXml="next"/>
-    <w:bookmarkStart w:id="187" w:name="_Toc442041850" w:displacedByCustomXml="next"/>
-    <w:bookmarkStart w:id="188" w:name="_Toc482009059" w:displacedByCustomXml="next"/>
+    <w:bookmarkStart w:id="187" w:name="_Toc472933913" w:displacedByCustomXml="next"/>
+    <w:bookmarkStart w:id="188" w:name="_Toc472935164" w:displacedByCustomXml="next"/>
     <w:sdt>
       <w:sdtPr>
         <w:rPr>
@@ -44691,7 +44627,7 @@
 </file>
 
 <file path=word/endnotes.xml><?xml version="1.0" encoding="utf-8"?>
-<w:endnotes xmlns:wpc="http://schemas.microsoft.com/office/word/2010/wordprocessingCanvas" xmlns:mc="http://schemas.openxmlformats.org/markup-compatibility/2006" xmlns:o="urn:schemas-microsoft-com:office:office" xmlns:r="http://schemas.openxmlformats.org/officeDocument/2006/relationships" xmlns:m="http://schemas.openxmlformats.org/officeDocument/2006/math" xmlns:v="urn:schemas-microsoft-com:vml" xmlns:wp14="http://schemas.microsoft.com/office/word/2010/wordprocessingDrawing" xmlns:wp="http://schemas.openxmlformats.org/drawingml/2006/wordprocessingDrawing" xmlns:w10="urn:schemas-microsoft-com:office:word" xmlns:w="http://schemas.openxmlformats.org/wordprocessingml/2006/main" xmlns:w14="http://schemas.microsoft.com/office/word/2010/wordml" xmlns:w15="http://schemas.microsoft.com/office/word/2012/wordml" xmlns:wpg="http://schemas.microsoft.com/office/word/2010/wordprocessingGroup" xmlns:wpi="http://schemas.microsoft.com/office/word/2010/wordprocessingInk" xmlns:wne="http://schemas.microsoft.com/office/word/2006/wordml" xmlns:wps="http://schemas.microsoft.com/office/word/2010/wordprocessingShape" mc:Ignorable="w14 w15 wp14">
+<w:endnotes xmlns:wpc="http://schemas.microsoft.com/office/word/2010/wordprocessingCanvas" xmlns:cx="http://schemas.microsoft.com/office/drawing/2014/chartex" xmlns:cx1="http://schemas.microsoft.com/office/drawing/2015/9/8/chartex" xmlns:cx2="http://schemas.microsoft.com/office/drawing/2015/10/21/chartex" xmlns:cx3="http://schemas.microsoft.com/office/drawing/2016/5/9/chartex" xmlns:cx4="http://schemas.microsoft.com/office/drawing/2016/5/10/chartex" xmlns:cx5="http://schemas.microsoft.com/office/drawing/2016/5/11/chartex" xmlns:cx6="http://schemas.microsoft.com/office/drawing/2016/5/12/chartex" xmlns:cx7="http://schemas.microsoft.com/office/drawing/2016/5/13/chartex" xmlns:cx8="http://schemas.microsoft.com/office/drawing/2016/5/14/chartex" xmlns:mc="http://schemas.openxmlformats.org/markup-compatibility/2006" xmlns:o="urn:schemas-microsoft-com:office:office" xmlns:r="http://schemas.openxmlformats.org/officeDocument/2006/relationships" xmlns:m="http://schemas.openxmlformats.org/officeDocument/2006/math" xmlns:v="urn:schemas-microsoft-com:vml" xmlns:wp14="http://schemas.microsoft.com/office/word/2010/wordprocessingDrawing" xmlns:wp="http://schemas.openxmlformats.org/drawingml/2006/wordprocessingDrawing" xmlns:w10="urn:schemas-microsoft-com:office:word" xmlns:w="http://schemas.openxmlformats.org/wordprocessingml/2006/main" xmlns:w14="http://schemas.microsoft.com/office/word/2010/wordml" xmlns:w15="http://schemas.microsoft.com/office/word/2012/wordml" xmlns:w16se="http://schemas.microsoft.com/office/word/2015/wordml/symex" xmlns:wpg="http://schemas.microsoft.com/office/word/2010/wordprocessingGroup" xmlns:wpi="http://schemas.microsoft.com/office/word/2010/wordprocessingInk" xmlns:wne="http://schemas.microsoft.com/office/word/2006/wordml" xmlns:wps="http://schemas.microsoft.com/office/word/2010/wordprocessingShape" mc:Ignorable="w14 w15 w16se wp14">
   <w:endnote w:type="separator" w:id="-1">
     <w:p>
       <w:pPr>
@@ -44723,7 +44659,7 @@
 </file>
 
 <file path=word/footer1.xml><?xml version="1.0" encoding="utf-8"?>
-<w:ftr xmlns:wpc="http://schemas.microsoft.com/office/word/2010/wordprocessingCanvas" xmlns:mc="http://schemas.openxmlformats.org/markup-compatibility/2006" xmlns:o="urn:schemas-microsoft-com:office:office" xmlns:r="http://schemas.openxmlformats.org/officeDocument/2006/relationships" xmlns:m="http://schemas.openxmlformats.org/officeDocument/2006/math" xmlns:v="urn:schemas-microsoft-com:vml" xmlns:wp14="http://schemas.microsoft.com/office/word/2010/wordprocessingDrawing" xmlns:wp="http://schemas.openxmlformats.org/drawingml/2006/wordprocessingDrawing" xmlns:w10="urn:schemas-microsoft-com:office:word" xmlns:w="http://schemas.openxmlformats.org/wordprocessingml/2006/main" xmlns:w14="http://schemas.microsoft.com/office/word/2010/wordml" xmlns:w15="http://schemas.microsoft.com/office/word/2012/wordml" xmlns:wpg="http://schemas.microsoft.com/office/word/2010/wordprocessingGroup" xmlns:wpi="http://schemas.microsoft.com/office/word/2010/wordprocessingInk" xmlns:wne="http://schemas.microsoft.com/office/word/2006/wordml" xmlns:wps="http://schemas.microsoft.com/office/word/2010/wordprocessingShape" mc:Ignorable="w14 w15 wp14">
+<w:ftr xmlns:wpc="http://schemas.microsoft.com/office/word/2010/wordprocessingCanvas" xmlns:cx="http://schemas.microsoft.com/office/drawing/2014/chartex" xmlns:cx1="http://schemas.microsoft.com/office/drawing/2015/9/8/chartex" xmlns:cx2="http://schemas.microsoft.com/office/drawing/2015/10/21/chartex" xmlns:cx3="http://schemas.microsoft.com/office/drawing/2016/5/9/chartex" xmlns:cx4="http://schemas.microsoft.com/office/drawing/2016/5/10/chartex" xmlns:cx5="http://schemas.microsoft.com/office/drawing/2016/5/11/chartex" xmlns:cx6="http://schemas.microsoft.com/office/drawing/2016/5/12/chartex" xmlns:cx7="http://schemas.microsoft.com/office/drawing/2016/5/13/chartex" xmlns:cx8="http://schemas.microsoft.com/office/drawing/2016/5/14/chartex" xmlns:mc="http://schemas.openxmlformats.org/markup-compatibility/2006" xmlns:o="urn:schemas-microsoft-com:office:office" xmlns:r="http://schemas.openxmlformats.org/officeDocument/2006/relationships" xmlns:m="http://schemas.openxmlformats.org/officeDocument/2006/math" xmlns:v="urn:schemas-microsoft-com:vml" xmlns:wp14="http://schemas.microsoft.com/office/word/2010/wordprocessingDrawing" xmlns:wp="http://schemas.openxmlformats.org/drawingml/2006/wordprocessingDrawing" xmlns:w10="urn:schemas-microsoft-com:office:word" xmlns:w="http://schemas.openxmlformats.org/wordprocessingml/2006/main" xmlns:w14="http://schemas.microsoft.com/office/word/2010/wordml" xmlns:w15="http://schemas.microsoft.com/office/word/2012/wordml" xmlns:w16se="http://schemas.microsoft.com/office/word/2015/wordml/symex" xmlns:wpg="http://schemas.microsoft.com/office/word/2010/wordprocessingGroup" xmlns:wpi="http://schemas.microsoft.com/office/word/2010/wordprocessingInk" xmlns:wne="http://schemas.microsoft.com/office/word/2006/wordml" xmlns:wps="http://schemas.microsoft.com/office/word/2010/wordprocessingShape" mc:Ignorable="w14 w15 w16se wp14">
   <w:p>
     <w:pPr>
       <w:pStyle w:val="Piedepgina"/>
@@ -44774,7 +44710,7 @@
 </file>
 
 <file path=word/footer2.xml><?xml version="1.0" encoding="utf-8"?>
-<w:ftr xmlns:wpc="http://schemas.microsoft.com/office/word/2010/wordprocessingCanvas" xmlns:mc="http://schemas.openxmlformats.org/markup-compatibility/2006" xmlns:o="urn:schemas-microsoft-com:office:office" xmlns:r="http://schemas.openxmlformats.org/officeDocument/2006/relationships" xmlns:m="http://schemas.openxmlformats.org/officeDocument/2006/math" xmlns:v="urn:schemas-microsoft-com:vml" xmlns:wp14="http://schemas.microsoft.com/office/word/2010/wordprocessingDrawing" xmlns:wp="http://schemas.openxmlformats.org/drawingml/2006/wordprocessingDrawing" xmlns:w10="urn:schemas-microsoft-com:office:word" xmlns:w="http://schemas.openxmlformats.org/wordprocessingml/2006/main" xmlns:w14="http://schemas.microsoft.com/office/word/2010/wordml" xmlns:w15="http://schemas.microsoft.com/office/word/2012/wordml" xmlns:wpg="http://schemas.microsoft.com/office/word/2010/wordprocessingGroup" xmlns:wpi="http://schemas.microsoft.com/office/word/2010/wordprocessingInk" xmlns:wne="http://schemas.microsoft.com/office/word/2006/wordml" xmlns:wps="http://schemas.microsoft.com/office/word/2010/wordprocessingShape" mc:Ignorable="w14 w15 wp14">
+<w:ftr xmlns:wpc="http://schemas.microsoft.com/office/word/2010/wordprocessingCanvas" xmlns:cx="http://schemas.microsoft.com/office/drawing/2014/chartex" xmlns:cx1="http://schemas.microsoft.com/office/drawing/2015/9/8/chartex" xmlns:cx2="http://schemas.microsoft.com/office/drawing/2015/10/21/chartex" xmlns:cx3="http://schemas.microsoft.com/office/drawing/2016/5/9/chartex" xmlns:cx4="http://schemas.microsoft.com/office/drawing/2016/5/10/chartex" xmlns:cx5="http://schemas.microsoft.com/office/drawing/2016/5/11/chartex" xmlns:cx6="http://schemas.microsoft.com/office/drawing/2016/5/12/chartex" xmlns:cx7="http://schemas.microsoft.com/office/drawing/2016/5/13/chartex" xmlns:cx8="http://schemas.microsoft.com/office/drawing/2016/5/14/chartex" xmlns:mc="http://schemas.openxmlformats.org/markup-compatibility/2006" xmlns:o="urn:schemas-microsoft-com:office:office" xmlns:r="http://schemas.openxmlformats.org/officeDocument/2006/relationships" xmlns:m="http://schemas.openxmlformats.org/officeDocument/2006/math" xmlns:v="urn:schemas-microsoft-com:vml" xmlns:wp14="http://schemas.microsoft.com/office/word/2010/wordprocessingDrawing" xmlns:wp="http://schemas.openxmlformats.org/drawingml/2006/wordprocessingDrawing" xmlns:w10="urn:schemas-microsoft-com:office:word" xmlns:w="http://schemas.openxmlformats.org/wordprocessingml/2006/main" xmlns:w14="http://schemas.microsoft.com/office/word/2010/wordml" xmlns:w15="http://schemas.microsoft.com/office/word/2012/wordml" xmlns:w16se="http://schemas.microsoft.com/office/word/2015/wordml/symex" xmlns:wpg="http://schemas.microsoft.com/office/word/2010/wordprocessingGroup" xmlns:wpi="http://schemas.microsoft.com/office/word/2010/wordprocessingInk" xmlns:wne="http://schemas.microsoft.com/office/word/2006/wordml" xmlns:wps="http://schemas.microsoft.com/office/word/2010/wordprocessingShape" mc:Ignorable="w14 w15 w16se wp14">
   <w:tbl>
     <w:tblPr>
       <w:tblW w:w="8789" w:type="dxa"/>
@@ -45321,7 +45257,7 @@
               <w:sz w:val="18"/>
               <w:szCs w:val="18"/>
             </w:rPr>
-            <w:t>20</w:t>
+            <w:t>39</w:t>
           </w:r>
           <w:r>
             <w:rPr>
@@ -45409,7 +45345,7 @@
 </file>
 
 <file path=word/footnotes.xml><?xml version="1.0" encoding="utf-8"?>
-<w:footnotes xmlns:wpc="http://schemas.microsoft.com/office/word/2010/wordprocessingCanvas" xmlns:mc="http://schemas.openxmlformats.org/markup-compatibility/2006" xmlns:o="urn:schemas-microsoft-com:office:office" xmlns:r="http://schemas.openxmlformats.org/officeDocument/2006/relationships" xmlns:m="http://schemas.openxmlformats.org/officeDocument/2006/math" xmlns:v="urn:schemas-microsoft-com:vml" xmlns:wp14="http://schemas.microsoft.com/office/word/2010/wordprocessingDrawing" xmlns:wp="http://schemas.openxmlformats.org/drawingml/2006/wordprocessingDrawing" xmlns:w10="urn:schemas-microsoft-com:office:word" xmlns:w="http://schemas.openxmlformats.org/wordprocessingml/2006/main" xmlns:w14="http://schemas.microsoft.com/office/word/2010/wordml" xmlns:w15="http://schemas.microsoft.com/office/word/2012/wordml" xmlns:wpg="http://schemas.microsoft.com/office/word/2010/wordprocessingGroup" xmlns:wpi="http://schemas.microsoft.com/office/word/2010/wordprocessingInk" xmlns:wne="http://schemas.microsoft.com/office/word/2006/wordml" xmlns:wps="http://schemas.microsoft.com/office/word/2010/wordprocessingShape" mc:Ignorable="w14 w15 wp14">
+<w:footnotes xmlns:wpc="http://schemas.microsoft.com/office/word/2010/wordprocessingCanvas" xmlns:cx="http://schemas.microsoft.com/office/drawing/2014/chartex" xmlns:cx1="http://schemas.microsoft.com/office/drawing/2015/9/8/chartex" xmlns:cx2="http://schemas.microsoft.com/office/drawing/2015/10/21/chartex" xmlns:cx3="http://schemas.microsoft.com/office/drawing/2016/5/9/chartex" xmlns:cx4="http://schemas.microsoft.com/office/drawing/2016/5/10/chartex" xmlns:cx5="http://schemas.microsoft.com/office/drawing/2016/5/11/chartex" xmlns:cx6="http://schemas.microsoft.com/office/drawing/2016/5/12/chartex" xmlns:cx7="http://schemas.microsoft.com/office/drawing/2016/5/13/chartex" xmlns:cx8="http://schemas.microsoft.com/office/drawing/2016/5/14/chartex" xmlns:mc="http://schemas.openxmlformats.org/markup-compatibility/2006" xmlns:o="urn:schemas-microsoft-com:office:office" xmlns:r="http://schemas.openxmlformats.org/officeDocument/2006/relationships" xmlns:m="http://schemas.openxmlformats.org/officeDocument/2006/math" xmlns:v="urn:schemas-microsoft-com:vml" xmlns:wp14="http://schemas.microsoft.com/office/word/2010/wordprocessingDrawing" xmlns:wp="http://schemas.openxmlformats.org/drawingml/2006/wordprocessingDrawing" xmlns:w10="urn:schemas-microsoft-com:office:word" xmlns:w="http://schemas.openxmlformats.org/wordprocessingml/2006/main" xmlns:w14="http://schemas.microsoft.com/office/word/2010/wordml" xmlns:w15="http://schemas.microsoft.com/office/word/2012/wordml" xmlns:w16se="http://schemas.microsoft.com/office/word/2015/wordml/symex" xmlns:wpg="http://schemas.microsoft.com/office/word/2010/wordprocessingGroup" xmlns:wpi="http://schemas.microsoft.com/office/word/2010/wordprocessingInk" xmlns:wne="http://schemas.microsoft.com/office/word/2006/wordml" xmlns:wps="http://schemas.microsoft.com/office/word/2010/wordprocessingShape" mc:Ignorable="w14 w15 w16se wp14">
   <w:footnote w:type="separator" w:id="-1">
     <w:p>
       <w:pPr>
@@ -45441,7 +45377,7 @@
 </file>
 
 <file path=word/numbering.xml><?xml version="1.0" encoding="utf-8"?>
-<w:numbering xmlns:wpc="http://schemas.microsoft.com/office/word/2010/wordprocessingCanvas" xmlns:mc="http://schemas.openxmlformats.org/markup-compatibility/2006" xmlns:o="urn:schemas-microsoft-com:office:office" xmlns:r="http://schemas.openxmlformats.org/officeDocument/2006/relationships" xmlns:m="http://schemas.openxmlformats.org/officeDocument/2006/math" xmlns:v="urn:schemas-microsoft-com:vml" xmlns:wp14="http://schemas.microsoft.com/office/word/2010/wordprocessingDrawing" xmlns:wp="http://schemas.openxmlformats.org/drawingml/2006/wordprocessingDrawing" xmlns:w10="urn:schemas-microsoft-com:office:word" xmlns:w="http://schemas.openxmlformats.org/wordprocessingml/2006/main" xmlns:w14="http://schemas.microsoft.com/office/word/2010/wordml" xmlns:w15="http://schemas.microsoft.com/office/word/2012/wordml" xmlns:wpg="http://schemas.microsoft.com/office/word/2010/wordprocessingGroup" xmlns:wpi="http://schemas.microsoft.com/office/word/2010/wordprocessingInk" xmlns:wne="http://schemas.microsoft.com/office/word/2006/wordml" xmlns:wps="http://schemas.microsoft.com/office/word/2010/wordprocessingShape" mc:Ignorable="w14 w15 wp14">
+<w:numbering xmlns:wpc="http://schemas.microsoft.com/office/word/2010/wordprocessingCanvas" xmlns:cx="http://schemas.microsoft.com/office/drawing/2014/chartex" xmlns:cx1="http://schemas.microsoft.com/office/drawing/2015/9/8/chartex" xmlns:cx2="http://schemas.microsoft.com/office/drawing/2015/10/21/chartex" xmlns:cx3="http://schemas.microsoft.com/office/drawing/2016/5/9/chartex" xmlns:cx4="http://schemas.microsoft.com/office/drawing/2016/5/10/chartex" xmlns:cx5="http://schemas.microsoft.com/office/drawing/2016/5/11/chartex" xmlns:cx6="http://schemas.microsoft.com/office/drawing/2016/5/12/chartex" xmlns:cx7="http://schemas.microsoft.com/office/drawing/2016/5/13/chartex" xmlns:cx8="http://schemas.microsoft.com/office/drawing/2016/5/14/chartex" xmlns:mc="http://schemas.openxmlformats.org/markup-compatibility/2006" xmlns:o="urn:schemas-microsoft-com:office:office" xmlns:r="http://schemas.openxmlformats.org/officeDocument/2006/relationships" xmlns:m="http://schemas.openxmlformats.org/officeDocument/2006/math" xmlns:v="urn:schemas-microsoft-com:vml" xmlns:wp14="http://schemas.microsoft.com/office/word/2010/wordprocessingDrawing" xmlns:wp="http://schemas.openxmlformats.org/drawingml/2006/wordprocessingDrawing" xmlns:w10="urn:schemas-microsoft-com:office:word" xmlns:w="http://schemas.openxmlformats.org/wordprocessingml/2006/main" xmlns:w14="http://schemas.microsoft.com/office/word/2010/wordml" xmlns:w15="http://schemas.microsoft.com/office/word/2012/wordml" xmlns:w16se="http://schemas.microsoft.com/office/word/2015/wordml/symex" xmlns:wpg="http://schemas.microsoft.com/office/word/2010/wordprocessingGroup" xmlns:wpi="http://schemas.microsoft.com/office/word/2010/wordprocessingInk" xmlns:wne="http://schemas.microsoft.com/office/word/2006/wordml" xmlns:wps="http://schemas.microsoft.com/office/word/2010/wordprocessingShape" mc:Ignorable="w14 w15 w16se wp14">
   <w:abstractNum w:abstractNumId="0" w15:restartNumberingAfterBreak="0">
     <w:nsid w:val="0269281F"/>
     <w:multiLevelType w:val="hybridMultilevel"/>
@@ -49141,7 +49077,7 @@
 </file>
 
 <file path=word/styles.xml><?xml version="1.0" encoding="utf-8"?>
-<w:styles xmlns:mc="http://schemas.openxmlformats.org/markup-compatibility/2006" xmlns:r="http://schemas.openxmlformats.org/officeDocument/2006/relationships" xmlns:w="http://schemas.openxmlformats.org/wordprocessingml/2006/main" xmlns:w14="http://schemas.microsoft.com/office/word/2010/wordml" xmlns:w15="http://schemas.microsoft.com/office/word/2012/wordml" mc:Ignorable="w14 w15">
+<w:styles xmlns:mc="http://schemas.openxmlformats.org/markup-compatibility/2006" xmlns:r="http://schemas.openxmlformats.org/officeDocument/2006/relationships" xmlns:w="http://schemas.openxmlformats.org/wordprocessingml/2006/main" xmlns:w14="http://schemas.microsoft.com/office/word/2010/wordml" xmlns:w15="http://schemas.microsoft.com/office/word/2012/wordml" xmlns:w16se="http://schemas.microsoft.com/office/word/2015/wordml/symex" mc:Ignorable="w14 w15 w16se">
   <w:docDefaults>
     <w:rPrDefault>
       <w:rPr>
@@ -49157,7 +49093,7 @@
       </w:pPr>
     </w:pPrDefault>
   </w:docDefaults>
-  <w:latentStyles w:defLockedState="0" w:defUIPriority="99" w:defSemiHidden="0" w:defUnhideWhenUsed="0" w:defQFormat="0" w:count="371">
+  <w:latentStyles w:defLockedState="0" w:defUIPriority="99" w:defSemiHidden="0" w:defUnhideWhenUsed="0" w:defQFormat="0" w:count="374">
     <w:lsdException w:name="Normal" w:uiPriority="0" w:qFormat="1"/>
     <w:lsdException w:name="heading 1" w:uiPriority="9" w:qFormat="1"/>
     <w:lsdException w:name="heading 2" w:semiHidden="1" w:uiPriority="9" w:unhideWhenUsed="1" w:qFormat="1"/>
@@ -49263,7 +49199,6 @@
     <w:lsdException w:name="HTML Sample" w:semiHidden="1" w:unhideWhenUsed="1"/>
     <w:lsdException w:name="HTML Typewriter" w:semiHidden="1" w:unhideWhenUsed="1"/>
     <w:lsdException w:name="HTML Variable" w:semiHidden="1" w:unhideWhenUsed="1"/>
-    <w:lsdException w:name="Normal Table" w:semiHidden="1" w:unhideWhenUsed="1"/>
     <w:lsdException w:name="annotation subject" w:semiHidden="1" w:unhideWhenUsed="1"/>
     <w:lsdException w:name="No List" w:semiHidden="1" w:unhideWhenUsed="1"/>
     <w:lsdException w:name="Outline List 1" w:semiHidden="1" w:unhideWhenUsed="1"/>
@@ -49308,7 +49243,6 @@
     <w:lsdException w:name="Table Professional" w:semiHidden="1" w:unhideWhenUsed="1"/>
     <w:lsdException w:name="Table Subtle 1" w:semiHidden="1" w:unhideWhenUsed="1"/>
     <w:lsdException w:name="Table Subtle 2" w:semiHidden="1" w:unhideWhenUsed="1"/>
-    <w:lsdException w:name="Table Web 1" w:semiHidden="1" w:unhideWhenUsed="1"/>
     <w:lsdException w:name="Table Web 2" w:semiHidden="1" w:unhideWhenUsed="1"/>
     <w:lsdException w:name="Table Web 3" w:semiHidden="1" w:unhideWhenUsed="1"/>
     <w:lsdException w:name="Balloon Text" w:semiHidden="1" w:unhideWhenUsed="1"/>
@@ -49529,6 +49463,9 @@
     <w:lsdException w:name="List Table 5 Dark Accent 6" w:uiPriority="50"/>
     <w:lsdException w:name="List Table 6 Colorful Accent 6" w:uiPriority="51"/>
     <w:lsdException w:name="List Table 7 Colorful Accent 6" w:uiPriority="52"/>
+    <w:lsdException w:name="Mention" w:semiHidden="1" w:unhideWhenUsed="1"/>
+    <w:lsdException w:name="Smart Hyperlink" w:semiHidden="1" w:unhideWhenUsed="1"/>
+    <w:lsdException w:name="Hashtag" w:semiHidden="1" w:unhideWhenUsed="1"/>
   </w:latentStyles>
   <w:style w:type="paragraph" w:default="1" w:styleId="Normal">
     <w:name w:val="Normal"/>
@@ -50022,11 +49959,11 @@
       <w:lang w:eastAsia="es-ES"/>
     </w:rPr>
   </w:style>
-  <w:style w:type="paragraph" w:styleId="Puesto">
+  <w:style w:type="paragraph" w:styleId="Ttulo">
     <w:name w:val="Title"/>
     <w:basedOn w:val="Normal"/>
     <w:next w:val="Normal"/>
-    <w:link w:val="PuestoCar"/>
+    <w:link w:val="TtuloCar"/>
     <w:uiPriority w:val="10"/>
     <w:qFormat/>
     <w:rsid w:val="00D70222"/>
@@ -50047,10 +49984,10 @@
       <w:lang w:eastAsia="es-ES"/>
     </w:rPr>
   </w:style>
-  <w:style w:type="character" w:customStyle="1" w:styleId="PuestoCar">
-    <w:name w:val="Puesto Car"/>
+  <w:style w:type="character" w:customStyle="1" w:styleId="TtuloCar">
+    <w:name w:val="Título Car"/>
     <w:basedOn w:val="Fuentedeprrafopredeter"/>
-    <w:link w:val="Puesto"/>
+    <w:link w:val="Ttulo"/>
     <w:uiPriority w:val="10"/>
     <w:rsid w:val="00D70222"/>
     <w:rPr>
@@ -50172,7 +50109,7 @@
       <w:u w:val="single"/>
     </w:rPr>
   </w:style>
-  <w:style w:type="paragraph" w:styleId="TtulodeTDC">
+  <w:style w:type="paragraph" w:styleId="TtuloTDC">
     <w:name w:val="TOC Heading"/>
     <w:basedOn w:val="Ttulo1"/>
     <w:next w:val="Normal"/>
@@ -51480,7 +51417,7 @@
   </w:style>
   <w:style w:type="paragraph" w:customStyle="1" w:styleId="TtuloParte">
     <w:name w:val="TïtuloParte"/>
-    <w:basedOn w:val="Puesto"/>
+    <w:basedOn w:val="Ttulo"/>
     <w:next w:val="Normal"/>
     <w:qFormat/>
     <w:rsid w:val="004D78A5"/>
@@ -52522,7 +52459,7 @@
 </file>
 
 <file path=word/glossary/document.xml><?xml version="1.0" encoding="utf-8"?>
-<w:glossaryDocument xmlns:wpc="http://schemas.microsoft.com/office/word/2010/wordprocessingCanvas" xmlns:mc="http://schemas.openxmlformats.org/markup-compatibility/2006" xmlns:o="urn:schemas-microsoft-com:office:office" xmlns:r="http://schemas.openxmlformats.org/officeDocument/2006/relationships" xmlns:m="http://schemas.openxmlformats.org/officeDocument/2006/math" xmlns:v="urn:schemas-microsoft-com:vml" xmlns:wp14="http://schemas.microsoft.com/office/word/2010/wordprocessingDrawing" xmlns:wp="http://schemas.openxmlformats.org/drawingml/2006/wordprocessingDrawing" xmlns:w10="urn:schemas-microsoft-com:office:word" xmlns:w="http://schemas.openxmlformats.org/wordprocessingml/2006/main" xmlns:w14="http://schemas.microsoft.com/office/word/2010/wordml" xmlns:w15="http://schemas.microsoft.com/office/word/2012/wordml" xmlns:wpg="http://schemas.microsoft.com/office/word/2010/wordprocessingGroup" xmlns:wpi="http://schemas.microsoft.com/office/word/2010/wordprocessingInk" xmlns:wne="http://schemas.microsoft.com/office/word/2006/wordml" xmlns:wps="http://schemas.microsoft.com/office/word/2010/wordprocessingShape" mc:Ignorable="w14 w15 wp14">
+<w:glossaryDocument xmlns:wpc="http://schemas.microsoft.com/office/word/2010/wordprocessingCanvas" xmlns:cx="http://schemas.microsoft.com/office/drawing/2014/chartex" xmlns:cx1="http://schemas.microsoft.com/office/drawing/2015/9/8/chartex" xmlns:cx2="http://schemas.microsoft.com/office/drawing/2015/10/21/chartex" xmlns:cx3="http://schemas.microsoft.com/office/drawing/2016/5/9/chartex" xmlns:cx4="http://schemas.microsoft.com/office/drawing/2016/5/10/chartex" xmlns:cx5="http://schemas.microsoft.com/office/drawing/2016/5/11/chartex" xmlns:cx6="http://schemas.microsoft.com/office/drawing/2016/5/12/chartex" xmlns:cx7="http://schemas.microsoft.com/office/drawing/2016/5/13/chartex" xmlns:cx8="http://schemas.microsoft.com/office/drawing/2016/5/14/chartex" xmlns:mc="http://schemas.openxmlformats.org/markup-compatibility/2006" xmlns:o="urn:schemas-microsoft-com:office:office" xmlns:r="http://schemas.openxmlformats.org/officeDocument/2006/relationships" xmlns:m="http://schemas.openxmlformats.org/officeDocument/2006/math" xmlns:v="urn:schemas-microsoft-com:vml" xmlns:wp14="http://schemas.microsoft.com/office/word/2010/wordprocessingDrawing" xmlns:wp="http://schemas.openxmlformats.org/drawingml/2006/wordprocessingDrawing" xmlns:w10="urn:schemas-microsoft-com:office:word" xmlns:w="http://schemas.openxmlformats.org/wordprocessingml/2006/main" xmlns:w14="http://schemas.microsoft.com/office/word/2010/wordml" xmlns:w15="http://schemas.microsoft.com/office/word/2012/wordml" xmlns:w16se="http://schemas.microsoft.com/office/word/2015/wordml/symex" xmlns:wpg="http://schemas.microsoft.com/office/word/2010/wordprocessingGroup" xmlns:wpi="http://schemas.microsoft.com/office/word/2010/wordprocessingInk" xmlns:wne="http://schemas.microsoft.com/office/word/2006/wordml" xmlns:wps="http://schemas.microsoft.com/office/word/2010/wordprocessingShape" mc:Ignorable="w14 w15 w16se wp14">
   <w:docParts>
     <w:docPart>
       <w:docPartPr>
@@ -52587,7 +52524,7 @@
 </file>
 
 <file path=word/glossary/fontTable.xml><?xml version="1.0" encoding="utf-8"?>
-<w:fonts xmlns:mc="http://schemas.openxmlformats.org/markup-compatibility/2006" xmlns:r="http://schemas.openxmlformats.org/officeDocument/2006/relationships" xmlns:w="http://schemas.openxmlformats.org/wordprocessingml/2006/main" xmlns:w14="http://schemas.microsoft.com/office/word/2010/wordml" xmlns:w15="http://schemas.microsoft.com/office/word/2012/wordml" mc:Ignorable="w14 w15">
+<w:fonts xmlns:mc="http://schemas.openxmlformats.org/markup-compatibility/2006" xmlns:r="http://schemas.openxmlformats.org/officeDocument/2006/relationships" xmlns:w="http://schemas.openxmlformats.org/wordprocessingml/2006/main" xmlns:w14="http://schemas.microsoft.com/office/word/2010/wordml" xmlns:w15="http://schemas.microsoft.com/office/word/2012/wordml" xmlns:w16se="http://schemas.microsoft.com/office/word/2015/wordml/symex" mc:Ignorable="w14 w15 w16se">
   <w:font w:name="Symbol">
     <w:panose1 w:val="05050102010706020507"/>
     <w:charset w:val="02"/>
@@ -52662,7 +52599,7 @@
 </file>
 
 <file path=word/glossary/settings.xml><?xml version="1.0" encoding="utf-8"?>
-<w:settings xmlns:mc="http://schemas.openxmlformats.org/markup-compatibility/2006" xmlns:o="urn:schemas-microsoft-com:office:office" xmlns:r="http://schemas.openxmlformats.org/officeDocument/2006/relationships" xmlns:m="http://schemas.openxmlformats.org/officeDocument/2006/math" xmlns:v="urn:schemas-microsoft-com:vml" xmlns:w10="urn:schemas-microsoft-com:office:word" xmlns:w="http://schemas.openxmlformats.org/wordprocessingml/2006/main" xmlns:w14="http://schemas.microsoft.com/office/word/2010/wordml" xmlns:w15="http://schemas.microsoft.com/office/word/2012/wordml" xmlns:sl="http://schemas.openxmlformats.org/schemaLibrary/2006/main" mc:Ignorable="w14 w15">
+<w:settings xmlns:mc="http://schemas.openxmlformats.org/markup-compatibility/2006" xmlns:o="urn:schemas-microsoft-com:office:office" xmlns:r="http://schemas.openxmlformats.org/officeDocument/2006/relationships" xmlns:m="http://schemas.openxmlformats.org/officeDocument/2006/math" xmlns:v="urn:schemas-microsoft-com:vml" xmlns:w10="urn:schemas-microsoft-com:office:word" xmlns:w="http://schemas.openxmlformats.org/wordprocessingml/2006/main" xmlns:w14="http://schemas.microsoft.com/office/word/2010/wordml" xmlns:w15="http://schemas.microsoft.com/office/word/2012/wordml" xmlns:w16se="http://schemas.microsoft.com/office/word/2015/wordml/symex" xmlns:sl="http://schemas.openxmlformats.org/schemaLibrary/2006/main" mc:Ignorable="w14 w15 w16se">
   <w:view w:val="normal"/>
   <w:revisionView w:inkAnnotations="0"/>
   <w:defaultTabStop w:val="708"/>
@@ -52691,6 +52628,7 @@
     <w:rsid w:val="008B5859"/>
     <w:rsid w:val="00A44F44"/>
     <w:rsid w:val="00B835A1"/>
+    <w:rsid w:val="00C94357"/>
     <w:rsid w:val="00E71297"/>
   </w:rsids>
   <m:mathPr>
@@ -52715,7 +52653,7 @@
 </file>
 
 <file path=word/glossary/styles.xml><?xml version="1.0" encoding="utf-8"?>
-<w:styles xmlns:mc="http://schemas.openxmlformats.org/markup-compatibility/2006" xmlns:r="http://schemas.openxmlformats.org/officeDocument/2006/relationships" xmlns:w="http://schemas.openxmlformats.org/wordprocessingml/2006/main" xmlns:w14="http://schemas.microsoft.com/office/word/2010/wordml" xmlns:w15="http://schemas.microsoft.com/office/word/2012/wordml" mc:Ignorable="w14 w15">
+<w:styles xmlns:mc="http://schemas.openxmlformats.org/markup-compatibility/2006" xmlns:r="http://schemas.openxmlformats.org/officeDocument/2006/relationships" xmlns:w="http://schemas.openxmlformats.org/wordprocessingml/2006/main" xmlns:w14="http://schemas.microsoft.com/office/word/2010/wordml" xmlns:w15="http://schemas.microsoft.com/office/word/2012/wordml" xmlns:w16se="http://schemas.microsoft.com/office/word/2015/wordml/symex" mc:Ignorable="w14 w15 w16se">
   <w:docDefaults>
     <w:rPrDefault>
       <w:rPr>
@@ -52731,7 +52669,7 @@
       </w:pPr>
     </w:pPrDefault>
   </w:docDefaults>
-  <w:latentStyles w:defLockedState="0" w:defUIPriority="99" w:defSemiHidden="0" w:defUnhideWhenUsed="0" w:defQFormat="0" w:count="371">
+  <w:latentStyles w:defLockedState="0" w:defUIPriority="99" w:defSemiHidden="0" w:defUnhideWhenUsed="0" w:defQFormat="0" w:count="374">
     <w:lsdException w:name="Normal" w:uiPriority="0" w:qFormat="1"/>
     <w:lsdException w:name="heading 1" w:uiPriority="9" w:qFormat="1"/>
     <w:lsdException w:name="heading 2" w:semiHidden="1" w:uiPriority="9" w:unhideWhenUsed="1" w:qFormat="1"/>
@@ -52837,7 +52775,6 @@
     <w:lsdException w:name="HTML Sample" w:semiHidden="1" w:unhideWhenUsed="1"/>
     <w:lsdException w:name="HTML Typewriter" w:semiHidden="1" w:unhideWhenUsed="1"/>
     <w:lsdException w:name="HTML Variable" w:semiHidden="1" w:unhideWhenUsed="1"/>
-    <w:lsdException w:name="Normal Table" w:semiHidden="1" w:unhideWhenUsed="1"/>
     <w:lsdException w:name="annotation subject" w:semiHidden="1" w:unhideWhenUsed="1"/>
     <w:lsdException w:name="No List" w:semiHidden="1" w:unhideWhenUsed="1"/>
     <w:lsdException w:name="Outline List 1" w:semiHidden="1" w:unhideWhenUsed="1"/>
@@ -52882,7 +52819,6 @@
     <w:lsdException w:name="Table Professional" w:semiHidden="1" w:unhideWhenUsed="1"/>
     <w:lsdException w:name="Table Subtle 1" w:semiHidden="1" w:unhideWhenUsed="1"/>
     <w:lsdException w:name="Table Subtle 2" w:semiHidden="1" w:unhideWhenUsed="1"/>
-    <w:lsdException w:name="Table Web 1" w:semiHidden="1" w:unhideWhenUsed="1"/>
     <w:lsdException w:name="Table Web 2" w:semiHidden="1" w:unhideWhenUsed="1"/>
     <w:lsdException w:name="Table Web 3" w:semiHidden="1" w:unhideWhenUsed="1"/>
     <w:lsdException w:name="Balloon Text" w:semiHidden="1" w:unhideWhenUsed="1"/>
@@ -53103,6 +53039,9 @@
     <w:lsdException w:name="List Table 5 Dark Accent 6" w:uiPriority="50"/>
     <w:lsdException w:name="List Table 6 Colorful Accent 6" w:uiPriority="51"/>
     <w:lsdException w:name="List Table 7 Colorful Accent 6" w:uiPriority="52"/>
+    <w:lsdException w:name="Mention" w:semiHidden="1" w:unhideWhenUsed="1"/>
+    <w:lsdException w:name="Smart Hyperlink" w:semiHidden="1" w:unhideWhenUsed="1"/>
+    <w:lsdException w:name="Hashtag" w:semiHidden="1" w:unhideWhenUsed="1"/>
   </w:latentStyles>
   <w:style w:type="paragraph" w:default="1" w:styleId="Normal">
     <w:name w:val="Normal"/>
@@ -53169,7 +53108,7 @@
 </file>
 
 <file path=word/glossary/webSettings.xml><?xml version="1.0" encoding="utf-8"?>
-<w:webSettings xmlns:mc="http://schemas.openxmlformats.org/markup-compatibility/2006" xmlns:r="http://schemas.openxmlformats.org/officeDocument/2006/relationships" xmlns:w="http://schemas.openxmlformats.org/wordprocessingml/2006/main" xmlns:w14="http://schemas.microsoft.com/office/word/2010/wordml" xmlns:w15="http://schemas.microsoft.com/office/word/2012/wordml" mc:Ignorable="w14 w15">
+<w:webSettings xmlns:mc="http://schemas.openxmlformats.org/markup-compatibility/2006" xmlns:r="http://schemas.openxmlformats.org/officeDocument/2006/relationships" xmlns:w="http://schemas.openxmlformats.org/wordprocessingml/2006/main" xmlns:w14="http://schemas.microsoft.com/office/word/2010/wordml" xmlns:w15="http://schemas.microsoft.com/office/word/2012/wordml" xmlns:w16se="http://schemas.microsoft.com/office/word/2015/wordml/symex" mc:Ignorable="w14 w15 w16se">
   <w:optimizeForBrowser/>
   <w:allowPNG/>
 </w:webSettings>
@@ -53509,7 +53448,7 @@
 </file>
 
 <file path=customXml/itemProps2.xml><?xml version="1.0" encoding="utf-8"?>
-<ds:datastoreItem xmlns:ds="http://schemas.openxmlformats.org/officeDocument/2006/customXml" ds:itemID="{9A8DA24E-E7E0-493C-94BD-0DF35A3A1DBA}">
+<ds:datastoreItem xmlns:ds="http://schemas.openxmlformats.org/officeDocument/2006/customXml" ds:itemID="{E6148431-6582-4F1B-A4B1-73C11A957C18}">
   <ds:schemaRefs>
     <ds:schemaRef ds:uri="http://schemas.openxmlformats.org/officeDocument/2006/bibliography"/>
   </ds:schemaRefs>

</xml_diff>

<commit_message>
Finished documentation and prototipes
</commit_message>
<xml_diff>
--- a/Documentacion.docx
+++ b/Documentacion.docx
@@ -1,6 +1,6 @@
 
 <file path=word/document.xml><?xml version="1.0" encoding="utf-8"?>
-<w:document xmlns:wpc="http://schemas.microsoft.com/office/word/2010/wordprocessingCanvas" xmlns:cx="http://schemas.microsoft.com/office/drawing/2014/chartex" xmlns:cx1="http://schemas.microsoft.com/office/drawing/2015/9/8/chartex" xmlns:cx2="http://schemas.microsoft.com/office/drawing/2015/10/21/chartex" xmlns:cx3="http://schemas.microsoft.com/office/drawing/2016/5/9/chartex" xmlns:cx4="http://schemas.microsoft.com/office/drawing/2016/5/10/chartex" xmlns:cx5="http://schemas.microsoft.com/office/drawing/2016/5/11/chartex" xmlns:cx6="http://schemas.microsoft.com/office/drawing/2016/5/12/chartex" xmlns:cx7="http://schemas.microsoft.com/office/drawing/2016/5/13/chartex" xmlns:cx8="http://schemas.microsoft.com/office/drawing/2016/5/14/chartex" xmlns:mc="http://schemas.openxmlformats.org/markup-compatibility/2006" xmlns:o="urn:schemas-microsoft-com:office:office" xmlns:r="http://schemas.openxmlformats.org/officeDocument/2006/relationships" xmlns:m="http://schemas.openxmlformats.org/officeDocument/2006/math" xmlns:v="urn:schemas-microsoft-com:vml" xmlns:wp14="http://schemas.microsoft.com/office/word/2010/wordprocessingDrawing" xmlns:wp="http://schemas.openxmlformats.org/drawingml/2006/wordprocessingDrawing" xmlns:w10="urn:schemas-microsoft-com:office:word" xmlns:w="http://schemas.openxmlformats.org/wordprocessingml/2006/main" xmlns:w14="http://schemas.microsoft.com/office/word/2010/wordml" xmlns:w15="http://schemas.microsoft.com/office/word/2012/wordml" xmlns:w16se="http://schemas.microsoft.com/office/word/2015/wordml/symex" xmlns:wpg="http://schemas.microsoft.com/office/word/2010/wordprocessingGroup" xmlns:wpi="http://schemas.microsoft.com/office/word/2010/wordprocessingInk" xmlns:wne="http://schemas.microsoft.com/office/word/2006/wordml" xmlns:wps="http://schemas.microsoft.com/office/word/2010/wordprocessingShape" mc:Ignorable="w14 w15 w16se wp14">
+<w:document xmlns:wpc="http://schemas.microsoft.com/office/word/2010/wordprocessingCanvas" xmlns:mc="http://schemas.openxmlformats.org/markup-compatibility/2006" xmlns:o="urn:schemas-microsoft-com:office:office" xmlns:r="http://schemas.openxmlformats.org/officeDocument/2006/relationships" xmlns:m="http://schemas.openxmlformats.org/officeDocument/2006/math" xmlns:v="urn:schemas-microsoft-com:vml" xmlns:wp14="http://schemas.microsoft.com/office/word/2010/wordprocessingDrawing" xmlns:wp="http://schemas.openxmlformats.org/drawingml/2006/wordprocessingDrawing" xmlns:w10="urn:schemas-microsoft-com:office:word" xmlns:w="http://schemas.openxmlformats.org/wordprocessingml/2006/main" xmlns:w14="http://schemas.microsoft.com/office/word/2010/wordml" xmlns:w15="http://schemas.microsoft.com/office/word/2012/wordml" xmlns:wpg="http://schemas.microsoft.com/office/word/2010/wordprocessingGroup" xmlns:wpi="http://schemas.microsoft.com/office/word/2010/wordprocessingInk" xmlns:wne="http://schemas.microsoft.com/office/word/2006/wordml" xmlns:wps="http://schemas.microsoft.com/office/word/2010/wordprocessingShape" mc:Ignorable="w14 w15 wp14">
   <w:body>
     <w:sdt>
       <w:sdtPr>
@@ -324,7 +324,7 @@
                                       <w:noProof/>
                                       <w:color w:val="FFFFFF" w:themeColor="background1"/>
                                     </w:rPr>
-                                    <w:t>2017-05-08</w:t>
+                                    <w:t>2017-05-09</w:t>
                                   </w:r>
                                   <w:r>
                                     <w:rPr>
@@ -354,12 +354,12 @@
               <mc:Fallback>
                 <w:pict>
                   <v:group w14:anchorId="502467DF" id="Grupo 7" o:spid="_x0000_s1026" style="position:absolute;left:0;text-align:left;margin-left:192.6pt;margin-top:0;width:243.8pt;height:11in;z-index:251658240;mso-height-percent:1000;mso-position-horizontal:right;mso-position-horizontal-relative:page;mso-position-vertical:top;mso-position-vertical-relative:page;mso-height-percent:1000" coordsize="30964,100584" o:gfxdata="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">
-                    <v:rect id="Rectángulo 10" o:spid="_x0000_s1027" style="position:absolute;left:1246;width:29718;height:100584;visibility:visible;mso-wrap-style:square;v-text-anchor:top" o:gfxdata="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" fillcolor="#a8d08d [1945]" stroked="f" strokecolor="#d8d8d8"/>
-                    <v:rect id="Rectángulo 11" o:spid="_x0000_s1028" alt="Light vertical" style="position:absolute;width:1385;height:100584;visibility:visible;mso-wrap-style:square;v-text-anchor:middle" o:gfxdata="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" fillcolor="#a8d08d [1945]" stroked="f" strokecolor="white" strokeweight="1pt">
+                    <v:rect id="Rectángulo 10" o:spid="_x0000_s1027" style="position:absolute;left:1246;width:29718;height:100584;visibility:visible;mso-wrap-style:square;v-text-anchor:top" o:gfxdata="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" fillcolor="#a8d08d [1945]" stroked="f" strokecolor="#d8d8d8"/>
+                    <v:rect id="Rectángulo 11" o:spid="_x0000_s1028" alt="Light vertical" style="position:absolute;width:1385;height:100584;visibility:visible;mso-wrap-style:square;v-text-anchor:middle" o:gfxdata="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" fillcolor="#a8d08d [1945]" stroked="f" strokecolor="white" strokeweight="1pt">
                       <v:fill r:id="rId10" o:title="" opacity="52428f" color2="white [3212]" o:opacity2="52428f" type="pattern"/>
                       <v:shadow color="#d8d8d8" offset="3pt,3pt"/>
                     </v:rect>
-                    <v:rect id="Rectángulo 9" o:spid="_x0000_s1029" style="position:absolute;top:67610;width:30895;height:28333;visibility:visible;mso-wrap-style:square;v-text-anchor:bottom" o:gfxdata="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" filled="f" stroked="f" strokecolor="white" strokeweight="1pt">
+                    <v:rect id="Rectángulo 9" o:spid="_x0000_s1029" style="position:absolute;top:67610;width:30895;height:28333;visibility:visible;mso-wrap-style:square;v-text-anchor:bottom" o:gfxdata="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" filled="f" stroked="f" strokecolor="white" strokeweight="1pt">
                       <v:fill opacity="52428f"/>
                       <v:shadow color="#d8d8d8" offset="3pt,3pt"/>
                       <v:textbox inset="28.8pt,14.4pt,14.4pt,14.4pt">
@@ -436,7 +436,7 @@
                                 <w:noProof/>
                                 <w:color w:val="FFFFFF" w:themeColor="background1"/>
                               </w:rPr>
-                              <w:t>2017-05-08</w:t>
+                              <w:t>2017-05-09</w:t>
                             </w:r>
                             <w:r>
                               <w:rPr>
@@ -683,7 +683,7 @@
                   </wp:anchor>
                 </w:drawing>
               </mc:Choice>
-              <mc:Fallback>
+              <mc:Fallback xmlns:w16se="http://schemas.microsoft.com/office/word/2015/wordml/symex" xmlns:cx8="http://schemas.microsoft.com/office/drawing/2016/5/14/chartex" xmlns:cx7="http://schemas.microsoft.com/office/drawing/2016/5/13/chartex" xmlns:cx6="http://schemas.microsoft.com/office/drawing/2016/5/12/chartex" xmlns:cx5="http://schemas.microsoft.com/office/drawing/2016/5/11/chartex" xmlns:cx4="http://schemas.microsoft.com/office/drawing/2016/5/10/chartex" xmlns:cx3="http://schemas.microsoft.com/office/drawing/2016/5/9/chartex" xmlns:cx2="http://schemas.microsoft.com/office/drawing/2015/10/21/chartex" xmlns:cx1="http://schemas.microsoft.com/office/drawing/2015/9/8/chartex" xmlns:cx="http://schemas.microsoft.com/office/drawing/2014/chartex">
                 <w:pict>
                   <v:rect w14:anchorId="502467E3" id="Rectángulo 16" o:spid="_x0000_s1030" style="position:absolute;left:0;text-align:left;margin-left:0;margin-top:0;width:548.85pt;height:50.4pt;z-index:251658241;visibility:visible;mso-wrap-style:square;mso-width-percent:900;mso-height-percent:73;mso-top-percent:250;mso-wrap-distance-left:9pt;mso-wrap-distance-top:0;mso-wrap-distance-right:9pt;mso-wrap-distance-bottom:0;mso-position-horizontal:left;mso-position-horizontal-relative:page;mso-position-vertical-relative:page;mso-width-percent:900;mso-height-percent:73;mso-top-percent:250;mso-width-relative:page;mso-height-relative:page;v-text-anchor:middle" o:gfxdata="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" o:allowincell="f" fillcolor="black [3213]" strokecolor="black [3213]" strokeweight="1.5pt">
                     <v:textbox style="mso-fit-shape-to-text:t" inset="14.4pt,,14.4pt">
@@ -961,7 +961,7 @@
                   </wp:anchor>
                 </w:drawing>
               </mc:Choice>
-              <mc:Fallback>
+              <mc:Fallback xmlns:w16se="http://schemas.microsoft.com/office/word/2015/wordml/symex" xmlns:cx8="http://schemas.microsoft.com/office/drawing/2016/5/14/chartex" xmlns:cx7="http://schemas.microsoft.com/office/drawing/2016/5/13/chartex" xmlns:cx6="http://schemas.microsoft.com/office/drawing/2016/5/12/chartex" xmlns:cx5="http://schemas.microsoft.com/office/drawing/2016/5/11/chartex" xmlns:cx4="http://schemas.microsoft.com/office/drawing/2016/5/10/chartex" xmlns:cx3="http://schemas.microsoft.com/office/drawing/2016/5/9/chartex" xmlns:cx2="http://schemas.microsoft.com/office/drawing/2015/10/21/chartex" xmlns:cx1="http://schemas.microsoft.com/office/drawing/2015/9/8/chartex" xmlns:cx="http://schemas.microsoft.com/office/drawing/2014/chartex">
                 <w:pict>
                   <v:shapetype w14:anchorId="502467E7" id="_x0000_t202" coordsize="21600,21600" o:spt="202" path="m,l,21600r21600,l21600,xe">
                     <v:stroke joinstyle="miter"/>
@@ -1271,7 +1271,7 @@
                   </wp:anchor>
                 </w:drawing>
               </mc:Choice>
-              <mc:Fallback>
+              <mc:Fallback xmlns:w16se="http://schemas.microsoft.com/office/word/2015/wordml/symex" xmlns:cx8="http://schemas.microsoft.com/office/drawing/2016/5/14/chartex" xmlns:cx7="http://schemas.microsoft.com/office/drawing/2016/5/13/chartex" xmlns:cx6="http://schemas.microsoft.com/office/drawing/2016/5/12/chartex" xmlns:cx5="http://schemas.microsoft.com/office/drawing/2016/5/11/chartex" xmlns:cx4="http://schemas.microsoft.com/office/drawing/2016/5/10/chartex" xmlns:cx3="http://schemas.microsoft.com/office/drawing/2016/5/9/chartex" xmlns:cx2="http://schemas.microsoft.com/office/drawing/2015/10/21/chartex" xmlns:cx1="http://schemas.microsoft.com/office/drawing/2015/9/8/chartex" xmlns:cx="http://schemas.microsoft.com/office/drawing/2014/chartex">
                 <w:pict>
                   <v:shape w14:anchorId="502467E9" id="Cuadro de texto 2" o:spid="_x0000_s1032" type="#_x0000_t202" style="position:absolute;left:0;text-align:left;margin-left:69.75pt;margin-top:615.95pt;width:273.6pt;height:110.55pt;z-index:251658242;visibility:visible;mso-wrap-style:square;mso-width-percent:585;mso-height-percent:200;mso-wrap-distance-left:9pt;mso-wrap-distance-top:7.2pt;mso-wrap-distance-right:9pt;mso-wrap-distance-bottom:7.2pt;mso-position-horizontal:absolute;mso-position-horizontal-relative:page;mso-position-vertical:absolute;mso-position-vertical-relative:text;mso-width-percent:585;mso-height-percent:200;mso-width-relative:margin;mso-height-relative:margin;v-text-anchor:top" o:gfxdata="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" filled="f" stroked="f">
                     <v:textbox style="mso-fit-shape-to-text:t">
@@ -1884,6 +1884,7 @@
         <w:rPr>
           <w:b/>
           <w:bCs/>
+          <w:lang w:val="en-GB"/>
         </w:rPr>
       </w:pPr>
       <w:r>
@@ -1897,6 +1898,7 @@
         <w:rPr>
           <w:b/>
           <w:bCs/>
+          <w:lang w:val="en-GB"/>
         </w:rPr>
         <w:t xml:space="preserve">Oriol </w:t>
       </w:r>
@@ -1905,6 +1907,7 @@
         <w:rPr>
           <w:b/>
           <w:bCs/>
+          <w:lang w:val="en-GB"/>
         </w:rPr>
         <w:t>Invernón</w:t>
       </w:r>
@@ -1913,9 +1916,20 @@
         <w:rPr>
           <w:b/>
           <w:bCs/>
-        </w:rPr>
-        <w:t xml:space="preserve"> Llaneza</w:t>
-      </w:r>
+          <w:lang w:val="en-GB"/>
+        </w:rPr>
+        <w:t xml:space="preserve"> </w:t>
+      </w:r>
+      <w:proofErr w:type="spellStart"/>
+      <w:r>
+        <w:rPr>
+          <w:b/>
+          <w:bCs/>
+          <w:lang w:val="en-GB"/>
+        </w:rPr>
+        <w:t>Llaneza</w:t>
+      </w:r>
+      <w:proofErr w:type="spellEnd"/>
     </w:p>
     <w:p>
       <w:pPr>
@@ -1923,11 +1937,15 @@
           <w:tab w:val="left" w:pos="1985"/>
         </w:tabs>
         <w:spacing w:before="480"/>
+        <w:rPr>
+          <w:lang w:val="en-GB"/>
+        </w:rPr>
       </w:pPr>
       <w:r>
         <w:rPr>
           <w:b/>
           <w:bCs/>
+          <w:lang w:val="en-GB"/>
         </w:rPr>
         <w:t xml:space="preserve"> </w:t>
       </w:r>
@@ -1935,13 +1953,20 @@
         <w:rPr>
           <w:b/>
           <w:bCs/>
+          <w:lang w:val="en-GB"/>
         </w:rPr>
         <w:t>Date</w:t>
       </w:r>
       <w:r>
+        <w:rPr>
+          <w:lang w:val="en-GB"/>
+        </w:rPr>
         <w:t xml:space="preserve">: </w:t>
       </w:r>
       <w:r>
+        <w:rPr>
+          <w:lang w:val="en-GB"/>
+        </w:rPr>
         <w:tab/>
       </w:r>
       <w:bookmarkStart w:id="1" w:name="_Toc521269774"/>
@@ -1951,6 +1976,7 @@
             <w:rFonts w:ascii="Arial" w:hAnsi="Arial"/>
             <w:sz w:val="18"/>
             <w:szCs w:val="18"/>
+            <w:lang w:val="en-GB"/>
           </w:rPr>
           <w:alias w:val="Fecha de publicación"/>
           <w:tag w:val=""/>
@@ -1973,6 +1999,7 @@
               <w:rFonts w:ascii="Arial" w:hAnsi="Arial"/>
               <w:sz w:val="18"/>
               <w:szCs w:val="18"/>
+              <w:lang w:val="en-GB"/>
             </w:rPr>
             <w:t>08</w:t>
           </w:r>
@@ -1981,6 +2008,7 @@
               <w:rFonts w:ascii="Arial" w:hAnsi="Arial"/>
               <w:sz w:val="18"/>
               <w:szCs w:val="18"/>
+              <w:lang w:val="en-GB"/>
             </w:rPr>
             <w:t>/05</w:t>
           </w:r>
@@ -1989,6 +2017,7 @@
               <w:rFonts w:ascii="Arial" w:hAnsi="Arial"/>
               <w:sz w:val="18"/>
               <w:szCs w:val="18"/>
+              <w:lang w:val="en-GB"/>
             </w:rPr>
             <w:t>/2017</w:t>
           </w:r>
@@ -2001,28 +2030,32 @@
           <w:tab w:val="left" w:pos="1985"/>
         </w:tabs>
         <w:spacing w:before="480"/>
-      </w:pPr>
-      <w:proofErr w:type="spellStart"/>
+        <w:rPr>
+          <w:lang w:val="en-GB"/>
+        </w:rPr>
+      </w:pPr>
       <w:r>
         <w:rPr>
           <w:b/>
           <w:bCs/>
+          <w:lang w:val="en-GB"/>
         </w:rPr>
         <w:t>Version</w:t>
       </w:r>
-      <w:proofErr w:type="spellEnd"/>
       <w:r>
         <w:fldChar w:fldCharType="begin"/>
       </w:r>
       <w:r>
         <w:rPr>
           <w:b/>
+          <w:lang w:val="en-GB"/>
         </w:rPr>
         <w:instrText xml:space="preserve"> XE "</w:instrText>
       </w:r>
       <w:r>
         <w:rPr>
           <w:sz w:val="18"/>
+          <w:lang w:val="en-GB"/>
         </w:rPr>
         <w:instrText>Versión</w:instrText>
       </w:r>
@@ -2030,12 +2063,14 @@
         <w:rPr>
           <w:b/>
           <w:sz w:val="18"/>
+          <w:lang w:val="en-GB"/>
         </w:rPr>
         <w:instrText>"</w:instrText>
       </w:r>
       <w:r>
         <w:rPr>
           <w:b/>
+          <w:lang w:val="en-GB"/>
         </w:rPr>
         <w:instrText xml:space="preserve"> </w:instrText>
       </w:r>
@@ -2047,15 +2082,24 @@
         <w:fldChar w:fldCharType="end"/>
       </w:r>
       <w:r>
+        <w:rPr>
+          <w:lang w:val="en-GB"/>
+        </w:rPr>
         <w:t>:</w:t>
       </w:r>
       <w:r>
+        <w:rPr>
+          <w:lang w:val="en-GB"/>
+        </w:rPr>
         <w:tab/>
       </w:r>
       <w:r>
         <w:fldChar w:fldCharType="begin"/>
       </w:r>
       <w:r>
+        <w:rPr>
+          <w:lang w:val="en-GB"/>
+        </w:rPr>
         <w:instrText xml:space="preserve"> DOCPROPERTY  Version  \* MERGEFORMAT </w:instrText>
       </w:r>
       <w:r>
@@ -2077,11 +2121,14 @@
         <w:fldChar w:fldCharType="end"/>
       </w:r>
       <w:r>
+        <w:rPr>
+          <w:lang w:val="en-GB"/>
+        </w:rPr>
         <w:br w:type="page"/>
       </w:r>
     </w:p>
-    <w:bookmarkStart w:id="2" w:name="_Toc322985971" w:displacedByCustomXml="next"/>
-    <w:bookmarkStart w:id="3" w:name="_Toc322984055" w:displacedByCustomXml="next"/>
+    <w:bookmarkStart w:id="2" w:name="_Toc322984055" w:displacedByCustomXml="next"/>
+    <w:bookmarkStart w:id="3" w:name="_Toc322985971" w:displacedByCustomXml="next"/>
     <w:sdt>
       <w:sdtPr>
         <w:rPr>
@@ -2108,7 +2155,7 @@
       <w:sdtContent>
         <w:p>
           <w:pPr>
-            <w:pStyle w:val="TtuloTDC"/>
+            <w:pStyle w:val="TtulodeTDC"/>
             <w:rPr>
               <w:lang w:val="en-GB"/>
             </w:rPr>
@@ -2156,7 +2203,7 @@
             </w:rPr>
             <w:fldChar w:fldCharType="separate"/>
           </w:r>
-          <w:hyperlink w:anchor="_Toc482009016" w:history="1">
+          <w:hyperlink w:anchor="_Toc482112070" w:history="1">
             <w:r>
               <w:rPr>
                 <w:rStyle w:val="Hipervnculo"/>
@@ -2181,7 +2228,7 @@
               <w:rPr>
                 <w:webHidden/>
               </w:rPr>
-              <w:instrText xml:space="preserve"> PAGEREF _Toc482009016 \h </w:instrText>
+              <w:instrText xml:space="preserve"> PAGEREF _Toc482112070 \h </w:instrText>
             </w:r>
             <w:r>
               <w:rPr>
@@ -2216,7 +2263,7 @@
               <w:szCs w:val="22"/>
             </w:rPr>
           </w:pPr>
-          <w:hyperlink w:anchor="_Toc482009017" w:history="1">
+          <w:hyperlink w:anchor="_Toc482112071" w:history="1">
             <w:r>
               <w:rPr>
                 <w:rStyle w:val="Hipervnculo"/>
@@ -2241,7 +2288,7 @@
               <w:rPr>
                 <w:webHidden/>
               </w:rPr>
-              <w:instrText xml:space="preserve"> PAGEREF _Toc482009017 \h </w:instrText>
+              <w:instrText xml:space="preserve"> PAGEREF _Toc482112071 \h </w:instrText>
             </w:r>
             <w:r>
               <w:rPr>
@@ -2280,7 +2327,7 @@
               <w:szCs w:val="22"/>
             </w:rPr>
           </w:pPr>
-          <w:hyperlink w:anchor="_Toc482009018" w:history="1">
+          <w:hyperlink w:anchor="_Toc482112072" w:history="1">
             <w:r>
               <w:rPr>
                 <w:rStyle w:val="Hipervnculo"/>
@@ -2308,7 +2355,7 @@
                 <w:noProof/>
                 <w:webHidden/>
               </w:rPr>
-              <w:instrText xml:space="preserve"> PAGEREF _Toc482009018 \h </w:instrText>
+              <w:instrText xml:space="preserve"> PAGEREF _Toc482112072 \h </w:instrText>
             </w:r>
             <w:r>
               <w:rPr>
@@ -2351,7 +2398,7 @@
               <w:szCs w:val="22"/>
             </w:rPr>
           </w:pPr>
-          <w:hyperlink w:anchor="_Toc482009019" w:history="1">
+          <w:hyperlink w:anchor="_Toc482112073" w:history="1">
             <w:r>
               <w:rPr>
                 <w:rStyle w:val="Hipervnculo"/>
@@ -2379,7 +2426,7 @@
                 <w:noProof/>
                 <w:webHidden/>
               </w:rPr>
-              <w:instrText xml:space="preserve"> PAGEREF _Toc482009019 \h </w:instrText>
+              <w:instrText xml:space="preserve"> PAGEREF _Toc482112073 \h </w:instrText>
             </w:r>
             <w:r>
               <w:rPr>
@@ -2422,7 +2469,7 @@
               <w:szCs w:val="22"/>
             </w:rPr>
           </w:pPr>
-          <w:hyperlink w:anchor="_Toc482009020" w:history="1">
+          <w:hyperlink w:anchor="_Toc482112074" w:history="1">
             <w:r>
               <w:rPr>
                 <w:rStyle w:val="Hipervnculo"/>
@@ -2450,7 +2497,7 @@
                 <w:noProof/>
                 <w:webHidden/>
               </w:rPr>
-              <w:instrText xml:space="preserve"> PAGEREF _Toc482009020 \h </w:instrText>
+              <w:instrText xml:space="preserve"> PAGEREF _Toc482112074 \h </w:instrText>
             </w:r>
             <w:r>
               <w:rPr>
@@ -2493,7 +2540,7 @@
               <w:szCs w:val="22"/>
             </w:rPr>
           </w:pPr>
-          <w:hyperlink w:anchor="_Toc482009021" w:history="1">
+          <w:hyperlink w:anchor="_Toc482112075" w:history="1">
             <w:r>
               <w:rPr>
                 <w:rStyle w:val="Hipervnculo"/>
@@ -2521,7 +2568,7 @@
                 <w:noProof/>
                 <w:webHidden/>
               </w:rPr>
-              <w:instrText xml:space="preserve"> PAGEREF _Toc482009021 \h </w:instrText>
+              <w:instrText xml:space="preserve"> PAGEREF _Toc482112075 \h </w:instrText>
             </w:r>
             <w:r>
               <w:rPr>
@@ -2564,7 +2611,7 @@
               <w:szCs w:val="22"/>
             </w:rPr>
           </w:pPr>
-          <w:hyperlink w:anchor="_Toc482009022" w:history="1">
+          <w:hyperlink w:anchor="_Toc482112076" w:history="1">
             <w:r>
               <w:rPr>
                 <w:rStyle w:val="Hipervnculo"/>
@@ -2592,7 +2639,7 @@
                 <w:noProof/>
                 <w:webHidden/>
               </w:rPr>
-              <w:instrText xml:space="preserve"> PAGEREF _Toc482009022 \h </w:instrText>
+              <w:instrText xml:space="preserve"> PAGEREF _Toc482112076 \h </w:instrText>
             </w:r>
             <w:r>
               <w:rPr>
@@ -2631,7 +2678,7 @@
               <w:szCs w:val="22"/>
             </w:rPr>
           </w:pPr>
-          <w:hyperlink w:anchor="_Toc482009023" w:history="1">
+          <w:hyperlink w:anchor="_Toc482112077" w:history="1">
             <w:r>
               <w:rPr>
                 <w:rStyle w:val="Hipervnculo"/>
@@ -2656,7 +2703,7 @@
               <w:rPr>
                 <w:webHidden/>
               </w:rPr>
-              <w:instrText xml:space="preserve"> PAGEREF _Toc482009023 \h </w:instrText>
+              <w:instrText xml:space="preserve"> PAGEREF _Toc482112077 \h </w:instrText>
             </w:r>
             <w:r>
               <w:rPr>
@@ -2691,7 +2738,7 @@
               <w:szCs w:val="22"/>
             </w:rPr>
           </w:pPr>
-          <w:hyperlink w:anchor="_Toc482009024" w:history="1">
+          <w:hyperlink w:anchor="_Toc482112078" w:history="1">
             <w:r>
               <w:rPr>
                 <w:rStyle w:val="Hipervnculo"/>
@@ -2716,7 +2763,7 @@
               <w:rPr>
                 <w:webHidden/>
               </w:rPr>
-              <w:instrText xml:space="preserve"> PAGEREF _Toc482009024 \h </w:instrText>
+              <w:instrText xml:space="preserve"> PAGEREF _Toc482112078 \h </w:instrText>
             </w:r>
             <w:r>
               <w:rPr>
@@ -2755,7 +2802,7 @@
               <w:szCs w:val="22"/>
             </w:rPr>
           </w:pPr>
-          <w:hyperlink w:anchor="_Toc482009025" w:history="1">
+          <w:hyperlink w:anchor="_Toc482112079" w:history="1">
             <w:r>
               <w:rPr>
                 <w:rStyle w:val="Hipervnculo"/>
@@ -2783,7 +2830,7 @@
                 <w:noProof/>
                 <w:webHidden/>
               </w:rPr>
-              <w:instrText xml:space="preserve"> PAGEREF _Toc482009025 \h </w:instrText>
+              <w:instrText xml:space="preserve"> PAGEREF _Toc482112079 \h </w:instrText>
             </w:r>
             <w:r>
               <w:rPr>
@@ -2826,7 +2873,7 @@
               <w:szCs w:val="22"/>
             </w:rPr>
           </w:pPr>
-          <w:hyperlink w:anchor="_Toc482009026" w:history="1">
+          <w:hyperlink w:anchor="_Toc482112080" w:history="1">
             <w:r>
               <w:rPr>
                 <w:rStyle w:val="Hipervnculo"/>
@@ -2854,7 +2901,7 @@
                 <w:noProof/>
                 <w:webHidden/>
               </w:rPr>
-              <w:instrText xml:space="preserve"> PAGEREF _Toc482009026 \h </w:instrText>
+              <w:instrText xml:space="preserve"> PAGEREF _Toc482112080 \h </w:instrText>
             </w:r>
             <w:r>
               <w:rPr>
@@ -2897,7 +2944,7 @@
               <w:szCs w:val="22"/>
             </w:rPr>
           </w:pPr>
-          <w:hyperlink w:anchor="_Toc482009027" w:history="1">
+          <w:hyperlink w:anchor="_Toc482112081" w:history="1">
             <w:r>
               <w:rPr>
                 <w:rStyle w:val="Hipervnculo"/>
@@ -2925,7 +2972,7 @@
                 <w:noProof/>
                 <w:webHidden/>
               </w:rPr>
-              <w:instrText xml:space="preserve"> PAGEREF _Toc482009027 \h </w:instrText>
+              <w:instrText xml:space="preserve"> PAGEREF _Toc482112081 \h </w:instrText>
             </w:r>
             <w:r>
               <w:rPr>
@@ -2968,7 +3015,7 @@
               <w:szCs w:val="22"/>
             </w:rPr>
           </w:pPr>
-          <w:hyperlink w:anchor="_Toc482009028" w:history="1">
+          <w:hyperlink w:anchor="_Toc482112082" w:history="1">
             <w:r>
               <w:rPr>
                 <w:rStyle w:val="Hipervnculo"/>
@@ -2996,7 +3043,7 @@
                 <w:noProof/>
                 <w:webHidden/>
               </w:rPr>
-              <w:instrText xml:space="preserve"> PAGEREF _Toc482009028 \h </w:instrText>
+              <w:instrText xml:space="preserve"> PAGEREF _Toc482112082 \h </w:instrText>
             </w:r>
             <w:r>
               <w:rPr>
@@ -3039,7 +3086,7 @@
               <w:szCs w:val="22"/>
             </w:rPr>
           </w:pPr>
-          <w:hyperlink w:anchor="_Toc482009029" w:history="1">
+          <w:hyperlink w:anchor="_Toc482112083" w:history="1">
             <w:r>
               <w:rPr>
                 <w:rStyle w:val="Hipervnculo"/>
@@ -3067,7 +3114,7 @@
                 <w:noProof/>
                 <w:webHidden/>
               </w:rPr>
-              <w:instrText xml:space="preserve"> PAGEREF _Toc482009029 \h </w:instrText>
+              <w:instrText xml:space="preserve"> PAGEREF _Toc482112083 \h </w:instrText>
             </w:r>
             <w:r>
               <w:rPr>
@@ -3110,7 +3157,7 @@
               <w:szCs w:val="22"/>
             </w:rPr>
           </w:pPr>
-          <w:hyperlink w:anchor="_Toc482009030" w:history="1">
+          <w:hyperlink w:anchor="_Toc482112084" w:history="1">
             <w:r>
               <w:rPr>
                 <w:rStyle w:val="Hipervnculo"/>
@@ -3138,7 +3185,7 @@
                 <w:noProof/>
                 <w:webHidden/>
               </w:rPr>
-              <w:instrText xml:space="preserve"> PAGEREF _Toc482009030 \h </w:instrText>
+              <w:instrText xml:space="preserve"> PAGEREF _Toc482112084 \h </w:instrText>
             </w:r>
             <w:r>
               <w:rPr>
@@ -3181,7 +3228,7 @@
               <w:szCs w:val="22"/>
             </w:rPr>
           </w:pPr>
-          <w:hyperlink w:anchor="_Toc482009031" w:history="1">
+          <w:hyperlink w:anchor="_Toc482112085" w:history="1">
             <w:r>
               <w:rPr>
                 <w:rStyle w:val="Hipervnculo"/>
@@ -3209,7 +3256,7 @@
                 <w:noProof/>
                 <w:webHidden/>
               </w:rPr>
-              <w:instrText xml:space="preserve"> PAGEREF _Toc482009031 \h </w:instrText>
+              <w:instrText xml:space="preserve"> PAGEREF _Toc482112085 \h </w:instrText>
             </w:r>
             <w:r>
               <w:rPr>
@@ -3248,7 +3295,7 @@
               <w:szCs w:val="22"/>
             </w:rPr>
           </w:pPr>
-          <w:hyperlink w:anchor="_Toc482009032" w:history="1">
+          <w:hyperlink w:anchor="_Toc482112086" w:history="1">
             <w:r>
               <w:rPr>
                 <w:rStyle w:val="Hipervnculo"/>
@@ -3273,7 +3320,7 @@
               <w:rPr>
                 <w:webHidden/>
               </w:rPr>
-              <w:instrText xml:space="preserve"> PAGEREF _Toc482009032 \h </w:instrText>
+              <w:instrText xml:space="preserve"> PAGEREF _Toc482112086 \h </w:instrText>
             </w:r>
             <w:r>
               <w:rPr>
@@ -3312,7 +3359,7 @@
               <w:szCs w:val="22"/>
             </w:rPr>
           </w:pPr>
-          <w:hyperlink w:anchor="_Toc482009033" w:history="1">
+          <w:hyperlink w:anchor="_Toc482112087" w:history="1">
             <w:r>
               <w:rPr>
                 <w:rStyle w:val="Hipervnculo"/>
@@ -3340,7 +3387,7 @@
                 <w:noProof/>
                 <w:webHidden/>
               </w:rPr>
-              <w:instrText xml:space="preserve"> PAGEREF _Toc482009033 \h </w:instrText>
+              <w:instrText xml:space="preserve"> PAGEREF _Toc482112087 \h </w:instrText>
             </w:r>
             <w:r>
               <w:rPr>
@@ -3360,7 +3407,7 @@
                 <w:noProof/>
                 <w:webHidden/>
               </w:rPr>
-              <w:t>12</w:t>
+              <w:t>13</w:t>
             </w:r>
             <w:r>
               <w:rPr>
@@ -3383,7 +3430,7 @@
               <w:szCs w:val="22"/>
             </w:rPr>
           </w:pPr>
-          <w:hyperlink w:anchor="_Toc482009034" w:history="1">
+          <w:hyperlink w:anchor="_Toc482112088" w:history="1">
             <w:r>
               <w:rPr>
                 <w:rStyle w:val="Hipervnculo"/>
@@ -3411,7 +3458,7 @@
                 <w:noProof/>
                 <w:webHidden/>
               </w:rPr>
-              <w:instrText xml:space="preserve"> PAGEREF _Toc482009034 \h </w:instrText>
+              <w:instrText xml:space="preserve"> PAGEREF _Toc482112088 \h </w:instrText>
             </w:r>
             <w:r>
               <w:rPr>
@@ -3450,7 +3497,7 @@
               <w:szCs w:val="22"/>
             </w:rPr>
           </w:pPr>
-          <w:hyperlink w:anchor="_Toc482009035" w:history="1">
+          <w:hyperlink w:anchor="_Toc482112089" w:history="1">
             <w:r>
               <w:rPr>
                 <w:rStyle w:val="Hipervnculo"/>
@@ -3475,7 +3522,7 @@
               <w:rPr>
                 <w:webHidden/>
               </w:rPr>
-              <w:instrText xml:space="preserve"> PAGEREF _Toc482009035 \h </w:instrText>
+              <w:instrText xml:space="preserve"> PAGEREF _Toc482112089 \h </w:instrText>
             </w:r>
             <w:r>
               <w:rPr>
@@ -3514,7 +3561,7 @@
               <w:szCs w:val="22"/>
             </w:rPr>
           </w:pPr>
-          <w:hyperlink w:anchor="_Toc482009036" w:history="1">
+          <w:hyperlink w:anchor="_Toc482112090" w:history="1">
             <w:r>
               <w:rPr>
                 <w:rStyle w:val="Hipervnculo"/>
@@ -3542,7 +3589,7 @@
                 <w:noProof/>
                 <w:webHidden/>
               </w:rPr>
-              <w:instrText xml:space="preserve"> PAGEREF _Toc482009036 \h </w:instrText>
+              <w:instrText xml:space="preserve"> PAGEREF _Toc482112090 \h </w:instrText>
             </w:r>
             <w:r>
               <w:rPr>
@@ -3585,7 +3632,7 @@
               <w:szCs w:val="22"/>
             </w:rPr>
           </w:pPr>
-          <w:hyperlink w:anchor="_Toc482009037" w:history="1">
+          <w:hyperlink w:anchor="_Toc482112091" w:history="1">
             <w:r>
               <w:rPr>
                 <w:rStyle w:val="Hipervnculo"/>
@@ -3613,7 +3660,7 @@
                 <w:noProof/>
                 <w:webHidden/>
               </w:rPr>
-              <w:instrText xml:space="preserve"> PAGEREF _Toc482009037 \h </w:instrText>
+              <w:instrText xml:space="preserve"> PAGEREF _Toc482112091 \h </w:instrText>
             </w:r>
             <w:r>
               <w:rPr>
@@ -3652,7 +3699,7 @@
               <w:szCs w:val="22"/>
             </w:rPr>
           </w:pPr>
-          <w:hyperlink w:anchor="_Toc482009038" w:history="1">
+          <w:hyperlink w:anchor="_Toc482112092" w:history="1">
             <w:r>
               <w:rPr>
                 <w:rStyle w:val="Hipervnculo"/>
@@ -3677,7 +3724,7 @@
               <w:rPr>
                 <w:webHidden/>
               </w:rPr>
-              <w:instrText xml:space="preserve"> PAGEREF _Toc482009038 \h </w:instrText>
+              <w:instrText xml:space="preserve"> PAGEREF _Toc482112092 \h </w:instrText>
             </w:r>
             <w:r>
               <w:rPr>
@@ -3712,7 +3759,7 @@
               <w:szCs w:val="22"/>
             </w:rPr>
           </w:pPr>
-          <w:hyperlink w:anchor="_Toc482009039" w:history="1">
+          <w:hyperlink w:anchor="_Toc482112093" w:history="1">
             <w:r>
               <w:rPr>
                 <w:rStyle w:val="Hipervnculo"/>
@@ -3737,7 +3784,7 @@
               <w:rPr>
                 <w:webHidden/>
               </w:rPr>
-              <w:instrText xml:space="preserve"> PAGEREF _Toc482009039 \h </w:instrText>
+              <w:instrText xml:space="preserve"> PAGEREF _Toc482112093 \h </w:instrText>
             </w:r>
             <w:r>
               <w:rPr>
@@ -3772,7 +3819,7 @@
               <w:szCs w:val="22"/>
             </w:rPr>
           </w:pPr>
-          <w:hyperlink w:anchor="_Toc482009040" w:history="1">
+          <w:hyperlink w:anchor="_Toc482112094" w:history="1">
             <w:r>
               <w:rPr>
                 <w:rStyle w:val="Hipervnculo"/>
@@ -3797,7 +3844,7 @@
               <w:rPr>
                 <w:webHidden/>
               </w:rPr>
-              <w:instrText xml:space="preserve"> PAGEREF _Toc482009040 \h </w:instrText>
+              <w:instrText xml:space="preserve"> PAGEREF _Toc482112094 \h </w:instrText>
             </w:r>
             <w:r>
               <w:rPr>
@@ -3836,7 +3883,7 @@
               <w:szCs w:val="22"/>
             </w:rPr>
           </w:pPr>
-          <w:hyperlink w:anchor="_Toc482009041" w:history="1">
+          <w:hyperlink w:anchor="_Toc482112095" w:history="1">
             <w:r>
               <w:rPr>
                 <w:rStyle w:val="Hipervnculo"/>
@@ -3864,7 +3911,7 @@
                 <w:noProof/>
                 <w:webHidden/>
               </w:rPr>
-              <w:instrText xml:space="preserve"> PAGEREF _Toc482009041 \h </w:instrText>
+              <w:instrText xml:space="preserve"> PAGEREF _Toc482112095 \h </w:instrText>
             </w:r>
             <w:r>
               <w:rPr>
@@ -3907,7 +3954,7 @@
               <w:szCs w:val="22"/>
             </w:rPr>
           </w:pPr>
-          <w:hyperlink w:anchor="_Toc482009042" w:history="1">
+          <w:hyperlink w:anchor="_Toc482112096" w:history="1">
             <w:r>
               <w:rPr>
                 <w:rStyle w:val="Hipervnculo"/>
@@ -3935,7 +3982,7 @@
                 <w:noProof/>
                 <w:webHidden/>
               </w:rPr>
-              <w:instrText xml:space="preserve"> PAGEREF _Toc482009042 \h </w:instrText>
+              <w:instrText xml:space="preserve"> PAGEREF _Toc482112096 \h </w:instrText>
             </w:r>
             <w:r>
               <w:rPr>
@@ -3978,7 +4025,7 @@
               <w:szCs w:val="22"/>
             </w:rPr>
           </w:pPr>
-          <w:hyperlink w:anchor="_Toc482009043" w:history="1">
+          <w:hyperlink w:anchor="_Toc482112097" w:history="1">
             <w:r>
               <w:rPr>
                 <w:rStyle w:val="Hipervnculo"/>
@@ -4006,7 +4053,7 @@
                 <w:noProof/>
                 <w:webHidden/>
               </w:rPr>
-              <w:instrText xml:space="preserve"> PAGEREF _Toc482009043 \h </w:instrText>
+              <w:instrText xml:space="preserve"> PAGEREF _Toc482112097 \h </w:instrText>
             </w:r>
             <w:r>
               <w:rPr>
@@ -4049,7 +4096,7 @@
               <w:szCs w:val="22"/>
             </w:rPr>
           </w:pPr>
-          <w:hyperlink w:anchor="_Toc482009044" w:history="1">
+          <w:hyperlink w:anchor="_Toc482112098" w:history="1">
             <w:r>
               <w:rPr>
                 <w:rStyle w:val="Hipervnculo"/>
@@ -4077,7 +4124,7 @@
                 <w:noProof/>
                 <w:webHidden/>
               </w:rPr>
-              <w:instrText xml:space="preserve"> PAGEREF _Toc482009044 \h </w:instrText>
+              <w:instrText xml:space="preserve"> PAGEREF _Toc482112098 \h </w:instrText>
             </w:r>
             <w:r>
               <w:rPr>
@@ -4120,7 +4167,7 @@
               <w:szCs w:val="22"/>
             </w:rPr>
           </w:pPr>
-          <w:hyperlink w:anchor="_Toc482009045" w:history="1">
+          <w:hyperlink w:anchor="_Toc482112099" w:history="1">
             <w:r>
               <w:rPr>
                 <w:rStyle w:val="Hipervnculo"/>
@@ -4148,7 +4195,7 @@
                 <w:noProof/>
                 <w:webHidden/>
               </w:rPr>
-              <w:instrText xml:space="preserve"> PAGEREF _Toc482009045 \h </w:instrText>
+              <w:instrText xml:space="preserve"> PAGEREF _Toc482112099 \h </w:instrText>
             </w:r>
             <w:r>
               <w:rPr>
@@ -4191,7 +4238,7 @@
               <w:szCs w:val="22"/>
             </w:rPr>
           </w:pPr>
-          <w:hyperlink w:anchor="_Toc482009046" w:history="1">
+          <w:hyperlink w:anchor="_Toc482112100" w:history="1">
             <w:r>
               <w:rPr>
                 <w:rStyle w:val="Hipervnculo"/>
@@ -4219,7 +4266,7 @@
                 <w:noProof/>
                 <w:webHidden/>
               </w:rPr>
-              <w:instrText xml:space="preserve"> PAGEREF _Toc482009046 \h </w:instrText>
+              <w:instrText xml:space="preserve"> PAGEREF _Toc482112100 \h </w:instrText>
             </w:r>
             <w:r>
               <w:rPr>
@@ -4262,7 +4309,7 @@
               <w:szCs w:val="22"/>
             </w:rPr>
           </w:pPr>
-          <w:hyperlink w:anchor="_Toc482009047" w:history="1">
+          <w:hyperlink w:anchor="_Toc482112101" w:history="1">
             <w:r>
               <w:rPr>
                 <w:rStyle w:val="Hipervnculo"/>
@@ -4290,7 +4337,7 @@
                 <w:noProof/>
                 <w:webHidden/>
               </w:rPr>
-              <w:instrText xml:space="preserve"> PAGEREF _Toc482009047 \h </w:instrText>
+              <w:instrText xml:space="preserve"> PAGEREF _Toc482112101 \h </w:instrText>
             </w:r>
             <w:r>
               <w:rPr>
@@ -4333,7 +4380,7 @@
               <w:szCs w:val="22"/>
             </w:rPr>
           </w:pPr>
-          <w:hyperlink w:anchor="_Toc482009048" w:history="1">
+          <w:hyperlink w:anchor="_Toc482112102" w:history="1">
             <w:r>
               <w:rPr>
                 <w:rStyle w:val="Hipervnculo"/>
@@ -4361,7 +4408,7 @@
                 <w:noProof/>
                 <w:webHidden/>
               </w:rPr>
-              <w:instrText xml:space="preserve"> PAGEREF _Toc482009048 \h </w:instrText>
+              <w:instrText xml:space="preserve"> PAGEREF _Toc482112102 \h </w:instrText>
             </w:r>
             <w:r>
               <w:rPr>
@@ -4404,7 +4451,7 @@
               <w:szCs w:val="22"/>
             </w:rPr>
           </w:pPr>
-          <w:hyperlink w:anchor="_Toc482009049" w:history="1">
+          <w:hyperlink w:anchor="_Toc482112103" w:history="1">
             <w:r>
               <w:rPr>
                 <w:rStyle w:val="Hipervnculo"/>
@@ -4432,7 +4479,7 @@
                 <w:noProof/>
                 <w:webHidden/>
               </w:rPr>
-              <w:instrText xml:space="preserve"> PAGEREF _Toc482009049 \h </w:instrText>
+              <w:instrText xml:space="preserve"> PAGEREF _Toc482112103 \h </w:instrText>
             </w:r>
             <w:r>
               <w:rPr>
@@ -4475,7 +4522,7 @@
               <w:szCs w:val="22"/>
             </w:rPr>
           </w:pPr>
-          <w:hyperlink w:anchor="_Toc482009050" w:history="1">
+          <w:hyperlink w:anchor="_Toc482112104" w:history="1">
             <w:r>
               <w:rPr>
                 <w:rStyle w:val="Hipervnculo"/>
@@ -4503,7 +4550,7 @@
                 <w:noProof/>
                 <w:webHidden/>
               </w:rPr>
-              <w:instrText xml:space="preserve"> PAGEREF _Toc482009050 \h </w:instrText>
+              <w:instrText xml:space="preserve"> PAGEREF _Toc482112104 \h </w:instrText>
             </w:r>
             <w:r>
               <w:rPr>
@@ -4546,7 +4593,7 @@
               <w:szCs w:val="22"/>
             </w:rPr>
           </w:pPr>
-          <w:hyperlink w:anchor="_Toc482009051" w:history="1">
+          <w:hyperlink w:anchor="_Toc482112105" w:history="1">
             <w:r>
               <w:rPr>
                 <w:rStyle w:val="Hipervnculo"/>
@@ -4574,7 +4621,7 @@
                 <w:noProof/>
                 <w:webHidden/>
               </w:rPr>
-              <w:instrText xml:space="preserve"> PAGEREF _Toc482009051 \h </w:instrText>
+              <w:instrText xml:space="preserve"> PAGEREF _Toc482112105 \h </w:instrText>
             </w:r>
             <w:r>
               <w:rPr>
@@ -4617,7 +4664,7 @@
               <w:szCs w:val="22"/>
             </w:rPr>
           </w:pPr>
-          <w:hyperlink w:anchor="_Toc482009052" w:history="1">
+          <w:hyperlink w:anchor="_Toc482112106" w:history="1">
             <w:r>
               <w:rPr>
                 <w:rStyle w:val="Hipervnculo"/>
@@ -4645,7 +4692,7 @@
                 <w:noProof/>
                 <w:webHidden/>
               </w:rPr>
-              <w:instrText xml:space="preserve"> PAGEREF _Toc482009052 \h </w:instrText>
+              <w:instrText xml:space="preserve"> PAGEREF _Toc482112106 \h </w:instrText>
             </w:r>
             <w:r>
               <w:rPr>
@@ -4688,7 +4735,7 @@
               <w:szCs w:val="22"/>
             </w:rPr>
           </w:pPr>
-          <w:hyperlink w:anchor="_Toc482009053" w:history="1">
+          <w:hyperlink w:anchor="_Toc482112107" w:history="1">
             <w:r>
               <w:rPr>
                 <w:rStyle w:val="Hipervnculo"/>
@@ -4716,7 +4763,7 @@
                 <w:noProof/>
                 <w:webHidden/>
               </w:rPr>
-              <w:instrText xml:space="preserve"> PAGEREF _Toc482009053 \h </w:instrText>
+              <w:instrText xml:space="preserve"> PAGEREF _Toc482112107 \h </w:instrText>
             </w:r>
             <w:r>
               <w:rPr>
@@ -4759,7 +4806,7 @@
               <w:szCs w:val="22"/>
             </w:rPr>
           </w:pPr>
-          <w:hyperlink w:anchor="_Toc482009054" w:history="1">
+          <w:hyperlink w:anchor="_Toc482112108" w:history="1">
             <w:r>
               <w:rPr>
                 <w:rStyle w:val="Hipervnculo"/>
@@ -4787,7 +4834,7 @@
                 <w:noProof/>
                 <w:webHidden/>
               </w:rPr>
-              <w:instrText xml:space="preserve"> PAGEREF _Toc482009054 \h </w:instrText>
+              <w:instrText xml:space="preserve"> PAGEREF _Toc482112108 \h </w:instrText>
             </w:r>
             <w:r>
               <w:rPr>
@@ -4830,7 +4877,7 @@
               <w:szCs w:val="22"/>
             </w:rPr>
           </w:pPr>
-          <w:hyperlink w:anchor="_Toc482009055" w:history="1">
+          <w:hyperlink w:anchor="_Toc482112109" w:history="1">
             <w:r>
               <w:rPr>
                 <w:rStyle w:val="Hipervnculo"/>
@@ -4858,7 +4905,7 @@
                 <w:noProof/>
                 <w:webHidden/>
               </w:rPr>
-              <w:instrText xml:space="preserve"> PAGEREF _Toc482009055 \h </w:instrText>
+              <w:instrText xml:space="preserve"> PAGEREF _Toc482112109 \h </w:instrText>
             </w:r>
             <w:r>
               <w:rPr>
@@ -4901,7 +4948,7 @@
               <w:szCs w:val="22"/>
             </w:rPr>
           </w:pPr>
-          <w:hyperlink w:anchor="_Toc482009056" w:history="1">
+          <w:hyperlink w:anchor="_Toc482112110" w:history="1">
             <w:r>
               <w:rPr>
                 <w:rStyle w:val="Hipervnculo"/>
@@ -4929,7 +4976,7 @@
                 <w:noProof/>
                 <w:webHidden/>
               </w:rPr>
-              <w:instrText xml:space="preserve"> PAGEREF _Toc482009056 \h </w:instrText>
+              <w:instrText xml:space="preserve"> PAGEREF _Toc482112110 \h </w:instrText>
             </w:r>
             <w:r>
               <w:rPr>
@@ -4972,7 +5019,7 @@
               <w:szCs w:val="22"/>
             </w:rPr>
           </w:pPr>
-          <w:hyperlink w:anchor="_Toc482009057" w:history="1">
+          <w:hyperlink w:anchor="_Toc482112111" w:history="1">
             <w:r>
               <w:rPr>
                 <w:rStyle w:val="Hipervnculo"/>
@@ -5000,7 +5047,7 @@
                 <w:noProof/>
                 <w:webHidden/>
               </w:rPr>
-              <w:instrText xml:space="preserve"> PAGEREF _Toc482009057 \h </w:instrText>
+              <w:instrText xml:space="preserve"> PAGEREF _Toc482112111 \h </w:instrText>
             </w:r>
             <w:r>
               <w:rPr>
@@ -5030,6 +5077,8 @@
               <w:fldChar w:fldCharType="end"/>
             </w:r>
           </w:hyperlink>
+          <w:bookmarkStart w:id="4" w:name="_GoBack"/>
+          <w:bookmarkEnd w:id="4"/>
         </w:p>
         <w:p>
           <w:pPr>
@@ -5043,7 +5092,7 @@
               <w:szCs w:val="22"/>
             </w:rPr>
           </w:pPr>
-          <w:hyperlink w:anchor="_Toc482009058" w:history="1">
+          <w:hyperlink w:anchor="_Toc482112112" w:history="1">
             <w:r>
               <w:rPr>
                 <w:rStyle w:val="Hipervnculo"/>
@@ -5071,7 +5120,7 @@
                 <w:noProof/>
                 <w:webHidden/>
               </w:rPr>
-              <w:instrText xml:space="preserve"> PAGEREF _Toc482009058 \h </w:instrText>
+              <w:instrText xml:space="preserve"> PAGEREF _Toc482112112 \h </w:instrText>
             </w:r>
             <w:r>
               <w:rPr>
@@ -5110,7 +5159,7 @@
               <w:szCs w:val="22"/>
             </w:rPr>
           </w:pPr>
-          <w:hyperlink w:anchor="_Toc482009059" w:history="1">
+          <w:hyperlink w:anchor="_Toc482112113" w:history="1">
             <w:r>
               <w:rPr>
                 <w:rStyle w:val="Hipervnculo"/>
@@ -5135,7 +5184,7 @@
               <w:rPr>
                 <w:webHidden/>
               </w:rPr>
-              <w:instrText xml:space="preserve"> PAGEREF _Toc482009059 \h </w:instrText>
+              <w:instrText xml:space="preserve"> PAGEREF _Toc482112113 \h </w:instrText>
             </w:r>
             <w:r>
               <w:rPr>
@@ -5197,11 +5246,11 @@
           <w:lang w:val="en-GB"/>
         </w:rPr>
       </w:pPr>
-      <w:bookmarkStart w:id="4" w:name="_Toc472933764"/>
-      <w:bookmarkStart w:id="5" w:name="_Toc472933880"/>
-      <w:bookmarkStart w:id="6" w:name="_Toc472935131"/>
-      <w:bookmarkStart w:id="7" w:name="_Toc442041817"/>
-      <w:bookmarkStart w:id="8" w:name="_Toc482009016"/>
+      <w:bookmarkStart w:id="5" w:name="_Toc472933764"/>
+      <w:bookmarkStart w:id="6" w:name="_Toc472933880"/>
+      <w:bookmarkStart w:id="7" w:name="_Toc472935131"/>
+      <w:bookmarkStart w:id="8" w:name="_Toc442041817"/>
+      <w:bookmarkStart w:id="9" w:name="_Toc482112070"/>
       <w:r>
         <w:rPr>
           <w:lang w:val="en-GB"/>
@@ -5209,11 +5258,11 @@
         <w:lastRenderedPageBreak/>
         <w:t>Introduction and Goals</w:t>
       </w:r>
-      <w:bookmarkEnd w:id="4"/>
       <w:bookmarkEnd w:id="5"/>
       <w:bookmarkEnd w:id="6"/>
       <w:bookmarkEnd w:id="7"/>
       <w:bookmarkEnd w:id="8"/>
+      <w:bookmarkEnd w:id="9"/>
     </w:p>
     <w:p>
       <w:pPr>
@@ -5337,11 +5386,11 @@
           <w:lang w:val="en-GB"/>
         </w:rPr>
       </w:pPr>
-      <w:bookmarkStart w:id="9" w:name="_Toc472933765"/>
-      <w:bookmarkStart w:id="10" w:name="_Toc472933881"/>
-      <w:bookmarkStart w:id="11" w:name="_Toc472935132"/>
-      <w:bookmarkStart w:id="12" w:name="_Toc442041818"/>
-      <w:bookmarkStart w:id="13" w:name="_Toc482009017"/>
+      <w:bookmarkStart w:id="10" w:name="_Toc472933765"/>
+      <w:bookmarkStart w:id="11" w:name="_Toc472933881"/>
+      <w:bookmarkStart w:id="12" w:name="_Toc472935132"/>
+      <w:bookmarkStart w:id="13" w:name="_Toc442041818"/>
+      <w:bookmarkStart w:id="14" w:name="_Toc482112071"/>
       <w:bookmarkEnd w:id="1"/>
       <w:r>
         <w:rPr>
@@ -5350,11 +5399,11 @@
         <w:lastRenderedPageBreak/>
         <w:t>Requirements</w:t>
       </w:r>
-      <w:bookmarkEnd w:id="9"/>
       <w:bookmarkEnd w:id="10"/>
       <w:bookmarkEnd w:id="11"/>
       <w:bookmarkEnd w:id="12"/>
       <w:bookmarkEnd w:id="13"/>
+      <w:bookmarkEnd w:id="14"/>
       <w:r>
         <w:rPr>
           <w:lang w:val="en-GB"/>
@@ -5430,9 +5479,9 @@
           <w:lang w:val="en-GB"/>
         </w:rPr>
       </w:pPr>
-      <w:bookmarkStart w:id="14" w:name="_Toc472933766"/>
-      <w:bookmarkStart w:id="15" w:name="_Toc472933882"/>
-      <w:bookmarkStart w:id="16" w:name="_Toc472935133"/>
+      <w:bookmarkStart w:id="15" w:name="_Toc472933766"/>
+      <w:bookmarkStart w:id="16" w:name="_Toc472933882"/>
+      <w:bookmarkStart w:id="17" w:name="_Toc472935133"/>
       <w:r>
         <w:rPr>
           <w:lang w:val="en-GB"/>
@@ -5507,14 +5556,14 @@
           <w:lang w:val="en-GB"/>
         </w:rPr>
       </w:pPr>
-      <w:bookmarkStart w:id="17" w:name="_Toc482009018"/>
+      <w:bookmarkStart w:id="18" w:name="_Toc482112072"/>
       <w:r>
         <w:rPr>
           <w:lang w:val="en-GB"/>
         </w:rPr>
         <w:t>User Management</w:t>
       </w:r>
-      <w:bookmarkEnd w:id="17"/>
+      <w:bookmarkEnd w:id="18"/>
     </w:p>
     <w:p>
       <w:pPr>
@@ -5523,7 +5572,7 @@
           <w:lang w:val="en-GB"/>
         </w:rPr>
       </w:pPr>
-      <w:bookmarkStart w:id="18" w:name="_Toc482009019"/>
+      <w:bookmarkStart w:id="19" w:name="_Toc482112073"/>
       <w:proofErr w:type="spellStart"/>
       <w:r>
         <w:rPr>
@@ -5531,10 +5580,10 @@
         </w:rPr>
         <w:t>CitizensLoader</w:t>
       </w:r>
-      <w:bookmarkEnd w:id="14"/>
       <w:bookmarkEnd w:id="15"/>
       <w:bookmarkEnd w:id="16"/>
-      <w:bookmarkEnd w:id="18"/>
+      <w:bookmarkEnd w:id="17"/>
+      <w:bookmarkEnd w:id="19"/>
       <w:proofErr w:type="spellEnd"/>
     </w:p>
     <w:p>
@@ -5838,10 +5887,10 @@
           <w:lang w:val="en-GB"/>
         </w:rPr>
       </w:pPr>
-      <w:bookmarkStart w:id="19" w:name="_Toc472933767"/>
-      <w:bookmarkStart w:id="20" w:name="_Toc472933883"/>
-      <w:bookmarkStart w:id="21" w:name="_Toc472935134"/>
-      <w:bookmarkStart w:id="22" w:name="_Toc482009020"/>
+      <w:bookmarkStart w:id="20" w:name="_Toc472933767"/>
+      <w:bookmarkStart w:id="21" w:name="_Toc472933883"/>
+      <w:bookmarkStart w:id="22" w:name="_Toc472935134"/>
+      <w:bookmarkStart w:id="23" w:name="_Toc482112074"/>
       <w:r>
         <w:rPr>
           <w:lang w:val="en-GB"/>
@@ -5849,160 +5898,9 @@
         <w:lastRenderedPageBreak/>
         <w:t>Participants</w:t>
       </w:r>
-      <w:bookmarkEnd w:id="19"/>
       <w:bookmarkEnd w:id="20"/>
       <w:bookmarkEnd w:id="21"/>
       <w:bookmarkEnd w:id="22"/>
-    </w:p>
-    <w:p>
-      <w:pPr>
-        <w:rPr>
-          <w:lang w:val="en-GB" w:eastAsia="es-ES"/>
-        </w:rPr>
-      </w:pPr>
-    </w:p>
-    <w:p>
-      <w:pPr>
-        <w:rPr>
-          <w:lang w:val="en-GB" w:eastAsia="es-ES"/>
-        </w:rPr>
-      </w:pPr>
-      <w:r>
-        <w:rPr>
-          <w:lang w:val="en-GB" w:eastAsia="es-ES"/>
-        </w:rPr>
-        <w:t>Citizens should be able to login into the system to check that they can participate once the notification letter has been received. In order to implement that feature, a simple web service will be created that has two parameters passed as a POST message: login name and password and returns the data available about the citizen if the information is correct or reports an error if it isn't. Both the call parameters and the return information will employ JSON format.</w:t>
-      </w:r>
-    </w:p>
-    <w:p>
-      <w:pPr>
-        <w:rPr>
-          <w:lang w:val="en-GB" w:eastAsia="es-ES"/>
-        </w:rPr>
-      </w:pPr>
-      <w:r>
-        <w:rPr>
-          <w:lang w:val="en-GB" w:eastAsia="es-ES"/>
-        </w:rPr>
-        <w:t>(</w:t>
-      </w:r>
-      <w:r>
-        <w:rPr>
-          <w:b/>
-          <w:bCs/>
-          <w:lang w:val="en-GB"/>
-        </w:rPr>
-        <w:t>Optional</w:t>
-      </w:r>
-      <w:r>
-        <w:rPr>
-          <w:lang w:val="en-GB" w:eastAsia="es-ES"/>
-        </w:rPr>
-        <w:t>) The web service can be extended to offer a simple HTML interface where a user can login and see his information in a human-friendly way.</w:t>
-      </w:r>
-    </w:p>
-    <w:p>
-      <w:pPr>
-        <w:rPr>
-          <w:lang w:val="en-GB" w:eastAsia="es-ES"/>
-        </w:rPr>
-      </w:pPr>
-      <w:r>
-        <w:rPr>
-          <w:lang w:val="en-GB" w:eastAsia="es-ES"/>
-        </w:rPr>
-        <w:t>(</w:t>
-      </w:r>
-      <w:r>
-        <w:rPr>
-          <w:b/>
-          <w:bCs/>
-          <w:lang w:val="en-GB"/>
-        </w:rPr>
-        <w:t>Optional</w:t>
-      </w:r>
-      <w:r>
-        <w:rPr>
-          <w:lang w:val="en-GB" w:eastAsia="es-ES"/>
-        </w:rPr>
-        <w:t>) Using HTTP content negotiation, the system could handle other formats as XML.</w:t>
-      </w:r>
-    </w:p>
-    <w:p>
-      <w:pPr>
-        <w:rPr>
-          <w:lang w:val="en-GB"/>
-        </w:rPr>
-      </w:pPr>
-      <w:r>
-        <w:rPr>
-          <w:lang w:val="en-GB"/>
-        </w:rPr>
-        <w:t>(</w:t>
-      </w:r>
-      <w:r>
-        <w:rPr>
-          <w:b/>
-          <w:bCs/>
-          <w:lang w:val="en-GB"/>
-        </w:rPr>
-        <w:t>Optional</w:t>
-      </w:r>
-      <w:r>
-        <w:rPr>
-          <w:lang w:val="en-GB"/>
-        </w:rPr>
-        <w:t xml:space="preserve">) The service can be extended to enable the user to change his password. </w:t>
-      </w:r>
-    </w:p>
-    <w:p>
-      <w:pPr>
-        <w:rPr>
-          <w:lang w:val="en-GB"/>
-        </w:rPr>
-      </w:pPr>
-      <w:r>
-        <w:rPr>
-          <w:lang w:val="en-GB"/>
-        </w:rPr>
-        <w:t>(</w:t>
-      </w:r>
-      <w:r>
-        <w:rPr>
-          <w:b/>
-          <w:bCs/>
-          <w:lang w:val="en-GB"/>
-        </w:rPr>
-        <w:t>Optional</w:t>
-      </w:r>
-      <w:r>
-        <w:rPr>
-          <w:lang w:val="en-GB"/>
-        </w:rPr>
-        <w:t xml:space="preserve">) The service can be extended to handle security aspects </w:t>
-      </w:r>
-    </w:p>
-    <w:p>
-      <w:pPr>
-        <w:rPr>
-          <w:lang w:val="en-GB"/>
-        </w:rPr>
-      </w:pPr>
-    </w:p>
-    <w:p>
-      <w:pPr>
-        <w:pStyle w:val="Ttulo2"/>
-        <w:rPr>
-          <w:lang w:val="en-GB"/>
-        </w:rPr>
-      </w:pPr>
-      <w:bookmarkStart w:id="23" w:name="_Toc482009021"/>
-      <w:r>
-        <w:rPr>
-          <w:lang w:val="en-GB"/>
-        </w:rPr>
-        <w:t>Participation System</w:t>
-      </w:r>
       <w:bookmarkEnd w:id="23"/>
     </w:p>
     <w:p>
@@ -6022,7 +5920,7 @@
         <w:rPr>
           <w:lang w:val="en-GB" w:eastAsia="es-ES"/>
         </w:rPr>
-        <w:t xml:space="preserve">The participants must be able to make new proposals and to vote proposals from other participants. The proposals will be ordered by their popularity or by the date in which they were created. There will be a minimal number of votes for a proposal in order to be approved. This number will be set by the system administrators. </w:t>
+        <w:t>Citizens should be able to login into the system to check that they can participate once the notification letter has been received. In order to implement that feature, a simple web service will be created that has two parameters passed as a POST message: login name and password and returns the data available about the citizen if the information is correct or reports an error if it isn't. Both the call parameters and the return information will employ JSON format.</w:t>
       </w:r>
     </w:p>
     <w:p>
@@ -6035,20 +5933,48 @@
         <w:rPr>
           <w:lang w:val="en-GB" w:eastAsia="es-ES"/>
         </w:rPr>
-        <w:t>Proposals must allow comments from other users in order to discuss and improve them. The comments can be ordered by chronological order or by popularity. The comments can be also voted by the participants.</w:t>
+        <w:t>(</w:t>
+      </w:r>
+      <w:r>
+        <w:rPr>
+          <w:b/>
+          <w:bCs/>
+          <w:lang w:val="en-GB"/>
+        </w:rPr>
+        <w:t>Optional</w:t>
+      </w:r>
+      <w:r>
+        <w:rPr>
+          <w:lang w:val="en-GB" w:eastAsia="es-ES"/>
+        </w:rPr>
+        <w:t>) The web service can be extended to offer a simple HTML interface where a user can login and see his information in a human-friendly way.</w:t>
       </w:r>
     </w:p>
     <w:p>
       <w:pPr>
         <w:rPr>
-          <w:lang w:val="en-GB"/>
-        </w:rPr>
-      </w:pPr>
-      <w:r>
-        <w:rPr>
           <w:lang w:val="en-GB" w:eastAsia="es-ES"/>
         </w:rPr>
-        <w:t>The council will be able to configure the different options of the participation system. The council decides what categories are allowed for the proposals. It also has to determine how long proposals are active for voting and discuss about them. The council has to moderate the words they consider offensive or inappropriate in order to maintain an atmosphere of mutual respect between the participants. The council will be able to delete non-appropriate proposals.</w:t>
+      </w:pPr>
+      <w:r>
+        <w:rPr>
+          <w:lang w:val="en-GB" w:eastAsia="es-ES"/>
+        </w:rPr>
+        <w:t>(</w:t>
+      </w:r>
+      <w:r>
+        <w:rPr>
+          <w:b/>
+          <w:bCs/>
+          <w:lang w:val="en-GB"/>
+        </w:rPr>
+        <w:t>Optional</w:t>
+      </w:r>
+      <w:r>
+        <w:rPr>
+          <w:lang w:val="en-GB" w:eastAsia="es-ES"/>
+        </w:rPr>
+        <w:t>) Using HTTP content negotiation, the system could handle other formats as XML.</w:t>
       </w:r>
     </w:p>
     <w:p>
@@ -6061,7 +5987,21 @@
         <w:rPr>
           <w:lang w:val="en-GB"/>
         </w:rPr>
-        <w:t>When a proposal has overcome the required number of votes to be accepted, the administrators will receive a notification. A proposal that has passed the acceptance phase could be updated by the votes that result from the corresponding parliament.</w:t>
+        <w:t>(</w:t>
+      </w:r>
+      <w:r>
+        <w:rPr>
+          <w:b/>
+          <w:bCs/>
+          <w:lang w:val="en-GB"/>
+        </w:rPr>
+        <w:t>Optional</w:t>
+      </w:r>
+      <w:r>
+        <w:rPr>
+          <w:lang w:val="en-GB"/>
+        </w:rPr>
+        <w:t xml:space="preserve">) The service can be extended to enable the user to change his password. </w:t>
       </w:r>
     </w:p>
     <w:p>
@@ -6074,69 +6014,43 @@
         <w:rPr>
           <w:lang w:val="en-GB"/>
         </w:rPr>
-        <w:t>The proposals, the comments and the feedback they receive will be recorded in the application log that will be connected to a Kafka Stream.</w:t>
+        <w:t>(</w:t>
+      </w:r>
+      <w:r>
+        <w:rPr>
+          <w:b/>
+          <w:bCs/>
+          <w:lang w:val="en-GB"/>
+        </w:rPr>
+        <w:t>Optional</w:t>
+      </w:r>
+      <w:r>
+        <w:rPr>
+          <w:lang w:val="en-GB"/>
+        </w:rPr>
+        <w:t xml:space="preserve">) The service can be extended to handle security aspects </w:t>
       </w:r>
     </w:p>
     <w:p>
       <w:pPr>
         <w:rPr>
-          <w:lang w:val="en-GB" w:eastAsia="es-ES"/>
-        </w:rPr>
-      </w:pPr>
-      <w:r>
-        <w:rPr>
-          <w:lang w:val="en-GB" w:eastAsia="es-ES"/>
-        </w:rPr>
-        <w:t>(</w:t>
-      </w:r>
-      <w:r>
-        <w:rPr>
-          <w:b/>
-          <w:lang w:val="en-GB" w:eastAsia="es-ES"/>
-        </w:rPr>
-        <w:t>Optional</w:t>
-      </w:r>
-      <w:r>
-        <w:rPr>
-          <w:lang w:val="en-GB" w:eastAsia="es-ES"/>
-        </w:rPr>
-        <w:t xml:space="preserve">) The Council can </w:t>
-      </w:r>
-      <w:r>
-        <w:rPr>
-          <w:lang w:val="en-GB" w:eastAsia="es-ES"/>
-        </w:rPr>
-        <w:t>add or remove new offensive or inappropriate words at execution time.</w:t>
-      </w:r>
+          <w:lang w:val="en-GB"/>
+        </w:rPr>
+      </w:pPr>
     </w:p>
     <w:p>
       <w:pPr>
-        <w:rPr>
-          <w:lang w:val="en-GB" w:eastAsia="es-ES"/>
-        </w:rPr>
-      </w:pPr>
-    </w:p>
-    <w:p>
-      <w:pPr>
-        <w:rPr>
-          <w:lang w:val="en-GB" w:eastAsia="es-ES"/>
-        </w:rPr>
-      </w:pPr>
-    </w:p>
-    <w:p>
-      <w:pPr>
         <w:pStyle w:val="Ttulo2"/>
         <w:rPr>
           <w:lang w:val="en-GB"/>
         </w:rPr>
       </w:pPr>
-      <w:bookmarkStart w:id="24" w:name="_Toc482009022"/>
-      <w:r>
-        <w:rPr>
-          <w:lang w:val="en-GB"/>
-        </w:rPr>
-        <w:lastRenderedPageBreak/>
-        <w:t>Dashboard</w:t>
+      <w:bookmarkStart w:id="24" w:name="_Toc482112075"/>
+      <w:r>
+        <w:rPr>
+          <w:lang w:val="en-GB"/>
+        </w:rPr>
+        <w:t>Participation System</w:t>
       </w:r>
       <w:bookmarkEnd w:id="24"/>
     </w:p>
@@ -6146,6 +6060,141 @@
           <w:lang w:val="en-GB" w:eastAsia="es-ES"/>
         </w:rPr>
       </w:pPr>
+    </w:p>
+    <w:p>
+      <w:pPr>
+        <w:rPr>
+          <w:lang w:val="en-GB" w:eastAsia="es-ES"/>
+        </w:rPr>
+      </w:pPr>
+      <w:r>
+        <w:rPr>
+          <w:lang w:val="en-GB" w:eastAsia="es-ES"/>
+        </w:rPr>
+        <w:t xml:space="preserve">The participants must be able to make new proposals and to vote proposals from other participants. The proposals will be ordered by their popularity or by the date in which they were created. There will be a minimal number of votes for a proposal in order to be approved. This number will be set by the system administrators. </w:t>
+      </w:r>
+    </w:p>
+    <w:p>
+      <w:pPr>
+        <w:rPr>
+          <w:lang w:val="en-GB" w:eastAsia="es-ES"/>
+        </w:rPr>
+      </w:pPr>
+      <w:r>
+        <w:rPr>
+          <w:lang w:val="en-GB" w:eastAsia="es-ES"/>
+        </w:rPr>
+        <w:t>Proposals must allow comments from other users in order to discuss and improve them. The comments can be ordered by chronological order or by popularity. The comments can be also voted by the participants.</w:t>
+      </w:r>
+    </w:p>
+    <w:p>
+      <w:pPr>
+        <w:rPr>
+          <w:lang w:val="en-GB"/>
+        </w:rPr>
+      </w:pPr>
+      <w:r>
+        <w:rPr>
+          <w:lang w:val="en-GB" w:eastAsia="es-ES"/>
+        </w:rPr>
+        <w:t>The council will be able to configure the different options of the participation system. The council decides what categories are allowed for the proposals. It also has to determine how long proposals are active for voting and discuss about them. The council has to moderate the words they consider offensive or inappropriate in order to maintain an atmosphere of mutual respect between the participants. The council will be able to delete non-appropriate proposals.</w:t>
+      </w:r>
+    </w:p>
+    <w:p>
+      <w:pPr>
+        <w:rPr>
+          <w:lang w:val="en-GB"/>
+        </w:rPr>
+      </w:pPr>
+      <w:r>
+        <w:rPr>
+          <w:lang w:val="en-GB"/>
+        </w:rPr>
+        <w:t>When a proposal has overcome the required number of votes to be accepted, the administrators will receive a notification. A proposal that has passed the acceptance phase could be updated by the votes that result from the corresponding parliament.</w:t>
+      </w:r>
+    </w:p>
+    <w:p>
+      <w:pPr>
+        <w:rPr>
+          <w:lang w:val="en-GB"/>
+        </w:rPr>
+      </w:pPr>
+      <w:r>
+        <w:rPr>
+          <w:lang w:val="en-GB"/>
+        </w:rPr>
+        <w:t>The proposals, the comments and the feedback they receive will be recorded in the application log that will be connected to a Kafka Stream.</w:t>
+      </w:r>
+    </w:p>
+    <w:p>
+      <w:pPr>
+        <w:rPr>
+          <w:lang w:val="en-GB" w:eastAsia="es-ES"/>
+        </w:rPr>
+      </w:pPr>
+      <w:r>
+        <w:rPr>
+          <w:lang w:val="en-GB" w:eastAsia="es-ES"/>
+        </w:rPr>
+        <w:t>(</w:t>
+      </w:r>
+      <w:r>
+        <w:rPr>
+          <w:b/>
+          <w:lang w:val="en-GB" w:eastAsia="es-ES"/>
+        </w:rPr>
+        <w:t>Optional</w:t>
+      </w:r>
+      <w:r>
+        <w:rPr>
+          <w:lang w:val="en-GB" w:eastAsia="es-ES"/>
+        </w:rPr>
+        <w:t xml:space="preserve">) The Council can </w:t>
+      </w:r>
+      <w:r>
+        <w:rPr>
+          <w:lang w:val="en-GB" w:eastAsia="es-ES"/>
+        </w:rPr>
+        <w:t>add or remove new offensive or inappropriate words at execution time.</w:t>
+      </w:r>
+    </w:p>
+    <w:p>
+      <w:pPr>
+        <w:rPr>
+          <w:lang w:val="en-GB" w:eastAsia="es-ES"/>
+        </w:rPr>
+      </w:pPr>
+    </w:p>
+    <w:p>
+      <w:pPr>
+        <w:rPr>
+          <w:lang w:val="en-GB" w:eastAsia="es-ES"/>
+        </w:rPr>
+      </w:pPr>
+    </w:p>
+    <w:p>
+      <w:pPr>
+        <w:pStyle w:val="Ttulo2"/>
+        <w:rPr>
+          <w:lang w:val="en-GB"/>
+        </w:rPr>
+      </w:pPr>
+      <w:bookmarkStart w:id="25" w:name="_Toc482112076"/>
+      <w:r>
+        <w:rPr>
+          <w:lang w:val="en-GB"/>
+        </w:rPr>
+        <w:lastRenderedPageBreak/>
+        <w:t>Dashboard</w:t>
+      </w:r>
+      <w:bookmarkEnd w:id="25"/>
+    </w:p>
+    <w:p>
+      <w:pPr>
+        <w:rPr>
+          <w:lang w:val="en-GB" w:eastAsia="es-ES"/>
+        </w:rPr>
+      </w:pPr>
       <w:r>
         <w:rPr>
           <w:lang w:val="en-GB" w:eastAsia="es-ES"/>
@@ -6273,11 +6322,11 @@
           <w:lang w:val="en-GB"/>
         </w:rPr>
       </w:pPr>
-      <w:bookmarkStart w:id="25" w:name="_Toc472933768"/>
-      <w:bookmarkStart w:id="26" w:name="_Toc472933884"/>
-      <w:bookmarkStart w:id="27" w:name="_Toc472935135"/>
-      <w:bookmarkStart w:id="28" w:name="_Toc442041821"/>
-      <w:bookmarkStart w:id="29" w:name="_Toc482009023"/>
+      <w:bookmarkStart w:id="26" w:name="_Toc472933768"/>
+      <w:bookmarkStart w:id="27" w:name="_Toc472933884"/>
+      <w:bookmarkStart w:id="28" w:name="_Toc472935135"/>
+      <w:bookmarkStart w:id="29" w:name="_Toc442041821"/>
+      <w:bookmarkStart w:id="30" w:name="_Toc482112077"/>
       <w:r>
         <w:rPr>
           <w:lang w:val="en-GB"/>
@@ -6285,11 +6334,11 @@
         <w:lastRenderedPageBreak/>
         <w:t>Methodology</w:t>
       </w:r>
-      <w:bookmarkEnd w:id="25"/>
       <w:bookmarkEnd w:id="26"/>
       <w:bookmarkEnd w:id="27"/>
       <w:bookmarkEnd w:id="28"/>
       <w:bookmarkEnd w:id="29"/>
+      <w:bookmarkEnd w:id="30"/>
     </w:p>
     <w:p>
       <w:pPr>
@@ -6526,11 +6575,11 @@
           <w:lang w:val="en-GB"/>
         </w:rPr>
       </w:pPr>
-      <w:bookmarkStart w:id="30" w:name="_Toc472933769"/>
-      <w:bookmarkStart w:id="31" w:name="_Toc472933885"/>
-      <w:bookmarkStart w:id="32" w:name="_Toc472935136"/>
-      <w:bookmarkStart w:id="33" w:name="_Toc442041822"/>
-      <w:bookmarkStart w:id="34" w:name="_Toc482009024"/>
+      <w:bookmarkStart w:id="31" w:name="_Toc472933769"/>
+      <w:bookmarkStart w:id="32" w:name="_Toc472933885"/>
+      <w:bookmarkStart w:id="33" w:name="_Toc472935136"/>
+      <w:bookmarkStart w:id="34" w:name="_Toc442041822"/>
+      <w:bookmarkStart w:id="35" w:name="_Toc482112078"/>
       <w:r>
         <w:rPr>
           <w:lang w:val="en-GB"/>
@@ -6538,11 +6587,11 @@
         <w:lastRenderedPageBreak/>
         <w:t>Stakeholders</w:t>
       </w:r>
-      <w:bookmarkEnd w:id="30"/>
       <w:bookmarkEnd w:id="31"/>
       <w:bookmarkEnd w:id="32"/>
       <w:bookmarkEnd w:id="33"/>
       <w:bookmarkEnd w:id="34"/>
+      <w:bookmarkEnd w:id="35"/>
     </w:p>
     <w:p>
       <w:pPr>
@@ -7504,22 +7553,22 @@
           <w:lang w:val="en-GB"/>
         </w:rPr>
       </w:pPr>
-      <w:bookmarkStart w:id="35" w:name="_Toc472933770"/>
-      <w:bookmarkStart w:id="36" w:name="_Toc472933886"/>
-      <w:bookmarkStart w:id="37" w:name="_Toc472935137"/>
-      <w:bookmarkStart w:id="38" w:name="_Toc442041823"/>
-      <w:bookmarkStart w:id="39" w:name="_Toc482009025"/>
+      <w:bookmarkStart w:id="36" w:name="_Toc472933770"/>
+      <w:bookmarkStart w:id="37" w:name="_Toc472933886"/>
+      <w:bookmarkStart w:id="38" w:name="_Toc472935137"/>
+      <w:bookmarkStart w:id="39" w:name="_Toc442041823"/>
+      <w:bookmarkStart w:id="40" w:name="_Toc482112079"/>
       <w:r>
         <w:rPr>
           <w:lang w:val="en-GB"/>
         </w:rPr>
         <w:t>Students that develop the assignment</w:t>
       </w:r>
-      <w:bookmarkEnd w:id="35"/>
       <w:bookmarkEnd w:id="36"/>
       <w:bookmarkEnd w:id="37"/>
       <w:bookmarkEnd w:id="38"/>
       <w:bookmarkEnd w:id="39"/>
+      <w:bookmarkEnd w:id="40"/>
     </w:p>
     <w:p>
       <w:pPr>
@@ -7625,22 +7674,22 @@
           <w:lang w:val="en-GB"/>
         </w:rPr>
       </w:pPr>
-      <w:bookmarkStart w:id="40" w:name="_Toc472933771"/>
-      <w:bookmarkStart w:id="41" w:name="_Toc472933887"/>
-      <w:bookmarkStart w:id="42" w:name="_Toc472935138"/>
-      <w:bookmarkStart w:id="43" w:name="_Toc442041824"/>
-      <w:bookmarkStart w:id="44" w:name="_Toc482009026"/>
+      <w:bookmarkStart w:id="41" w:name="_Toc472933771"/>
+      <w:bookmarkStart w:id="42" w:name="_Toc472933887"/>
+      <w:bookmarkStart w:id="43" w:name="_Toc472935138"/>
+      <w:bookmarkStart w:id="44" w:name="_Toc442041824"/>
+      <w:bookmarkStart w:id="45" w:name="_Toc482112080"/>
       <w:r>
         <w:rPr>
           <w:lang w:val="en-GB"/>
         </w:rPr>
         <w:t>System administrator</w:t>
       </w:r>
-      <w:bookmarkEnd w:id="40"/>
       <w:bookmarkEnd w:id="41"/>
       <w:bookmarkEnd w:id="42"/>
       <w:bookmarkEnd w:id="43"/>
       <w:bookmarkEnd w:id="44"/>
+      <w:bookmarkEnd w:id="45"/>
     </w:p>
     <w:p>
       <w:pPr>
@@ -7747,18 +7796,18 @@
           <w:lang w:val="en-GB"/>
         </w:rPr>
       </w:pPr>
-      <w:bookmarkStart w:id="45" w:name="_Toc472933888"/>
-      <w:bookmarkStart w:id="46" w:name="_Toc472935139"/>
-      <w:bookmarkStart w:id="47" w:name="_Toc482009027"/>
+      <w:bookmarkStart w:id="46" w:name="_Toc472933888"/>
+      <w:bookmarkStart w:id="47" w:name="_Toc472935139"/>
+      <w:bookmarkStart w:id="48" w:name="_Toc482112081"/>
       <w:r>
         <w:rPr>
           <w:lang w:val="en-GB"/>
         </w:rPr>
         <w:t>Citizens</w:t>
       </w:r>
-      <w:bookmarkEnd w:id="45"/>
       <w:bookmarkEnd w:id="46"/>
       <w:bookmarkEnd w:id="47"/>
+      <w:bookmarkEnd w:id="48"/>
     </w:p>
     <w:p>
       <w:pPr>
@@ -7914,10 +7963,10 @@
           <w:lang w:val="en-GB"/>
         </w:rPr>
       </w:pPr>
-      <w:bookmarkStart w:id="48" w:name="_Toc472933773"/>
-      <w:bookmarkStart w:id="49" w:name="_Toc472933889"/>
-      <w:bookmarkStart w:id="50" w:name="_Toc472935140"/>
-      <w:bookmarkStart w:id="51" w:name="_Toc482009028"/>
+      <w:bookmarkStart w:id="49" w:name="_Toc472933773"/>
+      <w:bookmarkStart w:id="50" w:name="_Toc472933889"/>
+      <w:bookmarkStart w:id="51" w:name="_Toc472935140"/>
+      <w:bookmarkStart w:id="52" w:name="_Toc482112082"/>
       <w:r>
         <w:rPr>
           <w:lang w:val="en-GB"/>
@@ -7943,10 +7992,10 @@
         </w:rPr>
         <w:t>ystem</w:t>
       </w:r>
-      <w:bookmarkEnd w:id="48"/>
       <w:bookmarkEnd w:id="49"/>
       <w:bookmarkEnd w:id="50"/>
       <w:bookmarkEnd w:id="51"/>
+      <w:bookmarkEnd w:id="52"/>
     </w:p>
     <w:p>
       <w:pPr>
@@ -8022,22 +8071,22 @@
           <w:lang w:val="en-GB"/>
         </w:rPr>
       </w:pPr>
-      <w:bookmarkStart w:id="52" w:name="_Toc472933774"/>
-      <w:bookmarkStart w:id="53" w:name="_Toc472933890"/>
-      <w:bookmarkStart w:id="54" w:name="_Toc472935141"/>
-      <w:bookmarkStart w:id="55" w:name="_Toc442041827"/>
-      <w:bookmarkStart w:id="56" w:name="_Toc482009029"/>
+      <w:bookmarkStart w:id="53" w:name="_Toc472933774"/>
+      <w:bookmarkStart w:id="54" w:name="_Toc472933890"/>
+      <w:bookmarkStart w:id="55" w:name="_Toc472935141"/>
+      <w:bookmarkStart w:id="56" w:name="_Toc442041827"/>
+      <w:bookmarkStart w:id="57" w:name="_Toc482112083"/>
       <w:r>
         <w:rPr>
           <w:lang w:val="en-GB"/>
         </w:rPr>
         <w:t>Course teachers</w:t>
       </w:r>
-      <w:bookmarkEnd w:id="52"/>
       <w:bookmarkEnd w:id="53"/>
       <w:bookmarkEnd w:id="54"/>
       <w:bookmarkEnd w:id="55"/>
       <w:bookmarkEnd w:id="56"/>
+      <w:bookmarkEnd w:id="57"/>
     </w:p>
     <w:p>
       <w:pPr>
@@ -8113,18 +8162,18 @@
           <w:lang w:val="en-GB"/>
         </w:rPr>
       </w:pPr>
-      <w:bookmarkStart w:id="57" w:name="_Toc482009030"/>
       <w:bookmarkStart w:id="58" w:name="_Toc472933775"/>
       <w:bookmarkStart w:id="59" w:name="_Toc472933891"/>
       <w:bookmarkStart w:id="60" w:name="_Toc472935142"/>
       <w:bookmarkStart w:id="61" w:name="_Toc442041828"/>
+      <w:bookmarkStart w:id="62" w:name="_Toc482112084"/>
       <w:r>
         <w:rPr>
           <w:lang w:val="en-GB"/>
         </w:rPr>
         <w:t>City council</w:t>
       </w:r>
-      <w:bookmarkEnd w:id="57"/>
+      <w:bookmarkEnd w:id="62"/>
     </w:p>
     <w:p>
       <w:pPr>
@@ -8337,14 +8386,14 @@
           <w:lang w:val="en-GB"/>
         </w:rPr>
       </w:pPr>
-      <w:bookmarkStart w:id="62" w:name="_Toc482009031"/>
+      <w:bookmarkStart w:id="63" w:name="_Toc482112085"/>
       <w:r>
         <w:rPr>
           <w:lang w:val="en-GB"/>
         </w:rPr>
         <w:t>Other student developer group</w:t>
       </w:r>
-      <w:bookmarkEnd w:id="62"/>
+      <w:bookmarkEnd w:id="63"/>
     </w:p>
     <w:p>
       <w:pPr>
@@ -8402,7 +8451,7 @@
           <w:lang w:val="en-GB"/>
         </w:rPr>
       </w:pPr>
-      <w:bookmarkStart w:id="63" w:name="_Toc482009032"/>
+      <w:bookmarkStart w:id="64" w:name="_Toc482112086"/>
       <w:r>
         <w:rPr>
           <w:lang w:val="en-GB"/>
@@ -8414,7 +8463,7 @@
       <w:bookmarkEnd w:id="59"/>
       <w:bookmarkEnd w:id="60"/>
       <w:bookmarkEnd w:id="61"/>
-      <w:bookmarkEnd w:id="63"/>
+      <w:bookmarkEnd w:id="64"/>
       <w:r>
         <w:fldChar w:fldCharType="begin"/>
       </w:r>
@@ -9177,27 +9226,37 @@
     </w:p>
     <w:p>
       <w:pPr>
+        <w:rPr>
+          <w:i/>
+          <w:iCs/>
+          <w:lang w:val="en-GB"/>
+        </w:rPr>
+      </w:pPr>
+    </w:p>
+    <w:p>
+      <w:pPr>
         <w:pStyle w:val="Ttulo2"/>
         <w:rPr>
           <w:lang w:val="en-GB"/>
         </w:rPr>
       </w:pPr>
-      <w:bookmarkStart w:id="64" w:name="_Toc472933776"/>
-      <w:bookmarkStart w:id="65" w:name="_Toc472933892"/>
-      <w:bookmarkStart w:id="66" w:name="_Toc472935143"/>
-      <w:bookmarkStart w:id="67" w:name="_Toc442041829"/>
-      <w:bookmarkStart w:id="68" w:name="_Toc482009033"/>
-      <w:r>
-        <w:rPr>
-          <w:lang w:val="en-GB"/>
-        </w:rPr>
+      <w:bookmarkStart w:id="65" w:name="_Toc472933776"/>
+      <w:bookmarkStart w:id="66" w:name="_Toc472933892"/>
+      <w:bookmarkStart w:id="67" w:name="_Toc472935143"/>
+      <w:bookmarkStart w:id="68" w:name="_Toc442041829"/>
+      <w:bookmarkStart w:id="69" w:name="_Toc482112087"/>
+      <w:r>
+        <w:rPr>
+          <w:lang w:val="en-GB"/>
+        </w:rPr>
+        <w:lastRenderedPageBreak/>
         <w:t>List of Quality Attributes</w:t>
       </w:r>
-      <w:bookmarkEnd w:id="64"/>
       <w:bookmarkEnd w:id="65"/>
       <w:bookmarkEnd w:id="66"/>
       <w:bookmarkEnd w:id="67"/>
       <w:bookmarkEnd w:id="68"/>
+      <w:bookmarkEnd w:id="69"/>
     </w:p>
     <w:p>
       <w:pPr>
@@ -9274,7 +9333,6 @@
                 <w:szCs w:val="18"/>
                 <w:lang w:val="en-GB"/>
               </w:rPr>
-              <w:lastRenderedPageBreak/>
               <w:t>Code</w:t>
             </w:r>
           </w:p>
@@ -12014,6 +12072,7 @@
                 <w:szCs w:val="18"/>
                 <w:lang w:val="en-GB"/>
               </w:rPr>
+              <w:lastRenderedPageBreak/>
               <w:t>AT017</w:t>
             </w:r>
           </w:p>
@@ -12158,7 +12217,6 @@
                 <w:szCs w:val="18"/>
                 <w:lang w:val="en-GB"/>
               </w:rPr>
-              <w:lastRenderedPageBreak/>
               <w:t>AT018</w:t>
             </w:r>
           </w:p>
@@ -13173,22 +13231,22 @@
           <w:lang w:val="en-GB"/>
         </w:rPr>
       </w:pPr>
-      <w:bookmarkStart w:id="69" w:name="_Toc472933777"/>
-      <w:bookmarkStart w:id="70" w:name="_Toc472933893"/>
-      <w:bookmarkStart w:id="71" w:name="_Toc472935144"/>
-      <w:bookmarkStart w:id="72" w:name="_Toc442041830"/>
-      <w:bookmarkStart w:id="73" w:name="_Toc482009034"/>
+      <w:bookmarkStart w:id="70" w:name="_Toc472933777"/>
+      <w:bookmarkStart w:id="71" w:name="_Toc472933893"/>
+      <w:bookmarkStart w:id="72" w:name="_Toc472935144"/>
+      <w:bookmarkStart w:id="73" w:name="_Toc442041830"/>
+      <w:bookmarkStart w:id="74" w:name="_Toc482112088"/>
       <w:r>
         <w:rPr>
           <w:lang w:val="en-GB"/>
         </w:rPr>
         <w:t>Quality Attributes and stakeholders</w:t>
       </w:r>
-      <w:bookmarkEnd w:id="69"/>
       <w:bookmarkEnd w:id="70"/>
       <w:bookmarkEnd w:id="71"/>
       <w:bookmarkEnd w:id="72"/>
       <w:bookmarkEnd w:id="73"/>
+      <w:bookmarkEnd w:id="74"/>
       <w:r>
         <w:fldChar w:fldCharType="begin"/>
       </w:r>
@@ -17714,7 +17772,6 @@
                 <w:szCs w:val="18"/>
                 <w:lang w:val="en-GB"/>
               </w:rPr>
-              <w:lastRenderedPageBreak/>
               <w:t>AT017</w:t>
             </w:r>
           </w:p>
@@ -17950,6 +18007,7 @@
                 <w:szCs w:val="18"/>
                 <w:lang w:val="en-GB"/>
               </w:rPr>
+              <w:lastRenderedPageBreak/>
               <w:t>AT018</w:t>
             </w:r>
           </w:p>
@@ -19484,11 +19542,11 @@
           <w:lang w:val="en-GB"/>
         </w:rPr>
       </w:pPr>
-      <w:bookmarkStart w:id="74" w:name="_Toc472933778"/>
-      <w:bookmarkStart w:id="75" w:name="_Toc472933894"/>
-      <w:bookmarkStart w:id="76" w:name="_Toc472935145"/>
-      <w:bookmarkStart w:id="77" w:name="_Toc442041831"/>
-      <w:bookmarkStart w:id="78" w:name="_Toc482009035"/>
+      <w:bookmarkStart w:id="75" w:name="_Toc472933778"/>
+      <w:bookmarkStart w:id="76" w:name="_Toc472933894"/>
+      <w:bookmarkStart w:id="77" w:name="_Toc472935145"/>
+      <w:bookmarkStart w:id="78" w:name="_Toc442041831"/>
+      <w:bookmarkStart w:id="79" w:name="_Toc482112089"/>
       <w:r>
         <w:rPr>
           <w:lang w:val="en-GB"/>
@@ -19496,11 +19554,11 @@
         <w:lastRenderedPageBreak/>
         <w:t>Architecture Constraints</w:t>
       </w:r>
-      <w:bookmarkEnd w:id="74"/>
       <w:bookmarkEnd w:id="75"/>
       <w:bookmarkEnd w:id="76"/>
       <w:bookmarkEnd w:id="77"/>
       <w:bookmarkEnd w:id="78"/>
+      <w:bookmarkEnd w:id="79"/>
     </w:p>
     <w:p>
       <w:pPr>
@@ -19509,22 +19567,22 @@
           <w:lang w:val="en-GB"/>
         </w:rPr>
       </w:pPr>
-      <w:bookmarkStart w:id="79" w:name="_Toc472933779"/>
-      <w:bookmarkStart w:id="80" w:name="_Toc472933895"/>
-      <w:bookmarkStart w:id="81" w:name="_Toc472935146"/>
-      <w:bookmarkStart w:id="82" w:name="_Toc442041832"/>
-      <w:bookmarkStart w:id="83" w:name="_Toc482009036"/>
+      <w:bookmarkStart w:id="80" w:name="_Toc472933779"/>
+      <w:bookmarkStart w:id="81" w:name="_Toc472933895"/>
+      <w:bookmarkStart w:id="82" w:name="_Toc472935146"/>
+      <w:bookmarkStart w:id="83" w:name="_Toc442041832"/>
+      <w:bookmarkStart w:id="84" w:name="_Toc482112090"/>
       <w:r>
         <w:rPr>
           <w:lang w:val="en-GB"/>
         </w:rPr>
         <w:t>Technical constraints</w:t>
       </w:r>
-      <w:bookmarkEnd w:id="79"/>
       <w:bookmarkEnd w:id="80"/>
       <w:bookmarkEnd w:id="81"/>
       <w:bookmarkEnd w:id="82"/>
       <w:bookmarkEnd w:id="83"/>
+      <w:bookmarkEnd w:id="84"/>
     </w:p>
     <w:p>
       <w:pPr>
@@ -20713,22 +20771,22 @@
           <w:lang w:val="en-GB"/>
         </w:rPr>
       </w:pPr>
-      <w:bookmarkStart w:id="84" w:name="_Toc472933780"/>
-      <w:bookmarkStart w:id="85" w:name="_Toc472933896"/>
-      <w:bookmarkStart w:id="86" w:name="_Toc472935147"/>
-      <w:bookmarkStart w:id="87" w:name="_Toc442041833"/>
-      <w:bookmarkStart w:id="88" w:name="_Toc482009037"/>
+      <w:bookmarkStart w:id="85" w:name="_Toc472933780"/>
+      <w:bookmarkStart w:id="86" w:name="_Toc472933896"/>
+      <w:bookmarkStart w:id="87" w:name="_Toc472935147"/>
+      <w:bookmarkStart w:id="88" w:name="_Toc442041833"/>
+      <w:bookmarkStart w:id="89" w:name="_Toc482112091"/>
       <w:r>
         <w:rPr>
           <w:lang w:val="en-GB"/>
         </w:rPr>
         <w:t>Organizational Constraints</w:t>
       </w:r>
-      <w:bookmarkEnd w:id="84"/>
       <w:bookmarkEnd w:id="85"/>
       <w:bookmarkEnd w:id="86"/>
       <w:bookmarkEnd w:id="87"/>
       <w:bookmarkEnd w:id="88"/>
+      <w:bookmarkEnd w:id="89"/>
     </w:p>
     <w:tbl>
       <w:tblPr>
@@ -21437,11 +21495,11 @@
           <w:lang w:val="en-GB"/>
         </w:rPr>
       </w:pPr>
-      <w:bookmarkStart w:id="89" w:name="_Toc472933781"/>
-      <w:bookmarkStart w:id="90" w:name="_Toc472933897"/>
-      <w:bookmarkStart w:id="91" w:name="_Toc472935148"/>
-      <w:bookmarkStart w:id="92" w:name="_Toc442041834"/>
-      <w:bookmarkStart w:id="93" w:name="_Toc482009038"/>
+      <w:bookmarkStart w:id="90" w:name="_Toc472933781"/>
+      <w:bookmarkStart w:id="91" w:name="_Toc472933897"/>
+      <w:bookmarkStart w:id="92" w:name="_Toc472935148"/>
+      <w:bookmarkStart w:id="93" w:name="_Toc442041834"/>
+      <w:bookmarkStart w:id="94" w:name="_Toc482112092"/>
       <w:r>
         <w:rPr>
           <w:lang w:val="en-GB"/>
@@ -21449,11 +21507,11 @@
         <w:lastRenderedPageBreak/>
         <w:t>System scope and context</w:t>
       </w:r>
-      <w:bookmarkEnd w:id="89"/>
       <w:bookmarkEnd w:id="90"/>
       <w:bookmarkEnd w:id="91"/>
       <w:bookmarkEnd w:id="92"/>
       <w:bookmarkEnd w:id="93"/>
+      <w:bookmarkEnd w:id="94"/>
     </w:p>
     <w:p>
       <w:pPr>
@@ -22077,19 +22135,7 @@
         <w:rPr>
           <w:lang w:val="en-GB"/>
         </w:rPr>
-        <w:t xml:space="preserve"> </w:t>
-      </w:r>
-      <w:r>
-        <w:rPr>
-          <w:lang w:val="en-GB"/>
-        </w:rPr>
-        <w:t xml:space="preserve">Dashboard </w:t>
-      </w:r>
-      <w:r>
-        <w:rPr>
-          <w:lang w:val="en-GB"/>
-        </w:rPr>
-        <w:t>BPMN Diagram</w:t>
+        <w:t xml:space="preserve"> Dashboard BPMN Diagram</w:t>
       </w:r>
     </w:p>
     <w:p>
@@ -22107,11 +22153,11 @@
           <w:lang w:val="en-GB"/>
         </w:rPr>
       </w:pPr>
-      <w:bookmarkStart w:id="94" w:name="_Toc472933782"/>
-      <w:bookmarkStart w:id="95" w:name="_Toc472933898"/>
-      <w:bookmarkStart w:id="96" w:name="_Toc472935149"/>
-      <w:bookmarkStart w:id="97" w:name="_Toc442041835"/>
-      <w:bookmarkStart w:id="98" w:name="_Toc482009039"/>
+      <w:bookmarkStart w:id="95" w:name="_Toc472933782"/>
+      <w:bookmarkStart w:id="96" w:name="_Toc472933898"/>
+      <w:bookmarkStart w:id="97" w:name="_Toc472935149"/>
+      <w:bookmarkStart w:id="98" w:name="_Toc442041835"/>
+      <w:bookmarkStart w:id="99" w:name="_Toc482112093"/>
       <w:r>
         <w:rPr>
           <w:lang w:val="en-GB"/>
@@ -22119,11 +22165,11 @@
         <w:lastRenderedPageBreak/>
         <w:t>Quality Scenarios</w:t>
       </w:r>
-      <w:bookmarkEnd w:id="94"/>
       <w:bookmarkEnd w:id="95"/>
       <w:bookmarkEnd w:id="96"/>
       <w:bookmarkEnd w:id="97"/>
       <w:bookmarkEnd w:id="98"/>
+      <w:bookmarkEnd w:id="99"/>
     </w:p>
     <w:p>
       <w:pPr>
@@ -22350,14 +22396,12 @@
               </w:rPr>
               <w:instrText>“</w:instrText>
             </w:r>
-            <w:proofErr w:type="spellStart"/>
             <w:r>
               <w:rPr>
                 <w:lang w:val="en-GB"/>
               </w:rPr>
               <w:instrText>Artefacto</w:instrText>
             </w:r>
-            <w:proofErr w:type="spellEnd"/>
             <w:r>
               <w:rPr>
                 <w:lang w:val="en-GB"/>
@@ -27843,11 +27887,11 @@
           <w:lang w:val="en-GB"/>
         </w:rPr>
       </w:pPr>
-      <w:bookmarkStart w:id="99" w:name="_Toc472933783"/>
-      <w:bookmarkStart w:id="100" w:name="_Toc472933899"/>
-      <w:bookmarkStart w:id="101" w:name="_Toc472935150"/>
-      <w:bookmarkStart w:id="102" w:name="_Toc442041836"/>
-      <w:bookmarkStart w:id="103" w:name="_Toc482009040"/>
+      <w:bookmarkStart w:id="100" w:name="_Toc472933783"/>
+      <w:bookmarkStart w:id="101" w:name="_Toc472933899"/>
+      <w:bookmarkStart w:id="102" w:name="_Toc472935150"/>
+      <w:bookmarkStart w:id="103" w:name="_Toc442041836"/>
+      <w:bookmarkStart w:id="104" w:name="_Toc482112094"/>
       <w:r>
         <w:rPr>
           <w:lang w:val="en-GB"/>
@@ -27855,11 +27899,11 @@
         <w:lastRenderedPageBreak/>
         <w:t>Views</w:t>
       </w:r>
-      <w:bookmarkEnd w:id="99"/>
       <w:bookmarkEnd w:id="100"/>
       <w:bookmarkEnd w:id="101"/>
       <w:bookmarkEnd w:id="102"/>
       <w:bookmarkEnd w:id="103"/>
+      <w:bookmarkEnd w:id="104"/>
     </w:p>
     <w:p>
       <w:pPr>
@@ -28678,12 +28722,12 @@
           <w:lang w:val="en-GB"/>
         </w:rPr>
       </w:pPr>
-      <w:bookmarkStart w:id="104" w:name="_Ref441917715"/>
-      <w:bookmarkStart w:id="105" w:name="_Toc472933784"/>
-      <w:bookmarkStart w:id="106" w:name="_Toc472933900"/>
-      <w:bookmarkStart w:id="107" w:name="_Toc472935151"/>
-      <w:bookmarkStart w:id="108" w:name="_Toc442041837"/>
-      <w:bookmarkStart w:id="109" w:name="_Toc482009041"/>
+      <w:bookmarkStart w:id="105" w:name="_Ref441917715"/>
+      <w:bookmarkStart w:id="106" w:name="_Toc472933784"/>
+      <w:bookmarkStart w:id="107" w:name="_Toc472933900"/>
+      <w:bookmarkStart w:id="108" w:name="_Toc472935151"/>
+      <w:bookmarkStart w:id="109" w:name="_Toc442041837"/>
+      <w:bookmarkStart w:id="110" w:name="_Toc482112095"/>
       <w:r>
         <w:rPr>
           <w:lang w:val="en-GB"/>
@@ -28691,12 +28735,12 @@
         <w:lastRenderedPageBreak/>
         <w:t>Context</w:t>
       </w:r>
-      <w:bookmarkEnd w:id="104"/>
       <w:bookmarkEnd w:id="105"/>
       <w:bookmarkEnd w:id="106"/>
       <w:bookmarkEnd w:id="107"/>
       <w:bookmarkEnd w:id="108"/>
       <w:bookmarkEnd w:id="109"/>
+      <w:bookmarkEnd w:id="110"/>
       <w:r>
         <w:fldChar w:fldCharType="begin"/>
       </w:r>
@@ -28745,11 +28789,11 @@
           <w:lang w:val="en-GB"/>
         </w:rPr>
       </w:pPr>
-      <w:bookmarkStart w:id="110" w:name="_Toc472933785"/>
-      <w:bookmarkStart w:id="111" w:name="_Toc472933901"/>
-      <w:bookmarkStart w:id="112" w:name="_Toc472935152"/>
-      <w:bookmarkStart w:id="113" w:name="_Toc442041838"/>
-      <w:bookmarkStart w:id="114" w:name="_Toc482009042"/>
+      <w:bookmarkStart w:id="111" w:name="_Toc472933785"/>
+      <w:bookmarkStart w:id="112" w:name="_Toc472933901"/>
+      <w:bookmarkStart w:id="113" w:name="_Toc472935152"/>
+      <w:bookmarkStart w:id="114" w:name="_Toc442041838"/>
+      <w:bookmarkStart w:id="115" w:name="_Toc482112096"/>
       <w:r>
         <w:rPr>
           <w:lang w:val="en-GB"/>
@@ -28762,11 +28806,11 @@
         </w:rPr>
         <w:t>overview</w:t>
       </w:r>
-      <w:bookmarkEnd w:id="110"/>
       <w:bookmarkEnd w:id="111"/>
       <w:bookmarkEnd w:id="112"/>
       <w:bookmarkEnd w:id="113"/>
       <w:bookmarkEnd w:id="114"/>
+      <w:bookmarkEnd w:id="115"/>
       <w:r>
         <w:fldChar w:fldCharType="begin"/>
       </w:r>
@@ -28833,6 +28877,9 @@
         <w:t xml:space="preserve"> </w:t>
       </w:r>
       <w:r>
+        <w:rPr>
+          <w:lang w:val="en-GB"/>
+        </w:rPr>
         <w:t>6</w:t>
       </w:r>
       <w:r>
@@ -28875,11 +28922,11 @@
           <w:lang w:val="en-GB"/>
         </w:rPr>
       </w:pPr>
-      <w:bookmarkStart w:id="115" w:name="_Toc472933786"/>
-      <w:bookmarkStart w:id="116" w:name="_Toc472933902"/>
-      <w:bookmarkStart w:id="117" w:name="_Toc472935153"/>
-      <w:bookmarkStart w:id="118" w:name="_Toc442041839"/>
-      <w:bookmarkStart w:id="119" w:name="_Toc482009043"/>
+      <w:bookmarkStart w:id="116" w:name="_Toc472933786"/>
+      <w:bookmarkStart w:id="117" w:name="_Toc472933902"/>
+      <w:bookmarkStart w:id="118" w:name="_Toc472935153"/>
+      <w:bookmarkStart w:id="119" w:name="_Toc442041839"/>
+      <w:bookmarkStart w:id="120" w:name="_Toc482112097"/>
       <w:r>
         <w:rPr>
           <w:lang w:val="en-GB"/>
@@ -28887,11 +28934,11 @@
         <w:lastRenderedPageBreak/>
         <w:t>Elements Catalogue</w:t>
       </w:r>
-      <w:bookmarkEnd w:id="115"/>
       <w:bookmarkEnd w:id="116"/>
       <w:bookmarkEnd w:id="117"/>
       <w:bookmarkEnd w:id="118"/>
       <w:bookmarkEnd w:id="119"/>
+      <w:bookmarkEnd w:id="120"/>
     </w:p>
     <w:p>
       <w:pPr>
@@ -32157,7 +32204,7 @@
         <w:rPr>
           <w:lang w:val="en-GB"/>
         </w:rPr>
-        <w:t>9.2.2.3.4</w:t>
+        <w:t>0</w:t>
       </w:r>
       <w:r>
         <w:fldChar w:fldCharType="end"/>
@@ -32326,7 +32373,7 @@
           <w:lang w:val="en-GB"/>
         </w:rPr>
       </w:pPr>
-      <w:bookmarkStart w:id="120" w:name="_Ref441917549"/>
+      <w:bookmarkStart w:id="121" w:name="_Ref441917549"/>
       <w:proofErr w:type="spellStart"/>
       <w:r>
         <w:rPr>
@@ -32334,7 +32381,7 @@
         </w:rPr>
         <w:t>DataBase</w:t>
       </w:r>
-      <w:bookmarkEnd w:id="120"/>
+      <w:bookmarkEnd w:id="121"/>
       <w:proofErr w:type="spellEnd"/>
     </w:p>
     <w:p>
@@ -32371,14 +32418,14 @@
           <w:lang w:val="en-GB"/>
         </w:rPr>
       </w:pPr>
-      <w:bookmarkStart w:id="121" w:name="_Toc482009044"/>
+      <w:bookmarkStart w:id="122" w:name="_Toc482112098"/>
       <w:r>
         <w:rPr>
           <w:lang w:val="en-GB"/>
         </w:rPr>
         <w:t>Citizens List</w:t>
       </w:r>
-      <w:bookmarkEnd w:id="121"/>
+      <w:bookmarkEnd w:id="122"/>
       <w:r>
         <w:fldChar w:fldCharType="begin"/>
       </w:r>
@@ -32402,22 +32449,22 @@
           <w:lang w:val="en-GB"/>
         </w:rPr>
       </w:pPr>
-      <w:bookmarkStart w:id="122" w:name="_Toc472933788"/>
-      <w:bookmarkStart w:id="123" w:name="_Toc472933904"/>
-      <w:bookmarkStart w:id="124" w:name="_Toc472935155"/>
-      <w:bookmarkStart w:id="125" w:name="_Toc442041841"/>
-      <w:bookmarkStart w:id="126" w:name="_Toc482009045"/>
+      <w:bookmarkStart w:id="123" w:name="_Toc472933788"/>
+      <w:bookmarkStart w:id="124" w:name="_Toc472933904"/>
+      <w:bookmarkStart w:id="125" w:name="_Toc472935155"/>
+      <w:bookmarkStart w:id="126" w:name="_Toc442041841"/>
+      <w:bookmarkStart w:id="127" w:name="_Toc482112099"/>
       <w:r>
         <w:rPr>
           <w:lang w:val="en-GB"/>
         </w:rPr>
         <w:t>Main overview</w:t>
       </w:r>
-      <w:bookmarkEnd w:id="122"/>
       <w:bookmarkEnd w:id="123"/>
       <w:bookmarkEnd w:id="124"/>
       <w:bookmarkEnd w:id="125"/>
       <w:bookmarkEnd w:id="126"/>
+      <w:bookmarkEnd w:id="127"/>
       <w:r>
         <w:fldChar w:fldCharType="begin"/>
       </w:r>
@@ -32520,6 +32567,9 @@
         <w:t xml:space="preserve"> </w:t>
       </w:r>
       <w:r>
+        <w:rPr>
+          <w:lang w:val="en-GB"/>
+        </w:rPr>
         <w:t>7</w:t>
       </w:r>
       <w:r>
@@ -32554,11 +32604,11 @@
           <w:lang w:val="en-GB"/>
         </w:rPr>
       </w:pPr>
-      <w:bookmarkStart w:id="127" w:name="_Toc472933789"/>
-      <w:bookmarkStart w:id="128" w:name="_Toc472933905"/>
-      <w:bookmarkStart w:id="129" w:name="_Toc472935156"/>
-      <w:bookmarkStart w:id="130" w:name="_Toc442041842"/>
-      <w:bookmarkStart w:id="131" w:name="_Toc482009046"/>
+      <w:bookmarkStart w:id="128" w:name="_Toc472933789"/>
+      <w:bookmarkStart w:id="129" w:name="_Toc472933905"/>
+      <w:bookmarkStart w:id="130" w:name="_Toc472935156"/>
+      <w:bookmarkStart w:id="131" w:name="_Toc442041842"/>
+      <w:bookmarkStart w:id="132" w:name="_Toc482112100"/>
       <w:r>
         <w:rPr>
           <w:lang w:val="en-GB"/>
@@ -32566,11 +32616,11 @@
         <w:lastRenderedPageBreak/>
         <w:t>Catalogue of Elements</w:t>
       </w:r>
-      <w:bookmarkEnd w:id="127"/>
       <w:bookmarkEnd w:id="128"/>
       <w:bookmarkEnd w:id="129"/>
       <w:bookmarkEnd w:id="130"/>
       <w:bookmarkEnd w:id="131"/>
+      <w:bookmarkEnd w:id="132"/>
     </w:p>
     <w:p>
       <w:pPr>
@@ -32973,6 +33023,7 @@
           <w:lang w:val="en-GB"/>
         </w:rPr>
       </w:pPr>
+      <w:proofErr w:type="spellStart"/>
       <w:r>
         <w:rPr>
           <w:lang w:val="en-GB"/>
@@ -32994,7 +33045,6 @@
         </w:rPr>
         <w:fldChar w:fldCharType="end"/>
       </w:r>
-      <w:proofErr w:type="spellStart"/>
       <w:r>
         <w:rPr>
           <w:lang w:val="en-GB"/>
@@ -33561,7 +33611,7 @@
           <w:lang w:val="en-GB"/>
         </w:rPr>
       </w:pPr>
-      <w:bookmarkStart w:id="132" w:name="_Ref350621845"/>
+      <w:bookmarkStart w:id="133" w:name="_Ref350621845"/>
       <w:proofErr w:type="spellStart"/>
       <w:r>
         <w:rPr>
@@ -34086,7 +34136,7 @@
         </w:tc>
       </w:tr>
     </w:tbl>
-    <w:bookmarkEnd w:id="132"/>
+    <w:bookmarkEnd w:id="133"/>
     <w:p>
       <w:pPr>
         <w:pStyle w:val="Ttulo5"/>
@@ -34412,14 +34462,14 @@
           <w:lang w:val="en-GB"/>
         </w:rPr>
       </w:pPr>
-      <w:bookmarkStart w:id="133" w:name="_Ref441917425"/>
+      <w:bookmarkStart w:id="134" w:name="_Ref441917425"/>
       <w:r>
         <w:rPr>
           <w:lang w:val="en-GB"/>
         </w:rPr>
         <w:t>Parser</w:t>
       </w:r>
-      <w:bookmarkEnd w:id="133"/>
+      <w:bookmarkEnd w:id="134"/>
     </w:p>
     <w:p>
       <w:pPr>
@@ -34741,7 +34791,7 @@
         <w:rPr>
           <w:lang w:val="en-GB"/>
         </w:rPr>
-        <w:t>9.1.2.4.5</w:t>
+        <w:t>0</w:t>
       </w:r>
       <w:r>
         <w:fldChar w:fldCharType="end"/>
@@ -34875,22 +34925,22 @@
           <w:lang w:val="en-GB"/>
         </w:rPr>
       </w:pPr>
-      <w:bookmarkStart w:id="134" w:name="_Toc472933790"/>
-      <w:bookmarkStart w:id="135" w:name="_Toc472933906"/>
-      <w:bookmarkStart w:id="136" w:name="_Toc472935157"/>
-      <w:bookmarkStart w:id="137" w:name="_Toc442041843"/>
-      <w:bookmarkStart w:id="138" w:name="_Toc482009047"/>
+      <w:bookmarkStart w:id="135" w:name="_Toc472933790"/>
+      <w:bookmarkStart w:id="136" w:name="_Toc472933906"/>
+      <w:bookmarkStart w:id="137" w:name="_Toc472935157"/>
+      <w:bookmarkStart w:id="138" w:name="_Toc442041843"/>
+      <w:bookmarkStart w:id="139" w:name="_Toc482112101"/>
       <w:r>
         <w:rPr>
           <w:lang w:val="en-GB"/>
         </w:rPr>
         <w:t>Context Diagram</w:t>
       </w:r>
-      <w:bookmarkEnd w:id="134"/>
       <w:bookmarkEnd w:id="135"/>
       <w:bookmarkEnd w:id="136"/>
       <w:bookmarkEnd w:id="137"/>
       <w:bookmarkEnd w:id="138"/>
+      <w:bookmarkEnd w:id="139"/>
       <w:r>
         <w:fldChar w:fldCharType="begin"/>
       </w:r>
@@ -34938,7 +34988,7 @@
         <w:rPr>
           <w:lang w:val="en-GB"/>
         </w:rPr>
-        <w:t>9.1</w:t>
+        <w:t>0</w:t>
       </w:r>
       <w:r>
         <w:fldChar w:fldCharType="end"/>
@@ -34957,20 +35007,20 @@
           <w:lang w:val="en-GB"/>
         </w:rPr>
       </w:pPr>
-      <w:bookmarkStart w:id="139" w:name="_Toc472933791"/>
-      <w:bookmarkStart w:id="140" w:name="_Toc472933907"/>
-      <w:bookmarkStart w:id="141" w:name="_Toc472935158"/>
-      <w:bookmarkStart w:id="142" w:name="_Toc482009048"/>
+      <w:bookmarkStart w:id="140" w:name="_Toc472933791"/>
+      <w:bookmarkStart w:id="141" w:name="_Toc472933907"/>
+      <w:bookmarkStart w:id="142" w:name="_Toc472935158"/>
+      <w:bookmarkStart w:id="143" w:name="_Toc482112102"/>
       <w:r>
         <w:rPr>
           <w:lang w:val="en-GB"/>
         </w:rPr>
         <w:t>Rationale</w:t>
       </w:r>
-      <w:bookmarkEnd w:id="139"/>
       <w:bookmarkEnd w:id="140"/>
       <w:bookmarkEnd w:id="141"/>
       <w:bookmarkEnd w:id="142"/>
+      <w:bookmarkEnd w:id="143"/>
     </w:p>
     <w:p>
       <w:pPr>
@@ -35187,7 +35237,6 @@
                 <w:szCs w:val="18"/>
                 <w:lang w:val="en-GB"/>
               </w:rPr>
-              <w:lastRenderedPageBreak/>
               <w:t>3</w:t>
             </w:r>
           </w:p>
@@ -35256,6 +35305,7 @@
                 <w:szCs w:val="18"/>
                 <w:lang w:val="en-GB"/>
               </w:rPr>
+              <w:lastRenderedPageBreak/>
               <w:t>5</w:t>
             </w:r>
           </w:p>
@@ -35585,14 +35635,14 @@
           <w:lang w:val="en-GB"/>
         </w:rPr>
       </w:pPr>
-      <w:bookmarkStart w:id="143" w:name="_Toc482009049"/>
+      <w:bookmarkStart w:id="144" w:name="_Toc482112103"/>
       <w:r>
         <w:rPr>
           <w:lang w:val="en-GB"/>
         </w:rPr>
         <w:t>Participants</w:t>
       </w:r>
-      <w:bookmarkEnd w:id="143"/>
+      <w:bookmarkEnd w:id="144"/>
       <w:r>
         <w:fldChar w:fldCharType="begin"/>
       </w:r>
@@ -35616,22 +35666,22 @@
           <w:lang w:val="en-GB"/>
         </w:rPr>
       </w:pPr>
-      <w:bookmarkStart w:id="144" w:name="_Toc472933793"/>
-      <w:bookmarkStart w:id="145" w:name="_Toc472933909"/>
-      <w:bookmarkStart w:id="146" w:name="_Toc472935160"/>
-      <w:bookmarkStart w:id="147" w:name="_Toc442041846"/>
-      <w:bookmarkStart w:id="148" w:name="_Toc482009050"/>
+      <w:bookmarkStart w:id="145" w:name="_Toc472933793"/>
+      <w:bookmarkStart w:id="146" w:name="_Toc472933909"/>
+      <w:bookmarkStart w:id="147" w:name="_Toc472935160"/>
+      <w:bookmarkStart w:id="148" w:name="_Toc442041846"/>
+      <w:bookmarkStart w:id="149" w:name="_Toc482112104"/>
       <w:r>
         <w:rPr>
           <w:lang w:val="en-GB"/>
         </w:rPr>
         <w:t>Main overview</w:t>
       </w:r>
-      <w:bookmarkEnd w:id="144"/>
       <w:bookmarkEnd w:id="145"/>
       <w:bookmarkEnd w:id="146"/>
       <w:bookmarkEnd w:id="147"/>
       <w:bookmarkEnd w:id="148"/>
+      <w:bookmarkEnd w:id="149"/>
       <w:r>
         <w:fldChar w:fldCharType="begin"/>
       </w:r>
@@ -35725,6 +35775,9 @@
         <w:t xml:space="preserve"> </w:t>
       </w:r>
       <w:r>
+        <w:rPr>
+          <w:lang w:val="en-GB"/>
+        </w:rPr>
         <w:t>8</w:t>
       </w:r>
       <w:r>
@@ -35753,22 +35806,22 @@
           <w:lang w:val="en-GB"/>
         </w:rPr>
       </w:pPr>
-      <w:bookmarkStart w:id="149" w:name="_Toc472933794"/>
-      <w:bookmarkStart w:id="150" w:name="_Toc472933910"/>
-      <w:bookmarkStart w:id="151" w:name="_Toc472935161"/>
-      <w:bookmarkStart w:id="152" w:name="_Toc442041847"/>
-      <w:bookmarkStart w:id="153" w:name="_Toc482009051"/>
+      <w:bookmarkStart w:id="150" w:name="_Toc472933794"/>
+      <w:bookmarkStart w:id="151" w:name="_Toc472933910"/>
+      <w:bookmarkStart w:id="152" w:name="_Toc472935161"/>
+      <w:bookmarkStart w:id="153" w:name="_Toc442041847"/>
+      <w:bookmarkStart w:id="154" w:name="_Toc482112105"/>
       <w:r>
         <w:rPr>
           <w:lang w:val="en-GB"/>
         </w:rPr>
         <w:t>Catalogue of elements</w:t>
       </w:r>
-      <w:bookmarkEnd w:id="149"/>
       <w:bookmarkEnd w:id="150"/>
       <w:bookmarkEnd w:id="151"/>
       <w:bookmarkEnd w:id="152"/>
       <w:bookmarkEnd w:id="153"/>
+      <w:bookmarkEnd w:id="154"/>
     </w:p>
     <w:p>
       <w:pPr>
@@ -36047,7 +36100,6 @@
         <w:rPr>
           <w:lang w:val="en-GB"/>
         </w:rPr>
-        <w:lastRenderedPageBreak/>
         <w:t>Relationships</w:t>
       </w:r>
     </w:p>
@@ -36126,6 +36178,7 @@
         <w:rPr>
           <w:lang w:val="en-GB"/>
         </w:rPr>
+        <w:lastRenderedPageBreak/>
         <w:t>DBManagement</w:t>
       </w:r>
       <w:proofErr w:type="spellEnd"/>
@@ -38035,7 +38088,6 @@
           <w:szCs w:val="20"/>
           <w:lang w:val="en-GB"/>
         </w:rPr>
-        <w:lastRenderedPageBreak/>
         <w:t>{ "</w:t>
       </w:r>
       <w:proofErr w:type="spellStart"/>
@@ -38188,6 +38240,7 @@
           <w:szCs w:val="20"/>
           <w:lang w:val="en-GB"/>
         </w:rPr>
+        <w:lastRenderedPageBreak/>
         <w:t xml:space="preserve">  "ID": </w:t>
       </w:r>
       <w:r>
@@ -38420,22 +38473,22 @@
           <w:lang w:val="en-GB"/>
         </w:rPr>
       </w:pPr>
-      <w:bookmarkStart w:id="154" w:name="_Toc472933795"/>
-      <w:bookmarkStart w:id="155" w:name="_Toc472933911"/>
-      <w:bookmarkStart w:id="156" w:name="_Toc472935162"/>
-      <w:bookmarkStart w:id="157" w:name="_Toc442041848"/>
-      <w:bookmarkStart w:id="158" w:name="_Toc482009052"/>
+      <w:bookmarkStart w:id="155" w:name="_Toc472933795"/>
+      <w:bookmarkStart w:id="156" w:name="_Toc472933911"/>
+      <w:bookmarkStart w:id="157" w:name="_Toc472935162"/>
+      <w:bookmarkStart w:id="158" w:name="_Toc442041848"/>
+      <w:bookmarkStart w:id="159" w:name="_Toc482112106"/>
       <w:r>
         <w:rPr>
           <w:lang w:val="en-GB"/>
         </w:rPr>
         <w:t>Context Diagram</w:t>
       </w:r>
-      <w:bookmarkEnd w:id="154"/>
       <w:bookmarkEnd w:id="155"/>
       <w:bookmarkEnd w:id="156"/>
       <w:bookmarkEnd w:id="157"/>
       <w:bookmarkEnd w:id="158"/>
+      <w:bookmarkEnd w:id="159"/>
     </w:p>
     <w:p>
       <w:pPr>
@@ -38474,7 +38527,7 @@
         <w:rPr>
           <w:lang w:val="en-GB"/>
         </w:rPr>
-        <w:t>9.1</w:t>
+        <w:t>0</w:t>
       </w:r>
       <w:r>
         <w:fldChar w:fldCharType="end"/>
@@ -38493,20 +38546,20 @@
           <w:lang w:val="en-GB"/>
         </w:rPr>
       </w:pPr>
-      <w:bookmarkStart w:id="159" w:name="_Toc472933796"/>
-      <w:bookmarkStart w:id="160" w:name="_Toc472933912"/>
-      <w:bookmarkStart w:id="161" w:name="_Toc472935163"/>
-      <w:bookmarkStart w:id="162" w:name="_Toc482009053"/>
+      <w:bookmarkStart w:id="160" w:name="_Toc472933796"/>
+      <w:bookmarkStart w:id="161" w:name="_Toc472933912"/>
+      <w:bookmarkStart w:id="162" w:name="_Toc472935163"/>
+      <w:bookmarkStart w:id="163" w:name="_Toc482112107"/>
       <w:r>
         <w:rPr>
           <w:lang w:val="en-GB"/>
         </w:rPr>
         <w:t>Rationale</w:t>
       </w:r>
-      <w:bookmarkEnd w:id="159"/>
       <w:bookmarkEnd w:id="160"/>
       <w:bookmarkEnd w:id="161"/>
       <w:bookmarkEnd w:id="162"/>
+      <w:bookmarkEnd w:id="163"/>
     </w:p>
     <w:p>
       <w:pPr>
@@ -39173,7 +39226,7 @@
           <w:lang w:val="en-US"/>
         </w:rPr>
       </w:pPr>
-      <w:bookmarkStart w:id="163" w:name="_Toc482009054"/>
+      <w:bookmarkStart w:id="164" w:name="_Toc482112108"/>
       <w:r>
         <w:rPr>
           <w:lang w:val="en-US"/>
@@ -39181,7 +39234,7 @@
         <w:lastRenderedPageBreak/>
         <w:t>Dashboard</w:t>
       </w:r>
-      <w:bookmarkEnd w:id="163"/>
+      <w:bookmarkEnd w:id="164"/>
     </w:p>
     <w:p>
       <w:pPr>
@@ -39190,14 +39243,14 @@
           <w:lang w:val="en-GB"/>
         </w:rPr>
       </w:pPr>
-      <w:bookmarkStart w:id="164" w:name="_Toc482009055"/>
+      <w:bookmarkStart w:id="165" w:name="_Toc482112109"/>
       <w:r>
         <w:rPr>
           <w:lang w:val="en-GB"/>
         </w:rPr>
         <w:t>Main overview</w:t>
       </w:r>
-      <w:bookmarkEnd w:id="164"/>
+      <w:bookmarkEnd w:id="165"/>
       <w:r>
         <w:fldChar w:fldCharType="begin"/>
       </w:r>
@@ -39299,14 +39352,14 @@
           <w:lang w:val="en-GB"/>
         </w:rPr>
       </w:pPr>
-      <w:bookmarkStart w:id="165" w:name="_Toc482009056"/>
+      <w:bookmarkStart w:id="166" w:name="_Toc482112110"/>
       <w:r>
         <w:rPr>
           <w:lang w:val="en-GB"/>
         </w:rPr>
         <w:t>Catalogue of elements</w:t>
       </w:r>
-      <w:bookmarkEnd w:id="165"/>
+      <w:bookmarkEnd w:id="166"/>
     </w:p>
     <w:p>
       <w:pPr>
@@ -40841,14 +40894,14 @@
           <w:lang w:val="en-GB"/>
         </w:rPr>
       </w:pPr>
-      <w:bookmarkStart w:id="166" w:name="_Toc482009057"/>
+      <w:bookmarkStart w:id="167" w:name="_Toc482112111"/>
       <w:r>
         <w:rPr>
           <w:lang w:val="en-GB"/>
         </w:rPr>
         <w:t>Context Diagram</w:t>
       </w:r>
-      <w:bookmarkEnd w:id="166"/>
+      <w:bookmarkEnd w:id="167"/>
     </w:p>
     <w:p>
       <w:pPr>
@@ -40887,7 +40940,7 @@
         <w:rPr>
           <w:lang w:val="en-GB"/>
         </w:rPr>
-        <w:t>9.1</w:t>
+        <w:t>0</w:t>
       </w:r>
       <w:r>
         <w:fldChar w:fldCharType="end"/>
@@ -40906,14 +40959,14 @@
           <w:lang w:val="en-GB"/>
         </w:rPr>
       </w:pPr>
-      <w:bookmarkStart w:id="167" w:name="_Toc482009058"/>
+      <w:bookmarkStart w:id="168" w:name="_Toc482112112"/>
       <w:r>
         <w:rPr>
           <w:lang w:val="en-GB"/>
         </w:rPr>
         <w:t>Rationale</w:t>
       </w:r>
-      <w:bookmarkEnd w:id="167"/>
+      <w:bookmarkEnd w:id="168"/>
     </w:p>
     <w:p>
       <w:pPr>
@@ -41616,9 +41669,9 @@
           <w:lang w:val="en-GB" w:eastAsia="es-ES"/>
         </w:rPr>
       </w:pPr>
-      <w:bookmarkStart w:id="168" w:name="_Toc476555562"/>
-      <w:bookmarkStart w:id="169" w:name="_Toc476556101"/>
-      <w:bookmarkStart w:id="170" w:name="_Toc476556390"/>
+      <w:bookmarkStart w:id="169" w:name="_Toc476555562"/>
+      <w:bookmarkStart w:id="170" w:name="_Toc476556101"/>
+      <w:bookmarkStart w:id="171" w:name="_Toc476556390"/>
       <w:r>
         <w:rPr>
           <w:rFonts w:ascii="Cambria" w:eastAsiaTheme="majorEastAsia" w:hAnsi="Cambria" w:cstheme="majorBidi"/>
@@ -41631,9 +41684,9 @@
         </w:rPr>
         <w:t>Participation System</w:t>
       </w:r>
-      <w:bookmarkEnd w:id="168"/>
       <w:bookmarkEnd w:id="169"/>
       <w:bookmarkEnd w:id="170"/>
+      <w:bookmarkEnd w:id="171"/>
     </w:p>
     <w:p>
       <w:pPr>
@@ -41662,9 +41715,9 @@
           <w:lang w:val="en-GB" w:eastAsia="es-ES"/>
         </w:rPr>
       </w:pPr>
-      <w:bookmarkStart w:id="171" w:name="_Toc476555563"/>
-      <w:bookmarkStart w:id="172" w:name="_Toc476556102"/>
-      <w:bookmarkStart w:id="173" w:name="_Toc476556391"/>
+      <w:bookmarkStart w:id="172" w:name="_Toc476555563"/>
+      <w:bookmarkStart w:id="173" w:name="_Toc476556102"/>
+      <w:bookmarkStart w:id="174" w:name="_Toc476556391"/>
       <w:r>
         <w:rPr>
           <w:rFonts w:ascii="Cambria" w:eastAsiaTheme="majorEastAsia" w:hAnsi="Cambria" w:cstheme="majorBidi"/>
@@ -41676,9 +41729,9 @@
         </w:rPr>
         <w:t>Main Overview</w:t>
       </w:r>
-      <w:bookmarkEnd w:id="171"/>
       <w:bookmarkEnd w:id="172"/>
       <w:bookmarkEnd w:id="173"/>
+      <w:bookmarkEnd w:id="174"/>
     </w:p>
     <w:p>
       <w:pPr>
@@ -41761,9 +41814,9 @@
           <w:lang w:val="en-GB" w:eastAsia="es-ES"/>
         </w:rPr>
       </w:pPr>
-      <w:bookmarkStart w:id="174" w:name="_Toc476555565"/>
-      <w:bookmarkStart w:id="175" w:name="_Toc476556103"/>
-      <w:bookmarkStart w:id="176" w:name="_Toc476556392"/>
+      <w:bookmarkStart w:id="175" w:name="_Toc476555565"/>
+      <w:bookmarkStart w:id="176" w:name="_Toc476556103"/>
+      <w:bookmarkStart w:id="177" w:name="_Toc476556392"/>
       <w:r>
         <w:rPr>
           <w:rFonts w:ascii="Cambria" w:eastAsiaTheme="majorEastAsia" w:hAnsi="Cambria" w:cstheme="majorBidi"/>
@@ -41775,9 +41828,9 @@
         </w:rPr>
         <w:t>Catalogue of elements</w:t>
       </w:r>
-      <w:bookmarkEnd w:id="174"/>
       <w:bookmarkEnd w:id="175"/>
       <w:bookmarkEnd w:id="176"/>
+      <w:bookmarkEnd w:id="177"/>
     </w:p>
     <w:p>
       <w:pPr>
@@ -42081,7 +42134,6 @@
                 <w:szCs w:val="18"/>
                 <w:lang w:val="en-GB"/>
               </w:rPr>
-              <w:lastRenderedPageBreak/>
               <w:t>DBManagement</w:t>
             </w:r>
             <w:proofErr w:type="spellEnd"/>
@@ -43573,7 +43625,6 @@
           <w:szCs w:val="24"/>
           <w:lang w:val="en-GB" w:eastAsia="es-ES"/>
         </w:rPr>
-        <w:lastRenderedPageBreak/>
         <w:t>KafkaProducer</w:t>
       </w:r>
       <w:proofErr w:type="spellEnd"/>
@@ -43627,6 +43678,7 @@
           <w:szCs w:val="24"/>
           <w:lang w:val="en-GB" w:eastAsia="es-ES"/>
         </w:rPr>
+        <w:lastRenderedPageBreak/>
         <w:t>DataBase</w:t>
       </w:r>
       <w:r>
@@ -43650,15 +43702,7 @@
         <w:rPr>
           <w:lang w:val="en-GB" w:eastAsia="es-ES"/>
         </w:rPr>
-        <w:t xml:space="preserve">All the operations done in this module </w:t>
-      </w:r>
-      <w:bookmarkStart w:id="177" w:name="_GoBack"/>
-      <w:bookmarkEnd w:id="177"/>
-      <w:r>
-        <w:rPr>
-          <w:lang w:val="en-GB" w:eastAsia="es-ES"/>
-        </w:rPr>
-        <w:t xml:space="preserve">will be integrated in a </w:t>
+        <w:t xml:space="preserve">All the operations done in this module will be integrated in a </w:t>
       </w:r>
       <w:r>
         <w:rPr>
@@ -44453,11 +44497,11 @@
         <w:br w:type="page"/>
       </w:r>
     </w:p>
-    <w:bookmarkStart w:id="184" w:name="_Toc482009059" w:displacedByCustomXml="next"/>
-    <w:bookmarkStart w:id="185" w:name="_Toc442041850" w:displacedByCustomXml="next"/>
-    <w:bookmarkStart w:id="186" w:name="_Toc472933797" w:displacedByCustomXml="next"/>
-    <w:bookmarkStart w:id="187" w:name="_Toc472933913" w:displacedByCustomXml="next"/>
-    <w:bookmarkStart w:id="188" w:name="_Toc472935164" w:displacedByCustomXml="next"/>
+    <w:bookmarkStart w:id="184" w:name="_Toc482112113" w:displacedByCustomXml="next"/>
+    <w:bookmarkStart w:id="185" w:name="_Toc472935164" w:displacedByCustomXml="next"/>
+    <w:bookmarkStart w:id="186" w:name="_Toc472933913" w:displacedByCustomXml="next"/>
+    <w:bookmarkStart w:id="187" w:name="_Toc472933797" w:displacedByCustomXml="next"/>
+    <w:bookmarkStart w:id="188" w:name="_Toc442041850" w:displacedByCustomXml="next"/>
     <w:sdt>
       <w:sdtPr>
         <w:rPr>
@@ -44627,7 +44671,7 @@
 </file>
 
 <file path=word/endnotes.xml><?xml version="1.0" encoding="utf-8"?>
-<w:endnotes xmlns:wpc="http://schemas.microsoft.com/office/word/2010/wordprocessingCanvas" xmlns:cx="http://schemas.microsoft.com/office/drawing/2014/chartex" xmlns:cx1="http://schemas.microsoft.com/office/drawing/2015/9/8/chartex" xmlns:cx2="http://schemas.microsoft.com/office/drawing/2015/10/21/chartex" xmlns:cx3="http://schemas.microsoft.com/office/drawing/2016/5/9/chartex" xmlns:cx4="http://schemas.microsoft.com/office/drawing/2016/5/10/chartex" xmlns:cx5="http://schemas.microsoft.com/office/drawing/2016/5/11/chartex" xmlns:cx6="http://schemas.microsoft.com/office/drawing/2016/5/12/chartex" xmlns:cx7="http://schemas.microsoft.com/office/drawing/2016/5/13/chartex" xmlns:cx8="http://schemas.microsoft.com/office/drawing/2016/5/14/chartex" xmlns:mc="http://schemas.openxmlformats.org/markup-compatibility/2006" xmlns:o="urn:schemas-microsoft-com:office:office" xmlns:r="http://schemas.openxmlformats.org/officeDocument/2006/relationships" xmlns:m="http://schemas.openxmlformats.org/officeDocument/2006/math" xmlns:v="urn:schemas-microsoft-com:vml" xmlns:wp14="http://schemas.microsoft.com/office/word/2010/wordprocessingDrawing" xmlns:wp="http://schemas.openxmlformats.org/drawingml/2006/wordprocessingDrawing" xmlns:w10="urn:schemas-microsoft-com:office:word" xmlns:w="http://schemas.openxmlformats.org/wordprocessingml/2006/main" xmlns:w14="http://schemas.microsoft.com/office/word/2010/wordml" xmlns:w15="http://schemas.microsoft.com/office/word/2012/wordml" xmlns:w16se="http://schemas.microsoft.com/office/word/2015/wordml/symex" xmlns:wpg="http://schemas.microsoft.com/office/word/2010/wordprocessingGroup" xmlns:wpi="http://schemas.microsoft.com/office/word/2010/wordprocessingInk" xmlns:wne="http://schemas.microsoft.com/office/word/2006/wordml" xmlns:wps="http://schemas.microsoft.com/office/word/2010/wordprocessingShape" mc:Ignorable="w14 w15 w16se wp14">
+<w:endnotes xmlns:wpc="http://schemas.microsoft.com/office/word/2010/wordprocessingCanvas" xmlns:mc="http://schemas.openxmlformats.org/markup-compatibility/2006" xmlns:o="urn:schemas-microsoft-com:office:office" xmlns:r="http://schemas.openxmlformats.org/officeDocument/2006/relationships" xmlns:m="http://schemas.openxmlformats.org/officeDocument/2006/math" xmlns:v="urn:schemas-microsoft-com:vml" xmlns:wp14="http://schemas.microsoft.com/office/word/2010/wordprocessingDrawing" xmlns:wp="http://schemas.openxmlformats.org/drawingml/2006/wordprocessingDrawing" xmlns:w10="urn:schemas-microsoft-com:office:word" xmlns:w="http://schemas.openxmlformats.org/wordprocessingml/2006/main" xmlns:w14="http://schemas.microsoft.com/office/word/2010/wordml" xmlns:w15="http://schemas.microsoft.com/office/word/2012/wordml" xmlns:wpg="http://schemas.microsoft.com/office/word/2010/wordprocessingGroup" xmlns:wpi="http://schemas.microsoft.com/office/word/2010/wordprocessingInk" xmlns:wne="http://schemas.microsoft.com/office/word/2006/wordml" xmlns:wps="http://schemas.microsoft.com/office/word/2010/wordprocessingShape" mc:Ignorable="w14 w15 wp14">
   <w:endnote w:type="separator" w:id="-1">
     <w:p>
       <w:pPr>
@@ -44659,7 +44703,7 @@
 </file>
 
 <file path=word/footer1.xml><?xml version="1.0" encoding="utf-8"?>
-<w:ftr xmlns:wpc="http://schemas.microsoft.com/office/word/2010/wordprocessingCanvas" xmlns:cx="http://schemas.microsoft.com/office/drawing/2014/chartex" xmlns:cx1="http://schemas.microsoft.com/office/drawing/2015/9/8/chartex" xmlns:cx2="http://schemas.microsoft.com/office/drawing/2015/10/21/chartex" xmlns:cx3="http://schemas.microsoft.com/office/drawing/2016/5/9/chartex" xmlns:cx4="http://schemas.microsoft.com/office/drawing/2016/5/10/chartex" xmlns:cx5="http://schemas.microsoft.com/office/drawing/2016/5/11/chartex" xmlns:cx6="http://schemas.microsoft.com/office/drawing/2016/5/12/chartex" xmlns:cx7="http://schemas.microsoft.com/office/drawing/2016/5/13/chartex" xmlns:cx8="http://schemas.microsoft.com/office/drawing/2016/5/14/chartex" xmlns:mc="http://schemas.openxmlformats.org/markup-compatibility/2006" xmlns:o="urn:schemas-microsoft-com:office:office" xmlns:r="http://schemas.openxmlformats.org/officeDocument/2006/relationships" xmlns:m="http://schemas.openxmlformats.org/officeDocument/2006/math" xmlns:v="urn:schemas-microsoft-com:vml" xmlns:wp14="http://schemas.microsoft.com/office/word/2010/wordprocessingDrawing" xmlns:wp="http://schemas.openxmlformats.org/drawingml/2006/wordprocessingDrawing" xmlns:w10="urn:schemas-microsoft-com:office:word" xmlns:w="http://schemas.openxmlformats.org/wordprocessingml/2006/main" xmlns:w14="http://schemas.microsoft.com/office/word/2010/wordml" xmlns:w15="http://schemas.microsoft.com/office/word/2012/wordml" xmlns:w16se="http://schemas.microsoft.com/office/word/2015/wordml/symex" xmlns:wpg="http://schemas.microsoft.com/office/word/2010/wordprocessingGroup" xmlns:wpi="http://schemas.microsoft.com/office/word/2010/wordprocessingInk" xmlns:wne="http://schemas.microsoft.com/office/word/2006/wordml" xmlns:wps="http://schemas.microsoft.com/office/word/2010/wordprocessingShape" mc:Ignorable="w14 w15 w16se wp14">
+<w:ftr xmlns:wpc="http://schemas.microsoft.com/office/word/2010/wordprocessingCanvas" xmlns:mc="http://schemas.openxmlformats.org/markup-compatibility/2006" xmlns:o="urn:schemas-microsoft-com:office:office" xmlns:r="http://schemas.openxmlformats.org/officeDocument/2006/relationships" xmlns:m="http://schemas.openxmlformats.org/officeDocument/2006/math" xmlns:v="urn:schemas-microsoft-com:vml" xmlns:wp14="http://schemas.microsoft.com/office/word/2010/wordprocessingDrawing" xmlns:wp="http://schemas.openxmlformats.org/drawingml/2006/wordprocessingDrawing" xmlns:w10="urn:schemas-microsoft-com:office:word" xmlns:w="http://schemas.openxmlformats.org/wordprocessingml/2006/main" xmlns:w14="http://schemas.microsoft.com/office/word/2010/wordml" xmlns:w15="http://schemas.microsoft.com/office/word/2012/wordml" xmlns:wpg="http://schemas.microsoft.com/office/word/2010/wordprocessingGroup" xmlns:wpi="http://schemas.microsoft.com/office/word/2010/wordprocessingInk" xmlns:wne="http://schemas.microsoft.com/office/word/2006/wordml" xmlns:wps="http://schemas.microsoft.com/office/word/2010/wordprocessingShape" mc:Ignorable="w14 w15 wp14">
   <w:p>
     <w:pPr>
       <w:pStyle w:val="Piedepgina"/>
@@ -44710,7 +44754,7 @@
 </file>
 
 <file path=word/footer2.xml><?xml version="1.0" encoding="utf-8"?>
-<w:ftr xmlns:wpc="http://schemas.microsoft.com/office/word/2010/wordprocessingCanvas" xmlns:cx="http://schemas.microsoft.com/office/drawing/2014/chartex" xmlns:cx1="http://schemas.microsoft.com/office/drawing/2015/9/8/chartex" xmlns:cx2="http://schemas.microsoft.com/office/drawing/2015/10/21/chartex" xmlns:cx3="http://schemas.microsoft.com/office/drawing/2016/5/9/chartex" xmlns:cx4="http://schemas.microsoft.com/office/drawing/2016/5/10/chartex" xmlns:cx5="http://schemas.microsoft.com/office/drawing/2016/5/11/chartex" xmlns:cx6="http://schemas.microsoft.com/office/drawing/2016/5/12/chartex" xmlns:cx7="http://schemas.microsoft.com/office/drawing/2016/5/13/chartex" xmlns:cx8="http://schemas.microsoft.com/office/drawing/2016/5/14/chartex" xmlns:mc="http://schemas.openxmlformats.org/markup-compatibility/2006" xmlns:o="urn:schemas-microsoft-com:office:office" xmlns:r="http://schemas.openxmlformats.org/officeDocument/2006/relationships" xmlns:m="http://schemas.openxmlformats.org/officeDocument/2006/math" xmlns:v="urn:schemas-microsoft-com:vml" xmlns:wp14="http://schemas.microsoft.com/office/word/2010/wordprocessingDrawing" xmlns:wp="http://schemas.openxmlformats.org/drawingml/2006/wordprocessingDrawing" xmlns:w10="urn:schemas-microsoft-com:office:word" xmlns:w="http://schemas.openxmlformats.org/wordprocessingml/2006/main" xmlns:w14="http://schemas.microsoft.com/office/word/2010/wordml" xmlns:w15="http://schemas.microsoft.com/office/word/2012/wordml" xmlns:w16se="http://schemas.microsoft.com/office/word/2015/wordml/symex" xmlns:wpg="http://schemas.microsoft.com/office/word/2010/wordprocessingGroup" xmlns:wpi="http://schemas.microsoft.com/office/word/2010/wordprocessingInk" xmlns:wne="http://schemas.microsoft.com/office/word/2006/wordml" xmlns:wps="http://schemas.microsoft.com/office/word/2010/wordprocessingShape" mc:Ignorable="w14 w15 w16se wp14">
+<w:ftr xmlns:wpc="http://schemas.microsoft.com/office/word/2010/wordprocessingCanvas" xmlns:mc="http://schemas.openxmlformats.org/markup-compatibility/2006" xmlns:o="urn:schemas-microsoft-com:office:office" xmlns:r="http://schemas.openxmlformats.org/officeDocument/2006/relationships" xmlns:m="http://schemas.openxmlformats.org/officeDocument/2006/math" xmlns:v="urn:schemas-microsoft-com:vml" xmlns:wp14="http://schemas.microsoft.com/office/word/2010/wordprocessingDrawing" xmlns:wp="http://schemas.openxmlformats.org/drawingml/2006/wordprocessingDrawing" xmlns:w10="urn:schemas-microsoft-com:office:word" xmlns:w="http://schemas.openxmlformats.org/wordprocessingml/2006/main" xmlns:w14="http://schemas.microsoft.com/office/word/2010/wordml" xmlns:w15="http://schemas.microsoft.com/office/word/2012/wordml" xmlns:wpg="http://schemas.microsoft.com/office/word/2010/wordprocessingGroup" xmlns:wpi="http://schemas.microsoft.com/office/word/2010/wordprocessingInk" xmlns:wne="http://schemas.microsoft.com/office/word/2006/wordml" xmlns:wps="http://schemas.microsoft.com/office/word/2010/wordprocessingShape" mc:Ignorable="w14 w15 wp14">
   <w:tbl>
     <w:tblPr>
       <w:tblW w:w="8789" w:type="dxa"/>
@@ -45167,16 +45211,7 @@
               <w:szCs w:val="18"/>
               <w:lang w:val="en-GB"/>
             </w:rPr>
-            <w:t xml:space="preserve">: </w:t>
-          </w:r>
-          <w:r>
-            <w:rPr>
-              <w:rFonts w:ascii="Arial" w:eastAsia="Arial" w:hAnsi="Arial" w:cs="Arial"/>
-              <w:sz w:val="18"/>
-              <w:szCs w:val="18"/>
-              <w:lang w:val="en-GB"/>
-            </w:rPr>
-            <w:t xml:space="preserve">Citizen Participation System </w:t>
+            <w:t>: Citizen Participation System</w:t>
           </w:r>
           <w:r>
             <w:fldChar w:fldCharType="end"/>
@@ -45257,7 +45292,7 @@
               <w:sz w:val="18"/>
               <w:szCs w:val="18"/>
             </w:rPr>
-            <w:t>39</w:t>
+            <w:t>4</w:t>
           </w:r>
           <w:r>
             <w:rPr>
@@ -45345,7 +45380,7 @@
 </file>
 
 <file path=word/footnotes.xml><?xml version="1.0" encoding="utf-8"?>
-<w:footnotes xmlns:wpc="http://schemas.microsoft.com/office/word/2010/wordprocessingCanvas" xmlns:cx="http://schemas.microsoft.com/office/drawing/2014/chartex" xmlns:cx1="http://schemas.microsoft.com/office/drawing/2015/9/8/chartex" xmlns:cx2="http://schemas.microsoft.com/office/drawing/2015/10/21/chartex" xmlns:cx3="http://schemas.microsoft.com/office/drawing/2016/5/9/chartex" xmlns:cx4="http://schemas.microsoft.com/office/drawing/2016/5/10/chartex" xmlns:cx5="http://schemas.microsoft.com/office/drawing/2016/5/11/chartex" xmlns:cx6="http://schemas.microsoft.com/office/drawing/2016/5/12/chartex" xmlns:cx7="http://schemas.microsoft.com/office/drawing/2016/5/13/chartex" xmlns:cx8="http://schemas.microsoft.com/office/drawing/2016/5/14/chartex" xmlns:mc="http://schemas.openxmlformats.org/markup-compatibility/2006" xmlns:o="urn:schemas-microsoft-com:office:office" xmlns:r="http://schemas.openxmlformats.org/officeDocument/2006/relationships" xmlns:m="http://schemas.openxmlformats.org/officeDocument/2006/math" xmlns:v="urn:schemas-microsoft-com:vml" xmlns:wp14="http://schemas.microsoft.com/office/word/2010/wordprocessingDrawing" xmlns:wp="http://schemas.openxmlformats.org/drawingml/2006/wordprocessingDrawing" xmlns:w10="urn:schemas-microsoft-com:office:word" xmlns:w="http://schemas.openxmlformats.org/wordprocessingml/2006/main" xmlns:w14="http://schemas.microsoft.com/office/word/2010/wordml" xmlns:w15="http://schemas.microsoft.com/office/word/2012/wordml" xmlns:w16se="http://schemas.microsoft.com/office/word/2015/wordml/symex" xmlns:wpg="http://schemas.microsoft.com/office/word/2010/wordprocessingGroup" xmlns:wpi="http://schemas.microsoft.com/office/word/2010/wordprocessingInk" xmlns:wne="http://schemas.microsoft.com/office/word/2006/wordml" xmlns:wps="http://schemas.microsoft.com/office/word/2010/wordprocessingShape" mc:Ignorable="w14 w15 w16se wp14">
+<w:footnotes xmlns:wpc="http://schemas.microsoft.com/office/word/2010/wordprocessingCanvas" xmlns:mc="http://schemas.openxmlformats.org/markup-compatibility/2006" xmlns:o="urn:schemas-microsoft-com:office:office" xmlns:r="http://schemas.openxmlformats.org/officeDocument/2006/relationships" xmlns:m="http://schemas.openxmlformats.org/officeDocument/2006/math" xmlns:v="urn:schemas-microsoft-com:vml" xmlns:wp14="http://schemas.microsoft.com/office/word/2010/wordprocessingDrawing" xmlns:wp="http://schemas.openxmlformats.org/drawingml/2006/wordprocessingDrawing" xmlns:w10="urn:schemas-microsoft-com:office:word" xmlns:w="http://schemas.openxmlformats.org/wordprocessingml/2006/main" xmlns:w14="http://schemas.microsoft.com/office/word/2010/wordml" xmlns:w15="http://schemas.microsoft.com/office/word/2012/wordml" xmlns:wpg="http://schemas.microsoft.com/office/word/2010/wordprocessingGroup" xmlns:wpi="http://schemas.microsoft.com/office/word/2010/wordprocessingInk" xmlns:wne="http://schemas.microsoft.com/office/word/2006/wordml" xmlns:wps="http://schemas.microsoft.com/office/word/2010/wordprocessingShape" mc:Ignorable="w14 w15 wp14">
   <w:footnote w:type="separator" w:id="-1">
     <w:p>
       <w:pPr>
@@ -45377,7 +45412,7 @@
 </file>
 
 <file path=word/numbering.xml><?xml version="1.0" encoding="utf-8"?>
-<w:numbering xmlns:wpc="http://schemas.microsoft.com/office/word/2010/wordprocessingCanvas" xmlns:cx="http://schemas.microsoft.com/office/drawing/2014/chartex" xmlns:cx1="http://schemas.microsoft.com/office/drawing/2015/9/8/chartex" xmlns:cx2="http://schemas.microsoft.com/office/drawing/2015/10/21/chartex" xmlns:cx3="http://schemas.microsoft.com/office/drawing/2016/5/9/chartex" xmlns:cx4="http://schemas.microsoft.com/office/drawing/2016/5/10/chartex" xmlns:cx5="http://schemas.microsoft.com/office/drawing/2016/5/11/chartex" xmlns:cx6="http://schemas.microsoft.com/office/drawing/2016/5/12/chartex" xmlns:cx7="http://schemas.microsoft.com/office/drawing/2016/5/13/chartex" xmlns:cx8="http://schemas.microsoft.com/office/drawing/2016/5/14/chartex" xmlns:mc="http://schemas.openxmlformats.org/markup-compatibility/2006" xmlns:o="urn:schemas-microsoft-com:office:office" xmlns:r="http://schemas.openxmlformats.org/officeDocument/2006/relationships" xmlns:m="http://schemas.openxmlformats.org/officeDocument/2006/math" xmlns:v="urn:schemas-microsoft-com:vml" xmlns:wp14="http://schemas.microsoft.com/office/word/2010/wordprocessingDrawing" xmlns:wp="http://schemas.openxmlformats.org/drawingml/2006/wordprocessingDrawing" xmlns:w10="urn:schemas-microsoft-com:office:word" xmlns:w="http://schemas.openxmlformats.org/wordprocessingml/2006/main" xmlns:w14="http://schemas.microsoft.com/office/word/2010/wordml" xmlns:w15="http://schemas.microsoft.com/office/word/2012/wordml" xmlns:w16se="http://schemas.microsoft.com/office/word/2015/wordml/symex" xmlns:wpg="http://schemas.microsoft.com/office/word/2010/wordprocessingGroup" xmlns:wpi="http://schemas.microsoft.com/office/word/2010/wordprocessingInk" xmlns:wne="http://schemas.microsoft.com/office/word/2006/wordml" xmlns:wps="http://schemas.microsoft.com/office/word/2010/wordprocessingShape" mc:Ignorable="w14 w15 w16se wp14">
+<w:numbering xmlns:wpc="http://schemas.microsoft.com/office/word/2010/wordprocessingCanvas" xmlns:mc="http://schemas.openxmlformats.org/markup-compatibility/2006" xmlns:o="urn:schemas-microsoft-com:office:office" xmlns:r="http://schemas.openxmlformats.org/officeDocument/2006/relationships" xmlns:m="http://schemas.openxmlformats.org/officeDocument/2006/math" xmlns:v="urn:schemas-microsoft-com:vml" xmlns:wp14="http://schemas.microsoft.com/office/word/2010/wordprocessingDrawing" xmlns:wp="http://schemas.openxmlformats.org/drawingml/2006/wordprocessingDrawing" xmlns:w10="urn:schemas-microsoft-com:office:word" xmlns:w="http://schemas.openxmlformats.org/wordprocessingml/2006/main" xmlns:w14="http://schemas.microsoft.com/office/word/2010/wordml" xmlns:w15="http://schemas.microsoft.com/office/word/2012/wordml" xmlns:wpg="http://schemas.microsoft.com/office/word/2010/wordprocessingGroup" xmlns:wpi="http://schemas.microsoft.com/office/word/2010/wordprocessingInk" xmlns:wne="http://schemas.microsoft.com/office/word/2006/wordml" xmlns:wps="http://schemas.microsoft.com/office/word/2010/wordprocessingShape" mc:Ignorable="w14 w15 wp14">
   <w:abstractNum w:abstractNumId="0" w15:restartNumberingAfterBreak="0">
     <w:nsid w:val="0269281F"/>
     <w:multiLevelType w:val="hybridMultilevel"/>
@@ -49077,7 +49112,7 @@
 </file>
 
 <file path=word/styles.xml><?xml version="1.0" encoding="utf-8"?>
-<w:styles xmlns:mc="http://schemas.openxmlformats.org/markup-compatibility/2006" xmlns:r="http://schemas.openxmlformats.org/officeDocument/2006/relationships" xmlns:w="http://schemas.openxmlformats.org/wordprocessingml/2006/main" xmlns:w14="http://schemas.microsoft.com/office/word/2010/wordml" xmlns:w15="http://schemas.microsoft.com/office/word/2012/wordml" xmlns:w16se="http://schemas.microsoft.com/office/word/2015/wordml/symex" mc:Ignorable="w14 w15 w16se">
+<w:styles xmlns:mc="http://schemas.openxmlformats.org/markup-compatibility/2006" xmlns:r="http://schemas.openxmlformats.org/officeDocument/2006/relationships" xmlns:w="http://schemas.openxmlformats.org/wordprocessingml/2006/main" xmlns:w14="http://schemas.microsoft.com/office/word/2010/wordml" xmlns:w15="http://schemas.microsoft.com/office/word/2012/wordml" mc:Ignorable="w14 w15">
   <w:docDefaults>
     <w:rPrDefault>
       <w:rPr>
@@ -49093,7 +49128,7 @@
       </w:pPr>
     </w:pPrDefault>
   </w:docDefaults>
-  <w:latentStyles w:defLockedState="0" w:defUIPriority="99" w:defSemiHidden="0" w:defUnhideWhenUsed="0" w:defQFormat="0" w:count="374">
+  <w:latentStyles w:defLockedState="0" w:defUIPriority="99" w:defSemiHidden="0" w:defUnhideWhenUsed="0" w:defQFormat="0" w:count="371">
     <w:lsdException w:name="Normal" w:uiPriority="0" w:qFormat="1"/>
     <w:lsdException w:name="heading 1" w:uiPriority="9" w:qFormat="1"/>
     <w:lsdException w:name="heading 2" w:semiHidden="1" w:uiPriority="9" w:unhideWhenUsed="1" w:qFormat="1"/>
@@ -49199,6 +49234,7 @@
     <w:lsdException w:name="HTML Sample" w:semiHidden="1" w:unhideWhenUsed="1"/>
     <w:lsdException w:name="HTML Typewriter" w:semiHidden="1" w:unhideWhenUsed="1"/>
     <w:lsdException w:name="HTML Variable" w:semiHidden="1" w:unhideWhenUsed="1"/>
+    <w:lsdException w:name="Normal Table" w:semiHidden="1" w:unhideWhenUsed="1"/>
     <w:lsdException w:name="annotation subject" w:semiHidden="1" w:unhideWhenUsed="1"/>
     <w:lsdException w:name="No List" w:semiHidden="1" w:unhideWhenUsed="1"/>
     <w:lsdException w:name="Outline List 1" w:semiHidden="1" w:unhideWhenUsed="1"/>
@@ -49243,6 +49279,7 @@
     <w:lsdException w:name="Table Professional" w:semiHidden="1" w:unhideWhenUsed="1"/>
     <w:lsdException w:name="Table Subtle 1" w:semiHidden="1" w:unhideWhenUsed="1"/>
     <w:lsdException w:name="Table Subtle 2" w:semiHidden="1" w:unhideWhenUsed="1"/>
+    <w:lsdException w:name="Table Web 1" w:semiHidden="1" w:unhideWhenUsed="1"/>
     <w:lsdException w:name="Table Web 2" w:semiHidden="1" w:unhideWhenUsed="1"/>
     <w:lsdException w:name="Table Web 3" w:semiHidden="1" w:unhideWhenUsed="1"/>
     <w:lsdException w:name="Balloon Text" w:semiHidden="1" w:unhideWhenUsed="1"/>
@@ -49463,9 +49500,6 @@
     <w:lsdException w:name="List Table 5 Dark Accent 6" w:uiPriority="50"/>
     <w:lsdException w:name="List Table 6 Colorful Accent 6" w:uiPriority="51"/>
     <w:lsdException w:name="List Table 7 Colorful Accent 6" w:uiPriority="52"/>
-    <w:lsdException w:name="Mention" w:semiHidden="1" w:unhideWhenUsed="1"/>
-    <w:lsdException w:name="Smart Hyperlink" w:semiHidden="1" w:unhideWhenUsed="1"/>
-    <w:lsdException w:name="Hashtag" w:semiHidden="1" w:unhideWhenUsed="1"/>
   </w:latentStyles>
   <w:style w:type="paragraph" w:default="1" w:styleId="Normal">
     <w:name w:val="Normal"/>
@@ -49959,11 +49993,11 @@
       <w:lang w:eastAsia="es-ES"/>
     </w:rPr>
   </w:style>
-  <w:style w:type="paragraph" w:styleId="Ttulo">
+  <w:style w:type="paragraph" w:styleId="Puesto">
     <w:name w:val="Title"/>
     <w:basedOn w:val="Normal"/>
     <w:next w:val="Normal"/>
-    <w:link w:val="TtuloCar"/>
+    <w:link w:val="PuestoCar"/>
     <w:uiPriority w:val="10"/>
     <w:qFormat/>
     <w:rsid w:val="00D70222"/>
@@ -49984,10 +50018,10 @@
       <w:lang w:eastAsia="es-ES"/>
     </w:rPr>
   </w:style>
-  <w:style w:type="character" w:customStyle="1" w:styleId="TtuloCar">
-    <w:name w:val="Título Car"/>
+  <w:style w:type="character" w:customStyle="1" w:styleId="PuestoCar">
+    <w:name w:val="Puesto Car"/>
     <w:basedOn w:val="Fuentedeprrafopredeter"/>
-    <w:link w:val="Ttulo"/>
+    <w:link w:val="Puesto"/>
     <w:uiPriority w:val="10"/>
     <w:rsid w:val="00D70222"/>
     <w:rPr>
@@ -50109,7 +50143,7 @@
       <w:u w:val="single"/>
     </w:rPr>
   </w:style>
-  <w:style w:type="paragraph" w:styleId="TtuloTDC">
+  <w:style w:type="paragraph" w:styleId="TtulodeTDC">
     <w:name w:val="TOC Heading"/>
     <w:basedOn w:val="Ttulo1"/>
     <w:next w:val="Normal"/>
@@ -51417,7 +51451,7 @@
   </w:style>
   <w:style w:type="paragraph" w:customStyle="1" w:styleId="TtuloParte">
     <w:name w:val="TïtuloParte"/>
-    <w:basedOn w:val="Ttulo"/>
+    <w:basedOn w:val="Puesto"/>
     <w:next w:val="Normal"/>
     <w:qFormat/>
     <w:rsid w:val="004D78A5"/>
@@ -52459,7 +52493,7 @@
 </file>
 
 <file path=word/glossary/document.xml><?xml version="1.0" encoding="utf-8"?>
-<w:glossaryDocument xmlns:wpc="http://schemas.microsoft.com/office/word/2010/wordprocessingCanvas" xmlns:cx="http://schemas.microsoft.com/office/drawing/2014/chartex" xmlns:cx1="http://schemas.microsoft.com/office/drawing/2015/9/8/chartex" xmlns:cx2="http://schemas.microsoft.com/office/drawing/2015/10/21/chartex" xmlns:cx3="http://schemas.microsoft.com/office/drawing/2016/5/9/chartex" xmlns:cx4="http://schemas.microsoft.com/office/drawing/2016/5/10/chartex" xmlns:cx5="http://schemas.microsoft.com/office/drawing/2016/5/11/chartex" xmlns:cx6="http://schemas.microsoft.com/office/drawing/2016/5/12/chartex" xmlns:cx7="http://schemas.microsoft.com/office/drawing/2016/5/13/chartex" xmlns:cx8="http://schemas.microsoft.com/office/drawing/2016/5/14/chartex" xmlns:mc="http://schemas.openxmlformats.org/markup-compatibility/2006" xmlns:o="urn:schemas-microsoft-com:office:office" xmlns:r="http://schemas.openxmlformats.org/officeDocument/2006/relationships" xmlns:m="http://schemas.openxmlformats.org/officeDocument/2006/math" xmlns:v="urn:schemas-microsoft-com:vml" xmlns:wp14="http://schemas.microsoft.com/office/word/2010/wordprocessingDrawing" xmlns:wp="http://schemas.openxmlformats.org/drawingml/2006/wordprocessingDrawing" xmlns:w10="urn:schemas-microsoft-com:office:word" xmlns:w="http://schemas.openxmlformats.org/wordprocessingml/2006/main" xmlns:w14="http://schemas.microsoft.com/office/word/2010/wordml" xmlns:w15="http://schemas.microsoft.com/office/word/2012/wordml" xmlns:w16se="http://schemas.microsoft.com/office/word/2015/wordml/symex" xmlns:wpg="http://schemas.microsoft.com/office/word/2010/wordprocessingGroup" xmlns:wpi="http://schemas.microsoft.com/office/word/2010/wordprocessingInk" xmlns:wne="http://schemas.microsoft.com/office/word/2006/wordml" xmlns:wps="http://schemas.microsoft.com/office/word/2010/wordprocessingShape" mc:Ignorable="w14 w15 w16se wp14">
+<w:glossaryDocument xmlns:wpc="http://schemas.microsoft.com/office/word/2010/wordprocessingCanvas" xmlns:mc="http://schemas.openxmlformats.org/markup-compatibility/2006" xmlns:o="urn:schemas-microsoft-com:office:office" xmlns:r="http://schemas.openxmlformats.org/officeDocument/2006/relationships" xmlns:m="http://schemas.openxmlformats.org/officeDocument/2006/math" xmlns:v="urn:schemas-microsoft-com:vml" xmlns:wp14="http://schemas.microsoft.com/office/word/2010/wordprocessingDrawing" xmlns:wp="http://schemas.openxmlformats.org/drawingml/2006/wordprocessingDrawing" xmlns:w10="urn:schemas-microsoft-com:office:word" xmlns:w="http://schemas.openxmlformats.org/wordprocessingml/2006/main" xmlns:w14="http://schemas.microsoft.com/office/word/2010/wordml" xmlns:w15="http://schemas.microsoft.com/office/word/2012/wordml" xmlns:wpg="http://schemas.microsoft.com/office/word/2010/wordprocessingGroup" xmlns:wpi="http://schemas.microsoft.com/office/word/2010/wordprocessingInk" xmlns:wne="http://schemas.microsoft.com/office/word/2006/wordml" xmlns:wps="http://schemas.microsoft.com/office/word/2010/wordprocessingShape" mc:Ignorable="w14 w15 wp14">
   <w:docParts>
     <w:docPart>
       <w:docPartPr>
@@ -52524,7 +52558,7 @@
 </file>
 
 <file path=word/glossary/fontTable.xml><?xml version="1.0" encoding="utf-8"?>
-<w:fonts xmlns:mc="http://schemas.openxmlformats.org/markup-compatibility/2006" xmlns:r="http://schemas.openxmlformats.org/officeDocument/2006/relationships" xmlns:w="http://schemas.openxmlformats.org/wordprocessingml/2006/main" xmlns:w14="http://schemas.microsoft.com/office/word/2010/wordml" xmlns:w15="http://schemas.microsoft.com/office/word/2012/wordml" xmlns:w16se="http://schemas.microsoft.com/office/word/2015/wordml/symex" mc:Ignorable="w14 w15 w16se">
+<w:fonts xmlns:mc="http://schemas.openxmlformats.org/markup-compatibility/2006" xmlns:r="http://schemas.openxmlformats.org/officeDocument/2006/relationships" xmlns:w="http://schemas.openxmlformats.org/wordprocessingml/2006/main" xmlns:w14="http://schemas.microsoft.com/office/word/2010/wordml" xmlns:w15="http://schemas.microsoft.com/office/word/2012/wordml" mc:Ignorable="w14 w15">
   <w:font w:name="Symbol">
     <w:panose1 w:val="05050102010706020507"/>
     <w:charset w:val="02"/>
@@ -52599,7 +52633,7 @@
 </file>
 
 <file path=word/glossary/settings.xml><?xml version="1.0" encoding="utf-8"?>
-<w:settings xmlns:mc="http://schemas.openxmlformats.org/markup-compatibility/2006" xmlns:o="urn:schemas-microsoft-com:office:office" xmlns:r="http://schemas.openxmlformats.org/officeDocument/2006/relationships" xmlns:m="http://schemas.openxmlformats.org/officeDocument/2006/math" xmlns:v="urn:schemas-microsoft-com:vml" xmlns:w10="urn:schemas-microsoft-com:office:word" xmlns:w="http://schemas.openxmlformats.org/wordprocessingml/2006/main" xmlns:w14="http://schemas.microsoft.com/office/word/2010/wordml" xmlns:w15="http://schemas.microsoft.com/office/word/2012/wordml" xmlns:w16se="http://schemas.microsoft.com/office/word/2015/wordml/symex" xmlns:sl="http://schemas.openxmlformats.org/schemaLibrary/2006/main" mc:Ignorable="w14 w15 w16se">
+<w:settings xmlns:mc="http://schemas.openxmlformats.org/markup-compatibility/2006" xmlns:o="urn:schemas-microsoft-com:office:office" xmlns:r="http://schemas.openxmlformats.org/officeDocument/2006/relationships" xmlns:m="http://schemas.openxmlformats.org/officeDocument/2006/math" xmlns:v="urn:schemas-microsoft-com:vml" xmlns:w10="urn:schemas-microsoft-com:office:word" xmlns:w="http://schemas.openxmlformats.org/wordprocessingml/2006/main" xmlns:w14="http://schemas.microsoft.com/office/word/2010/wordml" xmlns:w15="http://schemas.microsoft.com/office/word/2012/wordml" xmlns:sl="http://schemas.openxmlformats.org/schemaLibrary/2006/main" mc:Ignorable="w14 w15">
   <w:view w:val="normal"/>
   <w:revisionView w:inkAnnotations="0"/>
   <w:defaultTabStop w:val="708"/>
@@ -52629,6 +52663,7 @@
     <w:rsid w:val="00A44F44"/>
     <w:rsid w:val="00B835A1"/>
     <w:rsid w:val="00C94357"/>
+    <w:rsid w:val="00CF6842"/>
     <w:rsid w:val="00E71297"/>
   </w:rsids>
   <m:mathPr>
@@ -52653,7 +52688,7 @@
 </file>
 
 <file path=word/glossary/styles.xml><?xml version="1.0" encoding="utf-8"?>
-<w:styles xmlns:mc="http://schemas.openxmlformats.org/markup-compatibility/2006" xmlns:r="http://schemas.openxmlformats.org/officeDocument/2006/relationships" xmlns:w="http://schemas.openxmlformats.org/wordprocessingml/2006/main" xmlns:w14="http://schemas.microsoft.com/office/word/2010/wordml" xmlns:w15="http://schemas.microsoft.com/office/word/2012/wordml" xmlns:w16se="http://schemas.microsoft.com/office/word/2015/wordml/symex" mc:Ignorable="w14 w15 w16se">
+<w:styles xmlns:mc="http://schemas.openxmlformats.org/markup-compatibility/2006" xmlns:r="http://schemas.openxmlformats.org/officeDocument/2006/relationships" xmlns:w="http://schemas.openxmlformats.org/wordprocessingml/2006/main" xmlns:w14="http://schemas.microsoft.com/office/word/2010/wordml" xmlns:w15="http://schemas.microsoft.com/office/word/2012/wordml" mc:Ignorable="w14 w15">
   <w:docDefaults>
     <w:rPrDefault>
       <w:rPr>
@@ -52669,7 +52704,7 @@
       </w:pPr>
     </w:pPrDefault>
   </w:docDefaults>
-  <w:latentStyles w:defLockedState="0" w:defUIPriority="99" w:defSemiHidden="0" w:defUnhideWhenUsed="0" w:defQFormat="0" w:count="374">
+  <w:latentStyles w:defLockedState="0" w:defUIPriority="99" w:defSemiHidden="0" w:defUnhideWhenUsed="0" w:defQFormat="0" w:count="371">
     <w:lsdException w:name="Normal" w:uiPriority="0" w:qFormat="1"/>
     <w:lsdException w:name="heading 1" w:uiPriority="9" w:qFormat="1"/>
     <w:lsdException w:name="heading 2" w:semiHidden="1" w:uiPriority="9" w:unhideWhenUsed="1" w:qFormat="1"/>
@@ -52775,6 +52810,7 @@
     <w:lsdException w:name="HTML Sample" w:semiHidden="1" w:unhideWhenUsed="1"/>
     <w:lsdException w:name="HTML Typewriter" w:semiHidden="1" w:unhideWhenUsed="1"/>
     <w:lsdException w:name="HTML Variable" w:semiHidden="1" w:unhideWhenUsed="1"/>
+    <w:lsdException w:name="Normal Table" w:semiHidden="1" w:unhideWhenUsed="1"/>
     <w:lsdException w:name="annotation subject" w:semiHidden="1" w:unhideWhenUsed="1"/>
     <w:lsdException w:name="No List" w:semiHidden="1" w:unhideWhenUsed="1"/>
     <w:lsdException w:name="Outline List 1" w:semiHidden="1" w:unhideWhenUsed="1"/>
@@ -52819,6 +52855,7 @@
     <w:lsdException w:name="Table Professional" w:semiHidden="1" w:unhideWhenUsed="1"/>
     <w:lsdException w:name="Table Subtle 1" w:semiHidden="1" w:unhideWhenUsed="1"/>
     <w:lsdException w:name="Table Subtle 2" w:semiHidden="1" w:unhideWhenUsed="1"/>
+    <w:lsdException w:name="Table Web 1" w:semiHidden="1" w:unhideWhenUsed="1"/>
     <w:lsdException w:name="Table Web 2" w:semiHidden="1" w:unhideWhenUsed="1"/>
     <w:lsdException w:name="Table Web 3" w:semiHidden="1" w:unhideWhenUsed="1"/>
     <w:lsdException w:name="Balloon Text" w:semiHidden="1" w:unhideWhenUsed="1"/>
@@ -53039,9 +53076,6 @@
     <w:lsdException w:name="List Table 5 Dark Accent 6" w:uiPriority="50"/>
     <w:lsdException w:name="List Table 6 Colorful Accent 6" w:uiPriority="51"/>
     <w:lsdException w:name="List Table 7 Colorful Accent 6" w:uiPriority="52"/>
-    <w:lsdException w:name="Mention" w:semiHidden="1" w:unhideWhenUsed="1"/>
-    <w:lsdException w:name="Smart Hyperlink" w:semiHidden="1" w:unhideWhenUsed="1"/>
-    <w:lsdException w:name="Hashtag" w:semiHidden="1" w:unhideWhenUsed="1"/>
   </w:latentStyles>
   <w:style w:type="paragraph" w:default="1" w:styleId="Normal">
     <w:name w:val="Normal"/>
@@ -53108,7 +53142,7 @@
 </file>
 
 <file path=word/glossary/webSettings.xml><?xml version="1.0" encoding="utf-8"?>
-<w:webSettings xmlns:mc="http://schemas.openxmlformats.org/markup-compatibility/2006" xmlns:r="http://schemas.openxmlformats.org/officeDocument/2006/relationships" xmlns:w="http://schemas.openxmlformats.org/wordprocessingml/2006/main" xmlns:w14="http://schemas.microsoft.com/office/word/2010/wordml" xmlns:w15="http://schemas.microsoft.com/office/word/2012/wordml" xmlns:w16se="http://schemas.microsoft.com/office/word/2015/wordml/symex" mc:Ignorable="w14 w15 w16se">
+<w:webSettings xmlns:mc="http://schemas.openxmlformats.org/markup-compatibility/2006" xmlns:r="http://schemas.openxmlformats.org/officeDocument/2006/relationships" xmlns:w="http://schemas.openxmlformats.org/wordprocessingml/2006/main" xmlns:w14="http://schemas.microsoft.com/office/word/2010/wordml" xmlns:w15="http://schemas.microsoft.com/office/word/2012/wordml" mc:Ignorable="w14 w15">
   <w:optimizeForBrowser/>
   <w:allowPNG/>
 </w:webSettings>
@@ -53448,7 +53482,7 @@
 </file>
 
 <file path=customXml/itemProps2.xml><?xml version="1.0" encoding="utf-8"?>
-<ds:datastoreItem xmlns:ds="http://schemas.openxmlformats.org/officeDocument/2006/customXml" ds:itemID="{E6148431-6582-4F1B-A4B1-73C11A957C18}">
+<ds:datastoreItem xmlns:ds="http://schemas.openxmlformats.org/officeDocument/2006/customXml" ds:itemID="{374FA2BB-BE05-48EA-92F9-0636D01FD1EE}">
   <ds:schemaRefs>
     <ds:schemaRef ds:uri="http://schemas.openxmlformats.org/officeDocument/2006/bibliography"/>
   </ds:schemaRefs>

</xml_diff>